<commit_message>
Added discussion module 2
</commit_message>
<xml_diff>
--- a/exams/notes.docx
+++ b/exams/notes.docx
@@ -3,6 +3,22 @@
 <w:document xmlns:wpc="http://schemas.microsoft.com/office/word/2010/wordprocessingCanvas" xmlns:cx="http://schemas.microsoft.com/office/drawing/2014/chartex" xmlns:cx1="http://schemas.microsoft.com/office/drawing/2015/9/8/chartex" xmlns:cx2="http://schemas.microsoft.com/office/drawing/2015/10/21/chartex" xmlns:cx3="http://schemas.microsoft.com/office/drawing/2016/5/9/chartex" xmlns:cx4="http://schemas.microsoft.com/office/drawing/2016/5/10/chartex" xmlns:cx5="http://schemas.microsoft.com/office/drawing/2016/5/11/chartex" xmlns:cx6="http://schemas.microsoft.com/office/drawing/2016/5/12/chartex" xmlns:cx7="http://schemas.microsoft.com/office/drawing/2016/5/13/chartex" xmlns:cx8="http://schemas.microsoft.com/office/drawing/2016/5/14/chartex" xmlns:mc="http://schemas.openxmlformats.org/markup-compatibility/2006" xmlns:aink="http://schemas.microsoft.com/office/drawing/2016/ink" xmlns:am3d="http://schemas.microsoft.com/office/drawing/2017/model3d" xmlns:o="urn:schemas-microsoft-com:office:office" xmlns:r="http://schemas.openxmlformats.org/officeDocument/2006/relationships" xmlns:m="http://schemas.openxmlformats.org/officeDocument/2006/math" xmlns:v="urn:schemas-microsoft-com:vml" xmlns:wp14="http://schemas.microsoft.com/office/word/2010/wordprocessingDrawing" xmlns:wp="http://schemas.openxmlformats.org/drawingml/2006/wordprocessingDrawing" xmlns:w10="urn:schemas-microsoft-com:office:word" xmlns:w="http://schemas.openxmlformats.org/wordprocessingml/2006/main" xmlns:w14="http://schemas.microsoft.com/office/word/2010/wordml" xmlns:w15="http://schemas.microsoft.com/office/word/2012/wordml" xmlns:w16cex="http://schemas.microsoft.com/office/word/2018/wordml/cex" xmlns:w16cid="http://schemas.microsoft.com/office/word/2016/wordml/cid" xmlns:w16="http://schemas.microsoft.com/office/word/2018/wordml" xmlns:w16sdtdh="http://schemas.microsoft.com/office/word/2020/wordml/sdtdatahash" xmlns:w16se="http://schemas.microsoft.com/office/word/2015/wordml/symex" xmlns:wpg="http://schemas.microsoft.com/office/word/2010/wordprocessingGroup" xmlns:wpi="http://schemas.microsoft.com/office/word/2010/wordprocessingInk" xmlns:wne="http://schemas.microsoft.com/office/word/2006/wordml" xmlns:wps="http://schemas.microsoft.com/office/word/2010/wordprocessingShape" mc:Ignorable="w14 w15 w16se w16cid w16 w16cex w16sdtdh wp14">
   <w:body>
     <w:p>
+      <w:pPr>
+        <w:pStyle w:val="Heading1"/>
+      </w:pPr>
+      <w:r>
+        <w:t>Module 1</w:t>
+      </w:r>
+    </w:p>
+    <w:p>
+      <w:pPr>
+        <w:rPr>
+          <w:b/>
+          <w:bCs/>
+        </w:rPr>
+      </w:pPr>
+    </w:p>
+    <w:p>
       <w:r>
         <w:rPr>
           <w:b/>
@@ -164,6 +180,1492 @@
         <w:t>.</w:t>
       </w:r>
     </w:p>
+    <w:p/>
+    <w:p>
+      <w:pPr>
+        <w:pStyle w:val="Heading2"/>
+      </w:pPr>
+      <w:r>
+        <w:t>Module 2- Macromolecules of the cell</w:t>
+      </w:r>
+    </w:p>
+    <w:p>
+      <w:pPr>
+        <w:pStyle w:val="Heading2"/>
+      </w:pPr>
+      <w:r>
+        <w:t>Proteins</w:t>
+      </w:r>
+    </w:p>
+    <w:p>
+      <w:pPr>
+        <w:pStyle w:val="Heading3"/>
+      </w:pPr>
+      <w:r>
+        <w:t>Cell processes</w:t>
+      </w:r>
+    </w:p>
+    <w:p>
+      <w:r>
+        <w:t>Transcription takes DNA and makes RNA out of it.</w:t>
+      </w:r>
+      <w:r>
+        <w:t xml:space="preserve"> Nature makes an RNA copy of DNA and by posttranscription makes mRNA out of it.</w:t>
+      </w:r>
+      <w:r>
+        <w:t xml:space="preserve"> Translation is the process where small molecules are added to the mRNA to build up first polypeptides, amino-acids in small repeat units</w:t>
+      </w:r>
+      <w:r>
+        <w:t>. Then there is a process to convert polypeptides into a protein</w:t>
+      </w:r>
+      <w:r>
+        <w:t>: post</w:t>
+      </w:r>
+      <w:r>
+        <w:t>-</w:t>
+      </w:r>
+      <w:r>
+        <w:t>translation</w:t>
+      </w:r>
+      <w:r>
+        <w:t>.</w:t>
+      </w:r>
+      <w:r>
+        <w:t xml:space="preserve"> And when it takes a 3D shape it takes protein activity to effect particular functions like an effect</w:t>
+      </w:r>
+      <w:r>
+        <w:t>or</w:t>
+      </w:r>
+      <w:r>
+        <w:t xml:space="preserve"> molecule</w:t>
+      </w:r>
+      <w:r>
+        <w:t xml:space="preserve"> </w:t>
+      </w:r>
+      <w:r>
+        <w:t>and then activate more functions.</w:t>
+      </w:r>
+    </w:p>
+    <w:p>
+      <w:pPr>
+        <w:pStyle w:val="Heading3"/>
+      </w:pPr>
+      <w:r>
+        <w:t>Small molecules</w:t>
+      </w:r>
+    </w:p>
+    <w:p>
+      <w:pPr>
+        <w:pStyle w:val="ListParagraph"/>
+        <w:numPr>
+          <w:ilvl w:val="0"/>
+          <w:numId w:val="1"/>
+        </w:numPr>
+      </w:pPr>
+      <w:r>
+        <w:rPr>
+          <w:b/>
+          <w:bCs/>
+        </w:rPr>
+        <w:t>Amino acid</w:t>
+      </w:r>
+      <w:r>
+        <w:t>: monomeric components of proteins.</w:t>
+      </w:r>
+    </w:p>
+    <w:p>
+      <w:pPr>
+        <w:pStyle w:val="ListParagraph"/>
+        <w:numPr>
+          <w:ilvl w:val="0"/>
+          <w:numId w:val="1"/>
+        </w:numPr>
+      </w:pPr>
+      <w:r>
+        <w:rPr>
+          <w:b/>
+          <w:bCs/>
+        </w:rPr>
+        <w:t>Aromatic bases</w:t>
+      </w:r>
+      <w:r>
+        <w:t xml:space="preserve"> (purines and pyrimidines): components of nucl</w:t>
+      </w:r>
+      <w:r>
+        <w:t>e</w:t>
+      </w:r>
+      <w:r>
+        <w:t>ic acids</w:t>
+      </w:r>
+      <w:r>
+        <w:t>: DNA and RNA.</w:t>
+      </w:r>
+    </w:p>
+    <w:p>
+      <w:pPr>
+        <w:pStyle w:val="ListParagraph"/>
+        <w:numPr>
+          <w:ilvl w:val="0"/>
+          <w:numId w:val="1"/>
+        </w:numPr>
+      </w:pPr>
+      <w:r>
+        <w:rPr>
+          <w:b/>
+          <w:bCs/>
+        </w:rPr>
+        <w:t>Sugars</w:t>
+      </w:r>
+      <w:r>
+        <w:t xml:space="preserve"> (monosaccharides):</w:t>
+      </w:r>
+      <w:r>
+        <w:t xml:space="preserve"> </w:t>
+      </w:r>
+    </w:p>
+    <w:p>
+      <w:pPr>
+        <w:pStyle w:val="ListParagraph"/>
+        <w:numPr>
+          <w:ilvl w:val="1"/>
+          <w:numId w:val="1"/>
+        </w:numPr>
+      </w:pPr>
+      <w:r>
+        <w:t>Ribose: components of nucleic acids</w:t>
+      </w:r>
+    </w:p>
+    <w:p>
+      <w:pPr>
+        <w:pStyle w:val="ListParagraph"/>
+        <w:numPr>
+          <w:ilvl w:val="1"/>
+          <w:numId w:val="1"/>
+        </w:numPr>
+      </w:pPr>
+      <w:r>
+        <w:t>Glucose: used in metabolism to make energy</w:t>
+      </w:r>
+    </w:p>
+    <w:p>
+      <w:pPr>
+        <w:pStyle w:val="ListParagraph"/>
+        <w:numPr>
+          <w:ilvl w:val="0"/>
+          <w:numId w:val="1"/>
+        </w:numPr>
+      </w:pPr>
+      <w:r>
+        <w:rPr>
+          <w:b/>
+          <w:bCs/>
+        </w:rPr>
+        <w:t>Lipids</w:t>
+      </w:r>
+      <w:r>
+        <w:t>: components of phospholipids.</w:t>
+      </w:r>
+    </w:p>
+    <w:p>
+      <w:pPr>
+        <w:pStyle w:val="Heading3"/>
+      </w:pPr>
+      <w:r>
+        <w:t>Levels of organization in Protein structure</w:t>
+      </w:r>
+    </w:p>
+    <w:p>
+      <w:pPr>
+        <w:pStyle w:val="ListParagraph"/>
+        <w:numPr>
+          <w:ilvl w:val="0"/>
+          <w:numId w:val="2"/>
+        </w:numPr>
+      </w:pPr>
+      <w:r>
+        <w:rPr>
+          <w:b/>
+          <w:bCs/>
+        </w:rPr>
+        <w:t>Primary</w:t>
+      </w:r>
+      <w:r>
+        <w:t>: Amino acid sequence</w:t>
+      </w:r>
+      <w:r>
+        <w:t xml:space="preserve"> based on covalent peptide bonds.</w:t>
+      </w:r>
+    </w:p>
+    <w:p>
+      <w:pPr>
+        <w:pStyle w:val="ListParagraph"/>
+        <w:numPr>
+          <w:ilvl w:val="0"/>
+          <w:numId w:val="2"/>
+        </w:numPr>
+      </w:pPr>
+      <w:r>
+        <w:rPr>
+          <w:b/>
+          <w:bCs/>
+        </w:rPr>
+        <w:t>Secondary</w:t>
+      </w:r>
+      <w:r>
+        <w:t>: fold</w:t>
+      </w:r>
+      <w:r>
+        <w:t xml:space="preserve"> alpha-helix, beta-sheet or random coil based on hydrogen bonds.</w:t>
+      </w:r>
+    </w:p>
+    <w:p>
+      <w:pPr>
+        <w:pStyle w:val="ListParagraph"/>
+        <w:numPr>
+          <w:ilvl w:val="0"/>
+          <w:numId w:val="2"/>
+        </w:numPr>
+      </w:pPr>
+      <w:r>
+        <w:rPr>
+          <w:b/>
+          <w:bCs/>
+        </w:rPr>
+        <w:t>Tertiary</w:t>
+      </w:r>
+      <w:r>
+        <w:t>: 3D folding of a single polypeptide chain based on hydrogen bonds, disulfide bonds, electrostatic interactions and hydrophobic effect.</w:t>
+      </w:r>
+    </w:p>
+    <w:p>
+      <w:pPr>
+        <w:pStyle w:val="ListParagraph"/>
+        <w:numPr>
+          <w:ilvl w:val="0"/>
+          <w:numId w:val="2"/>
+        </w:numPr>
+      </w:pPr>
+      <w:r>
+        <w:rPr>
+          <w:b/>
+          <w:bCs/>
+        </w:rPr>
+        <w:t>Quaternary</w:t>
+      </w:r>
+      <w:r>
+        <w:t xml:space="preserve"> (macromolecule): </w:t>
+      </w:r>
+      <w:r>
+        <w:t>a</w:t>
+      </w:r>
+      <w:r>
+        <w:t>ssociation</w:t>
+      </w:r>
+      <w:r>
+        <w:t xml:space="preserve"> of two or more polypeptides with same interactions seen in tertiary structure.</w:t>
+      </w:r>
+    </w:p>
+    <w:p>
+      <w:pPr>
+        <w:pStyle w:val="Heading3"/>
+      </w:pPr>
+      <w:r>
+        <w:lastRenderedPageBreak/>
+        <w:t>4 Protein major classes</w:t>
+      </w:r>
+    </w:p>
+    <w:p>
+      <w:pPr>
+        <w:pStyle w:val="ListParagraph"/>
+        <w:numPr>
+          <w:ilvl w:val="0"/>
+          <w:numId w:val="3"/>
+        </w:numPr>
+      </w:pPr>
+      <w:r>
+        <w:rPr>
+          <w:b/>
+          <w:bCs/>
+        </w:rPr>
+        <w:t>Structural proteins</w:t>
+      </w:r>
+      <w:r>
+        <w:t xml:space="preserve">: </w:t>
+      </w:r>
+      <w:r>
+        <w:t>provide support and shape to cells and organelles, giving cells their characteristic appearances.</w:t>
+      </w:r>
+    </w:p>
+    <w:p>
+      <w:pPr>
+        <w:pStyle w:val="ListParagraph"/>
+        <w:numPr>
+          <w:ilvl w:val="0"/>
+          <w:numId w:val="3"/>
+        </w:numPr>
+      </w:pPr>
+      <w:r>
+        <w:rPr>
+          <w:b/>
+          <w:bCs/>
+        </w:rPr>
+        <w:t>Motility proteins</w:t>
+      </w:r>
+      <w:r>
+        <w:t>: play key roles in the contraction and movement of cells and intracellular structures.</w:t>
+      </w:r>
+    </w:p>
+    <w:p>
+      <w:pPr>
+        <w:pStyle w:val="ListParagraph"/>
+        <w:numPr>
+          <w:ilvl w:val="0"/>
+          <w:numId w:val="3"/>
+        </w:numPr>
+      </w:pPr>
+      <w:r>
+        <w:rPr>
+          <w:b/>
+          <w:bCs/>
+        </w:rPr>
+        <w:t>Regulatory proteins</w:t>
+      </w:r>
+      <w:r>
+        <w:t>: are responsible for control and coordination of cellular functions, ensuring that cellular activities are regulated to meet cellular needs.</w:t>
+      </w:r>
+    </w:p>
+    <w:p>
+      <w:pPr>
+        <w:pStyle w:val="ListParagraph"/>
+        <w:numPr>
+          <w:ilvl w:val="0"/>
+          <w:numId w:val="3"/>
+        </w:numPr>
+      </w:pPr>
+      <w:r>
+        <w:rPr>
+          <w:b/>
+          <w:bCs/>
+        </w:rPr>
+        <w:t>Mono-functional proteins</w:t>
+      </w:r>
+      <w:r>
+        <w:t>: have a single function: catalytic, structural, motility, or regulatory.</w:t>
+      </w:r>
+    </w:p>
+    <w:p>
+      <w:pPr>
+        <w:pStyle w:val="ListParagraph"/>
+        <w:numPr>
+          <w:ilvl w:val="0"/>
+          <w:numId w:val="3"/>
+        </w:numPr>
+      </w:pPr>
+      <w:r>
+        <w:rPr>
+          <w:b/>
+          <w:bCs/>
+        </w:rPr>
+        <w:t>Bi-functional proteins</w:t>
+      </w:r>
+      <w:r>
+        <w:t xml:space="preserve"> plays two different roles.</w:t>
+      </w:r>
+    </w:p>
+    <w:p>
+      <w:pPr>
+        <w:pStyle w:val="Heading3"/>
+      </w:pPr>
+      <w:r>
+        <w:t>The monomers are amino acids</w:t>
+      </w:r>
+    </w:p>
+    <w:p>
+      <w:pPr>
+        <w:pStyle w:val="ListParagraph"/>
+        <w:numPr>
+          <w:ilvl w:val="0"/>
+          <w:numId w:val="4"/>
+        </w:numPr>
+      </w:pPr>
+      <w:r>
+        <w:t>Proteins are linear polymers of amino acids.</w:t>
+      </w:r>
+    </w:p>
+    <w:p>
+      <w:pPr>
+        <w:pStyle w:val="ListParagraph"/>
+        <w:numPr>
+          <w:ilvl w:val="0"/>
+          <w:numId w:val="4"/>
+        </w:numPr>
+      </w:pPr>
+      <w:r>
+        <w:t>60 different kinds of amino acids, but only 20 are used in protein synthesis.</w:t>
+      </w:r>
+    </w:p>
+    <w:p>
+      <w:pPr>
+        <w:pStyle w:val="ListParagraph"/>
+        <w:numPr>
+          <w:ilvl w:val="0"/>
+          <w:numId w:val="4"/>
+        </w:numPr>
+      </w:pPr>
+      <w:r>
+        <w:t>Every amino acid has the basic structure with a carbonyl group, an amino group, a hydrogen atom, and a R-group all attached to a single carbon atom.</w:t>
+      </w:r>
+    </w:p>
+    <w:p>
+      <w:pPr>
+        <w:pStyle w:val="ListParagraph"/>
+        <w:numPr>
+          <w:ilvl w:val="0"/>
+          <w:numId w:val="4"/>
+        </w:numPr>
+      </w:pPr>
+      <w:r>
+        <w:t>Except for glycine, for which the R group is a hydrogen atom, all amino acids have at least one asymmetric carbon atom.</w:t>
+      </w:r>
+      <w:r>
+        <w:t xml:space="preserve"> Therefore</w:t>
+      </w:r>
+      <w:r>
+        <w:t>,</w:t>
+      </w:r>
+      <w:r>
+        <w:t xml:space="preserve"> most amino acids exist in two isomeric forms, L and D-amino acids.  </w:t>
+      </w:r>
+    </w:p>
+    <w:p>
+      <w:pPr>
+        <w:pStyle w:val="Heading3"/>
+        <w:rPr>
+          <w:rFonts w:ascii="Times New Roman" w:eastAsia="Times New Roman" w:hAnsi="Times New Roman" w:cs="Times New Roman"/>
+        </w:rPr>
+      </w:pPr>
+      <w:r>
+        <w:rPr>
+          <w:rFonts w:eastAsia="Times New Roman"/>
+        </w:rPr>
+        <w:t>The structure of 20 amino acids</w:t>
+      </w:r>
+    </w:p>
+    <w:p>
+      <w:pPr>
+        <w:pStyle w:val="ListParagraph"/>
+        <w:numPr>
+          <w:ilvl w:val="0"/>
+          <w:numId w:val="5"/>
+        </w:numPr>
+        <w:rPr>
+          <w:rFonts w:ascii="Times New Roman" w:eastAsia="Times New Roman" w:hAnsi="Times New Roman" w:cs="Times New Roman"/>
+        </w:rPr>
+      </w:pPr>
+      <w:r>
+        <w:rPr>
+          <w:rFonts w:ascii="Arial" w:eastAsia="Times New Roman" w:hAnsi="Arial" w:cs="Arial"/>
+          <w:b/>
+          <w:bCs/>
+          <w:color w:val="000000"/>
+          <w:sz w:val="22"/>
+          <w:szCs w:val="22"/>
+        </w:rPr>
+        <w:t>Group A</w:t>
+      </w:r>
+      <w:r>
+        <w:rPr>
+          <w:rFonts w:ascii="Arial" w:eastAsia="Times New Roman" w:hAnsi="Arial" w:cs="Arial"/>
+          <w:color w:val="000000"/>
+          <w:sz w:val="22"/>
+          <w:szCs w:val="22"/>
+        </w:rPr>
+        <w:t>: hydrophobic and nonpolar R groups</w:t>
+      </w:r>
+    </w:p>
+    <w:p>
+      <w:pPr>
+        <w:pStyle w:val="ListParagraph"/>
+        <w:numPr>
+          <w:ilvl w:val="0"/>
+          <w:numId w:val="5"/>
+        </w:numPr>
+        <w:rPr>
+          <w:rFonts w:ascii="Times New Roman" w:eastAsia="Times New Roman" w:hAnsi="Times New Roman" w:cs="Times New Roman"/>
+        </w:rPr>
+      </w:pPr>
+      <w:r>
+        <w:rPr>
+          <w:rFonts w:ascii="Arial" w:eastAsia="Times New Roman" w:hAnsi="Arial" w:cs="Arial"/>
+          <w:b/>
+          <w:bCs/>
+          <w:color w:val="000000"/>
+          <w:sz w:val="22"/>
+          <w:szCs w:val="22"/>
+        </w:rPr>
+        <w:t>Group B</w:t>
+      </w:r>
+      <w:r>
+        <w:rPr>
+          <w:rFonts w:ascii="Arial" w:eastAsia="Times New Roman" w:hAnsi="Arial" w:cs="Arial"/>
+          <w:color w:val="000000"/>
+          <w:sz w:val="22"/>
+          <w:szCs w:val="22"/>
+        </w:rPr>
+        <w:t>: hydrophilic and polar R group</w:t>
+      </w:r>
+    </w:p>
+    <w:p>
+      <w:pPr>
+        <w:pStyle w:val="ListParagraph"/>
+        <w:numPr>
+          <w:ilvl w:val="0"/>
+          <w:numId w:val="5"/>
+        </w:numPr>
+        <w:rPr>
+          <w:rFonts w:ascii="Times New Roman" w:eastAsia="Times New Roman" w:hAnsi="Times New Roman" w:cs="Times New Roman"/>
+        </w:rPr>
+      </w:pPr>
+      <w:r>
+        <w:rPr>
+          <w:rFonts w:ascii="Arial" w:eastAsia="Times New Roman" w:hAnsi="Arial" w:cs="Arial"/>
+          <w:b/>
+          <w:bCs/>
+          <w:color w:val="000000"/>
+          <w:sz w:val="22"/>
+          <w:szCs w:val="22"/>
+        </w:rPr>
+        <w:t>Group C</w:t>
+      </w:r>
+      <w:r>
+        <w:rPr>
+          <w:rFonts w:ascii="Arial" w:eastAsia="Times New Roman" w:hAnsi="Arial" w:cs="Arial"/>
+          <w:color w:val="000000"/>
+          <w:sz w:val="22"/>
+          <w:szCs w:val="22"/>
+        </w:rPr>
+        <w:t>: hydrophilic and protonated or ionized at cellular pH</w:t>
+      </w:r>
+    </w:p>
+    <w:p>
+      <w:pPr>
+        <w:pStyle w:val="Heading3"/>
+      </w:pPr>
+      <w:r>
+        <w:t>The polymers are Polypeptides and Proteins</w:t>
+      </w:r>
+      <w:r>
+        <w:t xml:space="preserve"> </w:t>
+      </w:r>
+    </w:p>
+    <w:p>
+      <w:pPr>
+        <w:pStyle w:val="ListParagraph"/>
+        <w:numPr>
+          <w:ilvl w:val="0"/>
+          <w:numId w:val="6"/>
+        </w:numPr>
+      </w:pPr>
+      <w:r>
+        <w:t xml:space="preserve">Stepwise addition of new amino acid to </w:t>
+      </w:r>
+      <w:r>
+        <w:t>a growing chain of amino acids by a dehydration reaction: formation of polymers and water molecule.</w:t>
+      </w:r>
+    </w:p>
+    <w:p>
+      <w:pPr>
+        <w:pStyle w:val="ListParagraph"/>
+        <w:numPr>
+          <w:ilvl w:val="0"/>
+          <w:numId w:val="6"/>
+        </w:numPr>
+      </w:pPr>
+      <w:r>
+        <w:t>The reaction could be reversed by adding back water molecules</w:t>
+      </w:r>
+      <w:r>
+        <w:t>; used by cells to excrete water waste.</w:t>
+      </w:r>
+    </w:p>
+    <w:p>
+      <w:pPr>
+        <w:pStyle w:val="ListParagraph"/>
+        <w:numPr>
+          <w:ilvl w:val="0"/>
+          <w:numId w:val="6"/>
+        </w:numPr>
+      </w:pPr>
+      <w:r>
+        <w:t>-H and -OR groups are removed as water comes out and the cova</w:t>
+      </w:r>
+      <w:r>
+        <w:t>le</w:t>
+      </w:r>
+      <w:r>
+        <w:t>nt bond between the carboxyl group and an amino group is called peptide bond.</w:t>
+      </w:r>
+    </w:p>
+    <w:p>
+      <w:pPr>
+        <w:pStyle w:val="Heading3"/>
+      </w:pPr>
+      <w:r>
+        <w:t>Peptide bond formation</w:t>
+      </w:r>
+    </w:p>
+    <w:p>
+      <w:r>
+        <w:t>Always an N-terminus at one end and C-terminus at the other end.</w:t>
+      </w:r>
+    </w:p>
+    <w:p>
+      <w:pPr>
+        <w:pStyle w:val="Heading3"/>
+      </w:pPr>
+      <w:r>
+        <w:t>Polypeptide and Proteins</w:t>
+      </w:r>
+    </w:p>
+    <w:p>
+      <w:pPr>
+        <w:pStyle w:val="ListParagraph"/>
+        <w:numPr>
+          <w:ilvl w:val="0"/>
+          <w:numId w:val="7"/>
+        </w:numPr>
+      </w:pPr>
+      <w:r>
+        <w:t>Product of amino acid polymerization is a polypeptide (polymers of peptides).</w:t>
+      </w:r>
+    </w:p>
+    <w:p>
+      <w:pPr>
+        <w:pStyle w:val="ListParagraph"/>
+        <w:numPr>
+          <w:ilvl w:val="0"/>
+          <w:numId w:val="7"/>
+        </w:numPr>
+      </w:pPr>
+      <w:r>
+        <w:t>Monomeric protein consists in a single polypeptide</w:t>
+      </w:r>
+      <w:r>
+        <w:t xml:space="preserve"> vs. multimeric proteins</w:t>
+      </w:r>
+      <w:r>
+        <w:t>.</w:t>
+      </w:r>
+    </w:p>
+    <w:p>
+      <w:pPr>
+        <w:pStyle w:val="ListParagraph"/>
+        <w:numPr>
+          <w:ilvl w:val="0"/>
+          <w:numId w:val="7"/>
+        </w:numPr>
+      </w:pPr>
+      <w:r>
+        <w:t>Ribonuclease is a monomeric protein.</w:t>
+      </w:r>
+      <w:r>
+        <w:t xml:space="preserve"> </w:t>
+      </w:r>
+    </w:p>
+    <w:p>
+      <w:pPr>
+        <w:pStyle w:val="ListParagraph"/>
+        <w:numPr>
+          <w:ilvl w:val="0"/>
+          <w:numId w:val="7"/>
+        </w:numPr>
+      </w:pPr>
+      <w:r>
+        <w:t>Hemoglobin is a multimeric protein. It contains 4 polypeptides, a chain and II chain.</w:t>
+      </w:r>
+    </w:p>
+    <w:p>
+      <w:pPr>
+        <w:pStyle w:val="ListParagraph"/>
+        <w:numPr>
+          <w:ilvl w:val="0"/>
+          <w:numId w:val="7"/>
+        </w:numPr>
+      </w:pPr>
+      <w:r>
+        <w:t>Each subunit contains a heme group with an iron atom. Each heme iron can bind a single oxygen molecule.</w:t>
+      </w:r>
+    </w:p>
+    <w:p>
+      <w:pPr>
+        <w:pStyle w:val="ListParagraph"/>
+        <w:numPr>
+          <w:ilvl w:val="0"/>
+          <w:numId w:val="7"/>
+        </w:numPr>
+      </w:pPr>
+      <w:r>
+        <w:t>Homomeric and heteromeric.</w:t>
+      </w:r>
+    </w:p>
+    <w:p>
+      <w:pPr>
+        <w:pStyle w:val="ListParagraph"/>
+        <w:numPr>
+          <w:ilvl w:val="0"/>
+          <w:numId w:val="7"/>
+        </w:numPr>
+      </w:pPr>
+      <w:r>
+        <w:t>Protein synthesis.</w:t>
+      </w:r>
+    </w:p>
+    <w:p>
+      <w:pPr>
+        <w:pStyle w:val="Heading3"/>
+      </w:pPr>
+      <w:r>
+        <w:t>Primary structure</w:t>
+      </w:r>
+    </w:p>
+    <w:p>
+      <w:r>
+        <w:t>Primary structure e is the amino acid sequence of the constituent polypeptides.</w:t>
+      </w:r>
+    </w:p>
+    <w:p>
+      <w:r>
+        <w:lastRenderedPageBreak/>
+        <w:t>Amino acids are always written from the N-terminal to the C-terminal, direction in which the</w:t>
+      </w:r>
+      <w:r>
+        <w:t xml:space="preserve"> </w:t>
+      </w:r>
+      <w:r>
+        <w:t>polypeptide is synthesized.</w:t>
+      </w:r>
+    </w:p>
+    <w:p>
+      <w:r>
+        <w:t>Once incorporated into a polypeptide chain, individual amino acids are called amino acid residues.</w:t>
+      </w:r>
+    </w:p>
+    <w:p>
+      <w:pPr>
+        <w:pStyle w:val="Heading3"/>
+      </w:pPr>
+      <w:r>
+        <w:t>Secondary structure</w:t>
+      </w:r>
+    </w:p>
+    <w:p>
+      <w:r>
+        <w:t>Because of the folding groups of amino acids are close to each other.</w:t>
+      </w:r>
+    </w:p>
+    <w:p>
+      <w:r>
+        <w:t>The group interactions result in two structural patterns: the alpha-helix and II sheet conformations.</w:t>
+      </w:r>
+    </w:p>
+    <w:p>
+      <w:pPr>
+        <w:pStyle w:val="Heading3"/>
+      </w:pPr>
+      <w:r>
+        <w:t>Categories of Proteins</w:t>
+      </w:r>
+    </w:p>
+    <w:p>
+      <w:pPr>
+        <w:pStyle w:val="ListParagraph"/>
+        <w:numPr>
+          <w:ilvl w:val="0"/>
+          <w:numId w:val="8"/>
+        </w:numPr>
+      </w:pPr>
+      <w:r>
+        <w:rPr>
+          <w:b/>
+          <w:bCs/>
+        </w:rPr>
+        <w:t>Fibrous proteins</w:t>
+      </w:r>
+      <w:r>
+        <w:t>: have extensive secondary structure (either a helix or beta sheet) giving them a highly ordered and repetitive structure.</w:t>
+      </w:r>
+    </w:p>
+    <w:p>
+      <w:pPr>
+        <w:pStyle w:val="ListParagraph"/>
+        <w:numPr>
+          <w:ilvl w:val="0"/>
+          <w:numId w:val="8"/>
+        </w:numPr>
+      </w:pPr>
+      <w:r>
+        <w:rPr>
+          <w:b/>
+          <w:bCs/>
+        </w:rPr>
+        <w:t>Globular proteins</w:t>
+      </w:r>
+      <w:r>
+        <w:t>: most of the proteins.</w:t>
+      </w:r>
+    </w:p>
+    <w:p>
+      <w:pPr>
+        <w:pStyle w:val="ListParagraph"/>
+        <w:numPr>
+          <w:ilvl w:val="1"/>
+          <w:numId w:val="8"/>
+        </w:numPr>
+      </w:pPr>
+      <w:r>
+        <w:t xml:space="preserve">The polypeptide chain is folded in a compact structure. It is folded locally into alpha-helical or Beta-sheet structures. </w:t>
+      </w:r>
+      <w:r>
+        <w:t>These regions are folded on one another to give the protein i</w:t>
+      </w:r>
+      <w:r>
+        <w:t>t</w:t>
+      </w:r>
+      <w:r>
+        <w:t>s compact, globular shape.</w:t>
+      </w:r>
+    </w:p>
+    <w:p>
+      <w:pPr>
+        <w:pStyle w:val="ListParagraph"/>
+        <w:numPr>
+          <w:ilvl w:val="1"/>
+          <w:numId w:val="8"/>
+        </w:numPr>
+      </w:pPr>
+      <w:r>
+        <w:t>The folding is possible because the interspersed random coils allowing the polypeptide to loop and fold.</w:t>
+      </w:r>
+    </w:p>
+    <w:p>
+      <w:pPr>
+        <w:pStyle w:val="ListParagraph"/>
+        <w:numPr>
+          <w:ilvl w:val="1"/>
+          <w:numId w:val="8"/>
+        </w:numPr>
+      </w:pPr>
+      <w:r>
+        <w:t>Have unique tertiary structures</w:t>
+      </w:r>
+    </w:p>
+    <w:p>
+      <w:pPr>
+        <w:pStyle w:val="ListParagraph"/>
+        <w:numPr>
+          <w:ilvl w:val="1"/>
+          <w:numId w:val="8"/>
+        </w:numPr>
+      </w:pPr>
+      <w:r>
+        <w:t>They consist of a number of segments called domains. A domain is a discrete, locally folded unit of tertiary structure.</w:t>
+      </w:r>
+      <w:r>
+        <w:t xml:space="preserve"> A domain typically contains 50-350 amino acids, and usually has a specific function.</w:t>
+      </w:r>
+    </w:p>
+    <w:p>
+      <w:pPr>
+        <w:pStyle w:val="Heading3"/>
+      </w:pPr>
+      <w:r>
+        <w:t>Quaternary structure</w:t>
+      </w:r>
+    </w:p>
+    <w:p>
+      <w:pPr>
+        <w:pStyle w:val="ListParagraph"/>
+        <w:numPr>
+          <w:ilvl w:val="0"/>
+          <w:numId w:val="9"/>
+        </w:numPr>
+      </w:pPr>
+      <w:r>
+        <w:t>Level of organization concerned with subunit interactions and assembly.</w:t>
+      </w:r>
+    </w:p>
+    <w:p>
+      <w:pPr>
+        <w:pStyle w:val="ListParagraph"/>
+        <w:numPr>
+          <w:ilvl w:val="0"/>
+          <w:numId w:val="9"/>
+        </w:numPr>
+      </w:pPr>
+      <w:r>
+        <w:t>Applied only to multimeric proteins.</w:t>
+      </w:r>
+    </w:p>
+    <w:p>
+      <w:pPr>
+        <w:pStyle w:val="ListParagraph"/>
+        <w:numPr>
+          <w:ilvl w:val="0"/>
+          <w:numId w:val="9"/>
+        </w:numPr>
+      </w:pPr>
+      <w:r>
+        <w:t xml:space="preserve">The bonds and forces that maintain quaternary structure are the same as those responsible for tertiary structure: hydrogen bonds, electrostatic interactions, hydrophobic interactions, and covalent disulfide bonds. </w:t>
+      </w:r>
+    </w:p>
+    <w:p>
+      <w:pPr>
+        <w:pStyle w:val="Heading3"/>
+      </w:pPr>
+      <w:r>
+        <w:t>Disulfide Bond formation in Insulin</w:t>
+      </w:r>
+    </w:p>
+    <w:p>
+      <w:r>
+        <w:t>It could be reversed.</w:t>
+      </w:r>
+    </w:p>
+    <w:p>
+      <w:pPr>
+        <w:pStyle w:val="Heading3"/>
+      </w:pPr>
+      <w:r>
+        <w:t>The Primary structure of Insulin</w:t>
+      </w:r>
+    </w:p>
+    <w:p>
+      <w:r>
+        <w:t>Insulin consists of two polypeptides, A and B chains. The two chains are covalently linked by two inter-chain disulfide bond</w:t>
+      </w:r>
+      <w:r>
+        <w:t>s</w:t>
+      </w:r>
+      <w:r>
+        <w:t>.</w:t>
+      </w:r>
+    </w:p>
+    <w:p>
+      <w:pPr>
+        <w:pStyle w:val="Heading3"/>
+      </w:pPr>
+      <w:r>
+        <w:t>Structure of Hair</w:t>
+      </w:r>
+    </w:p>
+    <w:p>
+      <w:r>
+        <w:t>Alpha keratin protein</w:t>
+      </w:r>
+      <w:r>
+        <w:t xml:space="preserve">: 3 helices of a-keratin wrap into protofibrils which then bond together to form microfibrils. Microfibrils, 9 + 2 structure. Microfibrils aggregate to form </w:t>
+      </w:r>
+      <w:proofErr w:type="spellStart"/>
+      <w:r>
+        <w:t>macrofibrils</w:t>
+      </w:r>
+      <w:proofErr w:type="spellEnd"/>
+      <w:r>
+        <w:t>.</w:t>
+      </w:r>
+    </w:p>
+    <w:p>
+      <w:pPr>
+        <w:pStyle w:val="Heading3"/>
+      </w:pPr>
+      <w:r>
+        <w:t>The roles of DNA and RNA in Protein synthesis</w:t>
+      </w:r>
+    </w:p>
+    <w:p>
+      <w:r>
+        <w:t xml:space="preserve">mRNA: directs amino acids </w:t>
+      </w:r>
+      <w:r>
+        <w:t>sequence of polypeptides.</w:t>
+      </w:r>
+    </w:p>
+    <w:p>
+      <w:r>
+        <w:t>tRNA: binds to amino acids and directs them to proper locations within the growing polypeptide chain.</w:t>
+      </w:r>
+    </w:p>
+    <w:p>
+      <w:r>
+        <w:t>rRNA: components of the ribosomes that serve as the site of protein synthesis.</w:t>
+      </w:r>
+    </w:p>
+    <w:p/>
+    <w:p>
+      <w:pPr>
+        <w:pStyle w:val="Heading2"/>
+      </w:pPr>
+      <w:r>
+        <w:lastRenderedPageBreak/>
+        <w:t>Nucleic Acids</w:t>
+      </w:r>
+    </w:p>
+    <w:p>
+      <w:pPr>
+        <w:pStyle w:val="Heading3"/>
+      </w:pPr>
+      <w:r>
+        <w:t>Transcription and Translation</w:t>
+      </w:r>
+    </w:p>
+    <w:p>
+      <w:pPr>
+        <w:pStyle w:val="ListParagraph"/>
+        <w:numPr>
+          <w:ilvl w:val="0"/>
+          <w:numId w:val="10"/>
+        </w:numPr>
+      </w:pPr>
+      <w:r>
+        <w:rPr>
+          <w:b/>
+          <w:bCs/>
+        </w:rPr>
+        <w:t>Transcription</w:t>
+      </w:r>
+      <w:r>
+        <w:t>: DNA molecule is transcribed into an RNA molecule.</w:t>
+      </w:r>
+    </w:p>
+    <w:p>
+      <w:pPr>
+        <w:pStyle w:val="ListParagraph"/>
+        <w:numPr>
+          <w:ilvl w:val="0"/>
+          <w:numId w:val="10"/>
+        </w:numPr>
+      </w:pPr>
+      <w:r>
+        <w:rPr>
+          <w:b/>
+          <w:bCs/>
+        </w:rPr>
+        <w:t>Translation</w:t>
+      </w:r>
+      <w:r>
+        <w:t xml:space="preserve">: </w:t>
+      </w:r>
+      <w:r>
+        <w:t>takes RNA and converts into protein.</w:t>
+      </w:r>
+    </w:p>
+    <w:p>
+      <w:pPr>
+        <w:pStyle w:val="Heading3"/>
+      </w:pPr>
+      <w:r>
+        <w:t>Nucleic Acids</w:t>
+      </w:r>
+    </w:p>
+    <w:p>
+      <w:pPr>
+        <w:pStyle w:val="ListParagraph"/>
+        <w:numPr>
+          <w:ilvl w:val="0"/>
+          <w:numId w:val="11"/>
+        </w:numPr>
+      </w:pPr>
+      <w:r>
+        <w:t xml:space="preserve">Nucleic acids are macromolecules critical </w:t>
+      </w:r>
+      <w:r>
+        <w:t>in the storage, transmission and expression of genetic information.</w:t>
+      </w:r>
+    </w:p>
+    <w:p>
+      <w:pPr>
+        <w:pStyle w:val="ListParagraph"/>
+        <w:numPr>
+          <w:ilvl w:val="0"/>
+          <w:numId w:val="11"/>
+        </w:numPr>
+      </w:pPr>
+      <w:r>
+        <w:t>Are linear polymers of nucleotides, strung together in a genetically determined order.</w:t>
+      </w:r>
+    </w:p>
+    <w:p>
+      <w:pPr>
+        <w:pStyle w:val="ListParagraph"/>
+        <w:numPr>
+          <w:ilvl w:val="0"/>
+          <w:numId w:val="11"/>
+        </w:numPr>
+      </w:pPr>
+      <w:r>
+        <w:t>Two major types are DNA and RNA.</w:t>
+      </w:r>
+    </w:p>
+    <w:p>
+      <w:pPr>
+        <w:pStyle w:val="ListParagraph"/>
+        <w:numPr>
+          <w:ilvl w:val="0"/>
+          <w:numId w:val="11"/>
+        </w:numPr>
+      </w:pPr>
+      <w:r>
+        <w:t xml:space="preserve">DNA contains </w:t>
+      </w:r>
+      <w:r>
+        <w:t xml:space="preserve">the </w:t>
+      </w:r>
+      <w:r>
+        <w:t xml:space="preserve">sugar </w:t>
+      </w:r>
+      <w:r>
+        <w:t>deoxyribose, RNA contains 5-carbon sugar ribose in each of its nucleotides.</w:t>
+      </w:r>
+    </w:p>
+    <w:p>
+      <w:pPr>
+        <w:pStyle w:val="ListParagraph"/>
+        <w:numPr>
+          <w:ilvl w:val="0"/>
+          <w:numId w:val="11"/>
+        </w:numPr>
+      </w:pPr>
+      <w:r>
+        <w:t>DNA plays as the repository of genetic information, whereas RNA molecules play several different roles in the expression of that information during protein synthesis.</w:t>
+      </w:r>
+    </w:p>
+    <w:p>
+      <w:pPr>
+        <w:pStyle w:val="ListParagraph"/>
+        <w:numPr>
+          <w:ilvl w:val="0"/>
+          <w:numId w:val="11"/>
+        </w:numPr>
+      </w:pPr>
+      <w:r>
+        <w:rPr>
+          <w:b/>
+          <w:bCs/>
+        </w:rPr>
+        <w:t>mRNA</w:t>
+      </w:r>
+      <w:r>
+        <w:t>: directs amino acids sequence of polypeptides</w:t>
+      </w:r>
+      <w:r>
+        <w:t xml:space="preserve"> that is during polypeptide synthesis</w:t>
+      </w:r>
+      <w:r>
+        <w:t>.</w:t>
+      </w:r>
+    </w:p>
+    <w:p>
+      <w:pPr>
+        <w:pStyle w:val="ListParagraph"/>
+        <w:numPr>
+          <w:ilvl w:val="0"/>
+          <w:numId w:val="11"/>
+        </w:numPr>
+      </w:pPr>
+      <w:r>
+        <w:rPr>
+          <w:b/>
+          <w:bCs/>
+        </w:rPr>
+        <w:t>tRNA</w:t>
+      </w:r>
+      <w:r>
+        <w:t>: binds to amino acids and directs them to proper locations within the growing polypeptide chain.</w:t>
+      </w:r>
+    </w:p>
+    <w:p>
+      <w:pPr>
+        <w:pStyle w:val="ListParagraph"/>
+        <w:numPr>
+          <w:ilvl w:val="0"/>
+          <w:numId w:val="11"/>
+        </w:numPr>
+      </w:pPr>
+      <w:r>
+        <w:rPr>
+          <w:b/>
+          <w:bCs/>
+        </w:rPr>
+        <w:t>rRNA</w:t>
+      </w:r>
+      <w:r>
+        <w:t>: components of the ribosomes that serve as the site of protein synthesis.</w:t>
+      </w:r>
+    </w:p>
+    <w:p>
+      <w:pPr>
+        <w:pStyle w:val="Heading3"/>
+      </w:pPr>
+      <w:r>
+        <w:t>The Monomers are Nucleotides</w:t>
+      </w:r>
+    </w:p>
+    <w:p>
+      <w:pPr>
+        <w:pStyle w:val="ListParagraph"/>
+        <w:numPr>
+          <w:ilvl w:val="0"/>
+          <w:numId w:val="12"/>
+        </w:numPr>
+      </w:pPr>
+      <w:r>
+        <w:t xml:space="preserve">Nucleic acids are informational macromolecules that contain non-identical monomeric units in a specified sequence. </w:t>
+      </w:r>
+    </w:p>
+    <w:p>
+      <w:pPr>
+        <w:pStyle w:val="ListParagraph"/>
+        <w:numPr>
+          <w:ilvl w:val="0"/>
+          <w:numId w:val="12"/>
+        </w:numPr>
+      </w:pPr>
+      <w:r>
+        <w:t xml:space="preserve">The monomeric units of nucleic acids are called nucleotides. </w:t>
+      </w:r>
+    </w:p>
+    <w:p>
+      <w:pPr>
+        <w:pStyle w:val="ListParagraph"/>
+        <w:numPr>
+          <w:ilvl w:val="0"/>
+          <w:numId w:val="12"/>
+        </w:numPr>
+      </w:pPr>
+      <w:r>
+        <w:t>DNA and RNA each contain only four different kinds</w:t>
+      </w:r>
+      <w:r>
+        <w:t xml:space="preserve"> of </w:t>
+      </w:r>
+      <w:r>
+        <w:t>nucleotides.</w:t>
+      </w:r>
+      <w:r>
+        <w:t xml:space="preserve"> </w:t>
+      </w:r>
+    </w:p>
+    <w:p>
+      <w:pPr>
+        <w:pStyle w:val="ListParagraph"/>
+        <w:numPr>
+          <w:ilvl w:val="0"/>
+          <w:numId w:val="12"/>
+        </w:numPr>
+      </w:pPr>
+      <w:r>
+        <w:t xml:space="preserve">Each nucleotide consists of a </w:t>
+      </w:r>
+      <w:r>
+        <w:t>five</w:t>
+      </w:r>
+      <w:r>
+        <w:t>-carbon</w:t>
+      </w:r>
+      <w:r>
+        <w:t xml:space="preserve"> sugar, a phosphate group, and a nitrogen-containing aromatic base. The sugar is either D-ribose (for IRNA) or D-deoxyribose (for DNA). </w:t>
+      </w:r>
+    </w:p>
+    <w:p>
+      <w:pPr>
+        <w:pStyle w:val="ListParagraph"/>
+        <w:numPr>
+          <w:ilvl w:val="0"/>
+          <w:numId w:val="12"/>
+        </w:numPr>
+      </w:pPr>
+      <w:r>
+        <w:t xml:space="preserve">The phosphate is joined by a </w:t>
+      </w:r>
+      <w:proofErr w:type="spellStart"/>
+      <w:r>
+        <w:t>phosophoester</w:t>
+      </w:r>
+      <w:proofErr w:type="spellEnd"/>
+      <w:r>
+        <w:t xml:space="preserve"> bond to the 5' carbon of the sugar, and the base is attached at the 1' carbon. The base maybe either a purine or a pyrimidine. </w:t>
+      </w:r>
+    </w:p>
+    <w:p>
+      <w:pPr>
+        <w:pStyle w:val="ListParagraph"/>
+        <w:numPr>
+          <w:ilvl w:val="0"/>
+          <w:numId w:val="12"/>
+        </w:numPr>
+      </w:pPr>
+      <w:r>
+        <w:t xml:space="preserve">DNA contains the </w:t>
+      </w:r>
+      <w:r>
+        <w:rPr>
+          <w:b/>
+          <w:bCs/>
+        </w:rPr>
+        <w:t>purines</w:t>
+      </w:r>
+      <w:r>
+        <w:t xml:space="preserve">: </w:t>
+      </w:r>
+      <w:r>
+        <w:rPr>
+          <w:b/>
+          <w:bCs/>
+        </w:rPr>
+        <w:t>adenine</w:t>
+      </w:r>
+      <w:r>
+        <w:t xml:space="preserve"> (A) and </w:t>
+      </w:r>
+      <w:r>
+        <w:rPr>
+          <w:b/>
+          <w:bCs/>
+        </w:rPr>
+        <w:t>guanine</w:t>
+      </w:r>
+      <w:r>
+        <w:t xml:space="preserve"> (G) and the </w:t>
+      </w:r>
+      <w:r>
+        <w:rPr>
+          <w:b/>
+          <w:bCs/>
+        </w:rPr>
+        <w:t>pyrimidines</w:t>
+      </w:r>
+      <w:r>
+        <w:t xml:space="preserve">: </w:t>
+      </w:r>
+      <w:r>
+        <w:rPr>
+          <w:b/>
+          <w:bCs/>
+        </w:rPr>
+        <w:t>cytosine</w:t>
+      </w:r>
+      <w:r>
+        <w:t xml:space="preserve"> (C) and </w:t>
+      </w:r>
+      <w:r>
+        <w:rPr>
+          <w:b/>
+          <w:bCs/>
+        </w:rPr>
+        <w:t>thymine</w:t>
+      </w:r>
+      <w:r>
+        <w:t xml:space="preserve"> (T). RNA also has </w:t>
+      </w:r>
+      <w:r>
+        <w:rPr>
+          <w:b/>
+          <w:bCs/>
+        </w:rPr>
+        <w:t>adenine</w:t>
+      </w:r>
+      <w:r>
+        <w:t xml:space="preserve">, </w:t>
+      </w:r>
+      <w:r>
+        <w:rPr>
+          <w:b/>
+          <w:bCs/>
+        </w:rPr>
+        <w:t>guanine</w:t>
+      </w:r>
+      <w:r>
+        <w:t xml:space="preserve">, and </w:t>
+      </w:r>
+      <w:r>
+        <w:rPr>
+          <w:b/>
+          <w:bCs/>
+        </w:rPr>
+        <w:t>cytosine</w:t>
+      </w:r>
+      <w:r>
+        <w:t xml:space="preserve"> but contains the pyrimidine </w:t>
+      </w:r>
+      <w:r>
+        <w:rPr>
+          <w:b/>
+          <w:bCs/>
+        </w:rPr>
+        <w:t>uracil</w:t>
+      </w:r>
+      <w:r>
+        <w:t xml:space="preserve"> (U) in place of thymine. </w:t>
+      </w:r>
+    </w:p>
+    <w:p>
+      <w:pPr>
+        <w:pStyle w:val="ListParagraph"/>
+        <w:numPr>
+          <w:ilvl w:val="0"/>
+          <w:numId w:val="12"/>
+        </w:numPr>
+      </w:pPr>
+      <w:r>
+        <w:t>ATP is the energy-rich compound used to drive a variety of reactions in the cell</w:t>
+      </w:r>
+      <w:r>
+        <w:t>, including the activation of monomers for polymer formation.</w:t>
+      </w:r>
+    </w:p>
+    <w:p>
+      <w:pPr>
+        <w:pStyle w:val="ListParagraph"/>
+        <w:numPr>
+          <w:ilvl w:val="0"/>
+          <w:numId w:val="12"/>
+        </w:numPr>
+      </w:pPr>
+      <w:r>
+        <w:t>Nucleotides plays two roles in the cell:</w:t>
+      </w:r>
+    </w:p>
+    <w:p>
+      <w:pPr>
+        <w:pStyle w:val="ListParagraph"/>
+        <w:numPr>
+          <w:ilvl w:val="1"/>
+          <w:numId w:val="12"/>
+        </w:numPr>
+      </w:pPr>
+      <w:r>
+        <w:t>Monomeric units of nucleic acids</w:t>
+      </w:r>
+    </w:p>
+    <w:p>
+      <w:pPr>
+        <w:pStyle w:val="ListParagraph"/>
+        <w:numPr>
+          <w:ilvl w:val="1"/>
+          <w:numId w:val="12"/>
+        </w:numPr>
+      </w:pPr>
+      <w:r>
+        <w:t>Serve as intermediates in various energy transferring reactions.</w:t>
+      </w:r>
+    </w:p>
+    <w:p/>
+    <w:p/>
+    <w:p/>
+    <w:p/>
+    <w:p/>
+    <w:p/>
+    <w:p/>
     <w:p/>
     <w:sectPr>
       <w:pgSz w:w="12240" w:h="15840"/>
@@ -173,6 +1675,1403 @@
     </w:sectPr>
   </w:body>
 </w:document>
+</file>
+
+<file path=word/numbering.xml><?xml version="1.0" encoding="utf-8"?>
+<w:numbering xmlns:wpc="http://schemas.microsoft.com/office/word/2010/wordprocessingCanvas" xmlns:cx="http://schemas.microsoft.com/office/drawing/2014/chartex" xmlns:cx1="http://schemas.microsoft.com/office/drawing/2015/9/8/chartex" xmlns:cx2="http://schemas.microsoft.com/office/drawing/2015/10/21/chartex" xmlns:cx3="http://schemas.microsoft.com/office/drawing/2016/5/9/chartex" xmlns:cx4="http://schemas.microsoft.com/office/drawing/2016/5/10/chartex" xmlns:cx5="http://schemas.microsoft.com/office/drawing/2016/5/11/chartex" xmlns:cx6="http://schemas.microsoft.com/office/drawing/2016/5/12/chartex" xmlns:cx7="http://schemas.microsoft.com/office/drawing/2016/5/13/chartex" xmlns:cx8="http://schemas.microsoft.com/office/drawing/2016/5/14/chartex" xmlns:mc="http://schemas.openxmlformats.org/markup-compatibility/2006" xmlns:aink="http://schemas.microsoft.com/office/drawing/2016/ink" xmlns:am3d="http://schemas.microsoft.com/office/drawing/2017/model3d" xmlns:o="urn:schemas-microsoft-com:office:office" xmlns:r="http://schemas.openxmlformats.org/officeDocument/2006/relationships" xmlns:m="http://schemas.openxmlformats.org/officeDocument/2006/math" xmlns:v="urn:schemas-microsoft-com:vml" xmlns:wp14="http://schemas.microsoft.com/office/word/2010/wordprocessingDrawing" xmlns:wp="http://schemas.openxmlformats.org/drawingml/2006/wordprocessingDrawing" xmlns:w10="urn:schemas-microsoft-com:office:word" xmlns:w="http://schemas.openxmlformats.org/wordprocessingml/2006/main" xmlns:w14="http://schemas.microsoft.com/office/word/2010/wordml" xmlns:w15="http://schemas.microsoft.com/office/word/2012/wordml" xmlns:w16cex="http://schemas.microsoft.com/office/word/2018/wordml/cex" xmlns:w16cid="http://schemas.microsoft.com/office/word/2016/wordml/cid" xmlns:w16="http://schemas.microsoft.com/office/word/2018/wordml" xmlns:w16sdtdh="http://schemas.microsoft.com/office/word/2020/wordml/sdtdatahash" xmlns:w16se="http://schemas.microsoft.com/office/word/2015/wordml/symex" xmlns:wpg="http://schemas.microsoft.com/office/word/2010/wordprocessingGroup" xmlns:wpi="http://schemas.microsoft.com/office/word/2010/wordprocessingInk" xmlns:wne="http://schemas.microsoft.com/office/word/2006/wordml" xmlns:wps="http://schemas.microsoft.com/office/word/2010/wordprocessingShape" mc:Ignorable="w14 w15 w16se w16cid w16 w16cex w16sdtdh wp14">
+  <w:abstractNum w:abstractNumId="0" w15:restartNumberingAfterBreak="0">
+    <w:nsid w:val="0AE75EC7"/>
+    <w:multiLevelType w:val="hybridMultilevel"/>
+    <w:tmpl w:val="876E1A5C"/>
+    <w:lvl w:ilvl="0" w:tplc="04090001">
+      <w:start w:val="1"/>
+      <w:numFmt w:val="bullet"/>
+      <w:lvlText w:val=""/>
+      <w:lvlJc w:val="left"/>
+      <w:pPr>
+        <w:ind w:left="360" w:hanging="360"/>
+      </w:pPr>
+      <w:rPr>
+        <w:rFonts w:ascii="Symbol" w:hAnsi="Symbol" w:hint="default"/>
+      </w:rPr>
+    </w:lvl>
+    <w:lvl w:ilvl="1" w:tplc="04090003" w:tentative="1">
+      <w:start w:val="1"/>
+      <w:numFmt w:val="bullet"/>
+      <w:lvlText w:val="o"/>
+      <w:lvlJc w:val="left"/>
+      <w:pPr>
+        <w:ind w:left="1080" w:hanging="360"/>
+      </w:pPr>
+      <w:rPr>
+        <w:rFonts w:ascii="Courier New" w:hAnsi="Courier New" w:hint="default"/>
+      </w:rPr>
+    </w:lvl>
+    <w:lvl w:ilvl="2" w:tplc="04090005" w:tentative="1">
+      <w:start w:val="1"/>
+      <w:numFmt w:val="bullet"/>
+      <w:lvlText w:val=""/>
+      <w:lvlJc w:val="left"/>
+      <w:pPr>
+        <w:ind w:left="1800" w:hanging="360"/>
+      </w:pPr>
+      <w:rPr>
+        <w:rFonts w:ascii="Wingdings" w:hAnsi="Wingdings" w:hint="default"/>
+      </w:rPr>
+    </w:lvl>
+    <w:lvl w:ilvl="3" w:tplc="04090001" w:tentative="1">
+      <w:start w:val="1"/>
+      <w:numFmt w:val="bullet"/>
+      <w:lvlText w:val=""/>
+      <w:lvlJc w:val="left"/>
+      <w:pPr>
+        <w:ind w:left="2520" w:hanging="360"/>
+      </w:pPr>
+      <w:rPr>
+        <w:rFonts w:ascii="Symbol" w:hAnsi="Symbol" w:hint="default"/>
+      </w:rPr>
+    </w:lvl>
+    <w:lvl w:ilvl="4" w:tplc="04090003" w:tentative="1">
+      <w:start w:val="1"/>
+      <w:numFmt w:val="bullet"/>
+      <w:lvlText w:val="o"/>
+      <w:lvlJc w:val="left"/>
+      <w:pPr>
+        <w:ind w:left="3240" w:hanging="360"/>
+      </w:pPr>
+      <w:rPr>
+        <w:rFonts w:ascii="Courier New" w:hAnsi="Courier New" w:hint="default"/>
+      </w:rPr>
+    </w:lvl>
+    <w:lvl w:ilvl="5" w:tplc="04090005" w:tentative="1">
+      <w:start w:val="1"/>
+      <w:numFmt w:val="bullet"/>
+      <w:lvlText w:val=""/>
+      <w:lvlJc w:val="left"/>
+      <w:pPr>
+        <w:ind w:left="3960" w:hanging="360"/>
+      </w:pPr>
+      <w:rPr>
+        <w:rFonts w:ascii="Wingdings" w:hAnsi="Wingdings" w:hint="default"/>
+      </w:rPr>
+    </w:lvl>
+    <w:lvl w:ilvl="6" w:tplc="04090001" w:tentative="1">
+      <w:start w:val="1"/>
+      <w:numFmt w:val="bullet"/>
+      <w:lvlText w:val=""/>
+      <w:lvlJc w:val="left"/>
+      <w:pPr>
+        <w:ind w:left="4680" w:hanging="360"/>
+      </w:pPr>
+      <w:rPr>
+        <w:rFonts w:ascii="Symbol" w:hAnsi="Symbol" w:hint="default"/>
+      </w:rPr>
+    </w:lvl>
+    <w:lvl w:ilvl="7" w:tplc="04090003" w:tentative="1">
+      <w:start w:val="1"/>
+      <w:numFmt w:val="bullet"/>
+      <w:lvlText w:val="o"/>
+      <w:lvlJc w:val="left"/>
+      <w:pPr>
+        <w:ind w:left="5400" w:hanging="360"/>
+      </w:pPr>
+      <w:rPr>
+        <w:rFonts w:ascii="Courier New" w:hAnsi="Courier New" w:hint="default"/>
+      </w:rPr>
+    </w:lvl>
+    <w:lvl w:ilvl="8" w:tplc="04090005" w:tentative="1">
+      <w:start w:val="1"/>
+      <w:numFmt w:val="bullet"/>
+      <w:lvlText w:val=""/>
+      <w:lvlJc w:val="left"/>
+      <w:pPr>
+        <w:ind w:left="6120" w:hanging="360"/>
+      </w:pPr>
+      <w:rPr>
+        <w:rFonts w:ascii="Wingdings" w:hAnsi="Wingdings" w:hint="default"/>
+      </w:rPr>
+    </w:lvl>
+  </w:abstractNum>
+  <w:abstractNum w:abstractNumId="1" w15:restartNumberingAfterBreak="0">
+    <w:nsid w:val="0BE620F0"/>
+    <w:multiLevelType w:val="hybridMultilevel"/>
+    <w:tmpl w:val="B11E7802"/>
+    <w:lvl w:ilvl="0" w:tplc="04090001">
+      <w:start w:val="1"/>
+      <w:numFmt w:val="bullet"/>
+      <w:lvlText w:val=""/>
+      <w:lvlJc w:val="left"/>
+      <w:pPr>
+        <w:ind w:left="360" w:hanging="360"/>
+      </w:pPr>
+      <w:rPr>
+        <w:rFonts w:ascii="Symbol" w:hAnsi="Symbol" w:hint="default"/>
+      </w:rPr>
+    </w:lvl>
+    <w:lvl w:ilvl="1" w:tplc="04090003" w:tentative="1">
+      <w:start w:val="1"/>
+      <w:numFmt w:val="bullet"/>
+      <w:lvlText w:val="o"/>
+      <w:lvlJc w:val="left"/>
+      <w:pPr>
+        <w:ind w:left="1080" w:hanging="360"/>
+      </w:pPr>
+      <w:rPr>
+        <w:rFonts w:ascii="Courier New" w:hAnsi="Courier New" w:hint="default"/>
+      </w:rPr>
+    </w:lvl>
+    <w:lvl w:ilvl="2" w:tplc="04090005" w:tentative="1">
+      <w:start w:val="1"/>
+      <w:numFmt w:val="bullet"/>
+      <w:lvlText w:val=""/>
+      <w:lvlJc w:val="left"/>
+      <w:pPr>
+        <w:ind w:left="1800" w:hanging="360"/>
+      </w:pPr>
+      <w:rPr>
+        <w:rFonts w:ascii="Wingdings" w:hAnsi="Wingdings" w:hint="default"/>
+      </w:rPr>
+    </w:lvl>
+    <w:lvl w:ilvl="3" w:tplc="04090001" w:tentative="1">
+      <w:start w:val="1"/>
+      <w:numFmt w:val="bullet"/>
+      <w:lvlText w:val=""/>
+      <w:lvlJc w:val="left"/>
+      <w:pPr>
+        <w:ind w:left="2520" w:hanging="360"/>
+      </w:pPr>
+      <w:rPr>
+        <w:rFonts w:ascii="Symbol" w:hAnsi="Symbol" w:hint="default"/>
+      </w:rPr>
+    </w:lvl>
+    <w:lvl w:ilvl="4" w:tplc="04090003" w:tentative="1">
+      <w:start w:val="1"/>
+      <w:numFmt w:val="bullet"/>
+      <w:lvlText w:val="o"/>
+      <w:lvlJc w:val="left"/>
+      <w:pPr>
+        <w:ind w:left="3240" w:hanging="360"/>
+      </w:pPr>
+      <w:rPr>
+        <w:rFonts w:ascii="Courier New" w:hAnsi="Courier New" w:hint="default"/>
+      </w:rPr>
+    </w:lvl>
+    <w:lvl w:ilvl="5" w:tplc="04090005" w:tentative="1">
+      <w:start w:val="1"/>
+      <w:numFmt w:val="bullet"/>
+      <w:lvlText w:val=""/>
+      <w:lvlJc w:val="left"/>
+      <w:pPr>
+        <w:ind w:left="3960" w:hanging="360"/>
+      </w:pPr>
+      <w:rPr>
+        <w:rFonts w:ascii="Wingdings" w:hAnsi="Wingdings" w:hint="default"/>
+      </w:rPr>
+    </w:lvl>
+    <w:lvl w:ilvl="6" w:tplc="04090001" w:tentative="1">
+      <w:start w:val="1"/>
+      <w:numFmt w:val="bullet"/>
+      <w:lvlText w:val=""/>
+      <w:lvlJc w:val="left"/>
+      <w:pPr>
+        <w:ind w:left="4680" w:hanging="360"/>
+      </w:pPr>
+      <w:rPr>
+        <w:rFonts w:ascii="Symbol" w:hAnsi="Symbol" w:hint="default"/>
+      </w:rPr>
+    </w:lvl>
+    <w:lvl w:ilvl="7" w:tplc="04090003" w:tentative="1">
+      <w:start w:val="1"/>
+      <w:numFmt w:val="bullet"/>
+      <w:lvlText w:val="o"/>
+      <w:lvlJc w:val="left"/>
+      <w:pPr>
+        <w:ind w:left="5400" w:hanging="360"/>
+      </w:pPr>
+      <w:rPr>
+        <w:rFonts w:ascii="Courier New" w:hAnsi="Courier New" w:hint="default"/>
+      </w:rPr>
+    </w:lvl>
+    <w:lvl w:ilvl="8" w:tplc="04090005" w:tentative="1">
+      <w:start w:val="1"/>
+      <w:numFmt w:val="bullet"/>
+      <w:lvlText w:val=""/>
+      <w:lvlJc w:val="left"/>
+      <w:pPr>
+        <w:ind w:left="6120" w:hanging="360"/>
+      </w:pPr>
+      <w:rPr>
+        <w:rFonts w:ascii="Wingdings" w:hAnsi="Wingdings" w:hint="default"/>
+      </w:rPr>
+    </w:lvl>
+  </w:abstractNum>
+  <w:abstractNum w:abstractNumId="2" w15:restartNumberingAfterBreak="0">
+    <w:nsid w:val="16D04E82"/>
+    <w:multiLevelType w:val="hybridMultilevel"/>
+    <w:tmpl w:val="20E2E730"/>
+    <w:lvl w:ilvl="0" w:tplc="04090001">
+      <w:start w:val="1"/>
+      <w:numFmt w:val="bullet"/>
+      <w:lvlText w:val=""/>
+      <w:lvlJc w:val="left"/>
+      <w:pPr>
+        <w:ind w:left="360" w:hanging="360"/>
+      </w:pPr>
+      <w:rPr>
+        <w:rFonts w:ascii="Symbol" w:hAnsi="Symbol" w:hint="default"/>
+      </w:rPr>
+    </w:lvl>
+    <w:lvl w:ilvl="1" w:tplc="04090003" w:tentative="1">
+      <w:start w:val="1"/>
+      <w:numFmt w:val="bullet"/>
+      <w:lvlText w:val="o"/>
+      <w:lvlJc w:val="left"/>
+      <w:pPr>
+        <w:ind w:left="1080" w:hanging="360"/>
+      </w:pPr>
+      <w:rPr>
+        <w:rFonts w:ascii="Courier New" w:hAnsi="Courier New" w:hint="default"/>
+      </w:rPr>
+    </w:lvl>
+    <w:lvl w:ilvl="2" w:tplc="04090005" w:tentative="1">
+      <w:start w:val="1"/>
+      <w:numFmt w:val="bullet"/>
+      <w:lvlText w:val=""/>
+      <w:lvlJc w:val="left"/>
+      <w:pPr>
+        <w:ind w:left="1800" w:hanging="360"/>
+      </w:pPr>
+      <w:rPr>
+        <w:rFonts w:ascii="Wingdings" w:hAnsi="Wingdings" w:hint="default"/>
+      </w:rPr>
+    </w:lvl>
+    <w:lvl w:ilvl="3" w:tplc="04090001" w:tentative="1">
+      <w:start w:val="1"/>
+      <w:numFmt w:val="bullet"/>
+      <w:lvlText w:val=""/>
+      <w:lvlJc w:val="left"/>
+      <w:pPr>
+        <w:ind w:left="2520" w:hanging="360"/>
+      </w:pPr>
+      <w:rPr>
+        <w:rFonts w:ascii="Symbol" w:hAnsi="Symbol" w:hint="default"/>
+      </w:rPr>
+    </w:lvl>
+    <w:lvl w:ilvl="4" w:tplc="04090003" w:tentative="1">
+      <w:start w:val="1"/>
+      <w:numFmt w:val="bullet"/>
+      <w:lvlText w:val="o"/>
+      <w:lvlJc w:val="left"/>
+      <w:pPr>
+        <w:ind w:left="3240" w:hanging="360"/>
+      </w:pPr>
+      <w:rPr>
+        <w:rFonts w:ascii="Courier New" w:hAnsi="Courier New" w:hint="default"/>
+      </w:rPr>
+    </w:lvl>
+    <w:lvl w:ilvl="5" w:tplc="04090005" w:tentative="1">
+      <w:start w:val="1"/>
+      <w:numFmt w:val="bullet"/>
+      <w:lvlText w:val=""/>
+      <w:lvlJc w:val="left"/>
+      <w:pPr>
+        <w:ind w:left="3960" w:hanging="360"/>
+      </w:pPr>
+      <w:rPr>
+        <w:rFonts w:ascii="Wingdings" w:hAnsi="Wingdings" w:hint="default"/>
+      </w:rPr>
+    </w:lvl>
+    <w:lvl w:ilvl="6" w:tplc="04090001" w:tentative="1">
+      <w:start w:val="1"/>
+      <w:numFmt w:val="bullet"/>
+      <w:lvlText w:val=""/>
+      <w:lvlJc w:val="left"/>
+      <w:pPr>
+        <w:ind w:left="4680" w:hanging="360"/>
+      </w:pPr>
+      <w:rPr>
+        <w:rFonts w:ascii="Symbol" w:hAnsi="Symbol" w:hint="default"/>
+      </w:rPr>
+    </w:lvl>
+    <w:lvl w:ilvl="7" w:tplc="04090003" w:tentative="1">
+      <w:start w:val="1"/>
+      <w:numFmt w:val="bullet"/>
+      <w:lvlText w:val="o"/>
+      <w:lvlJc w:val="left"/>
+      <w:pPr>
+        <w:ind w:left="5400" w:hanging="360"/>
+      </w:pPr>
+      <w:rPr>
+        <w:rFonts w:ascii="Courier New" w:hAnsi="Courier New" w:hint="default"/>
+      </w:rPr>
+    </w:lvl>
+    <w:lvl w:ilvl="8" w:tplc="04090005" w:tentative="1">
+      <w:start w:val="1"/>
+      <w:numFmt w:val="bullet"/>
+      <w:lvlText w:val=""/>
+      <w:lvlJc w:val="left"/>
+      <w:pPr>
+        <w:ind w:left="6120" w:hanging="360"/>
+      </w:pPr>
+      <w:rPr>
+        <w:rFonts w:ascii="Wingdings" w:hAnsi="Wingdings" w:hint="default"/>
+      </w:rPr>
+    </w:lvl>
+  </w:abstractNum>
+  <w:abstractNum w:abstractNumId="3" w15:restartNumberingAfterBreak="0">
+    <w:nsid w:val="1CD0165A"/>
+    <w:multiLevelType w:val="hybridMultilevel"/>
+    <w:tmpl w:val="6EBA2FAA"/>
+    <w:lvl w:ilvl="0" w:tplc="04090001">
+      <w:start w:val="1"/>
+      <w:numFmt w:val="bullet"/>
+      <w:lvlText w:val=""/>
+      <w:lvlJc w:val="left"/>
+      <w:pPr>
+        <w:ind w:left="360" w:hanging="360"/>
+      </w:pPr>
+      <w:rPr>
+        <w:rFonts w:ascii="Symbol" w:hAnsi="Symbol" w:hint="default"/>
+      </w:rPr>
+    </w:lvl>
+    <w:lvl w:ilvl="1" w:tplc="04090003" w:tentative="1">
+      <w:start w:val="1"/>
+      <w:numFmt w:val="bullet"/>
+      <w:lvlText w:val="o"/>
+      <w:lvlJc w:val="left"/>
+      <w:pPr>
+        <w:ind w:left="1080" w:hanging="360"/>
+      </w:pPr>
+      <w:rPr>
+        <w:rFonts w:ascii="Courier New" w:hAnsi="Courier New" w:hint="default"/>
+      </w:rPr>
+    </w:lvl>
+    <w:lvl w:ilvl="2" w:tplc="04090005" w:tentative="1">
+      <w:start w:val="1"/>
+      <w:numFmt w:val="bullet"/>
+      <w:lvlText w:val=""/>
+      <w:lvlJc w:val="left"/>
+      <w:pPr>
+        <w:ind w:left="1800" w:hanging="360"/>
+      </w:pPr>
+      <w:rPr>
+        <w:rFonts w:ascii="Wingdings" w:hAnsi="Wingdings" w:hint="default"/>
+      </w:rPr>
+    </w:lvl>
+    <w:lvl w:ilvl="3" w:tplc="04090001" w:tentative="1">
+      <w:start w:val="1"/>
+      <w:numFmt w:val="bullet"/>
+      <w:lvlText w:val=""/>
+      <w:lvlJc w:val="left"/>
+      <w:pPr>
+        <w:ind w:left="2520" w:hanging="360"/>
+      </w:pPr>
+      <w:rPr>
+        <w:rFonts w:ascii="Symbol" w:hAnsi="Symbol" w:hint="default"/>
+      </w:rPr>
+    </w:lvl>
+    <w:lvl w:ilvl="4" w:tplc="04090003" w:tentative="1">
+      <w:start w:val="1"/>
+      <w:numFmt w:val="bullet"/>
+      <w:lvlText w:val="o"/>
+      <w:lvlJc w:val="left"/>
+      <w:pPr>
+        <w:ind w:left="3240" w:hanging="360"/>
+      </w:pPr>
+      <w:rPr>
+        <w:rFonts w:ascii="Courier New" w:hAnsi="Courier New" w:hint="default"/>
+      </w:rPr>
+    </w:lvl>
+    <w:lvl w:ilvl="5" w:tplc="04090005" w:tentative="1">
+      <w:start w:val="1"/>
+      <w:numFmt w:val="bullet"/>
+      <w:lvlText w:val=""/>
+      <w:lvlJc w:val="left"/>
+      <w:pPr>
+        <w:ind w:left="3960" w:hanging="360"/>
+      </w:pPr>
+      <w:rPr>
+        <w:rFonts w:ascii="Wingdings" w:hAnsi="Wingdings" w:hint="default"/>
+      </w:rPr>
+    </w:lvl>
+    <w:lvl w:ilvl="6" w:tplc="04090001" w:tentative="1">
+      <w:start w:val="1"/>
+      <w:numFmt w:val="bullet"/>
+      <w:lvlText w:val=""/>
+      <w:lvlJc w:val="left"/>
+      <w:pPr>
+        <w:ind w:left="4680" w:hanging="360"/>
+      </w:pPr>
+      <w:rPr>
+        <w:rFonts w:ascii="Symbol" w:hAnsi="Symbol" w:hint="default"/>
+      </w:rPr>
+    </w:lvl>
+    <w:lvl w:ilvl="7" w:tplc="04090003" w:tentative="1">
+      <w:start w:val="1"/>
+      <w:numFmt w:val="bullet"/>
+      <w:lvlText w:val="o"/>
+      <w:lvlJc w:val="left"/>
+      <w:pPr>
+        <w:ind w:left="5400" w:hanging="360"/>
+      </w:pPr>
+      <w:rPr>
+        <w:rFonts w:ascii="Courier New" w:hAnsi="Courier New" w:hint="default"/>
+      </w:rPr>
+    </w:lvl>
+    <w:lvl w:ilvl="8" w:tplc="04090005" w:tentative="1">
+      <w:start w:val="1"/>
+      <w:numFmt w:val="bullet"/>
+      <w:lvlText w:val=""/>
+      <w:lvlJc w:val="left"/>
+      <w:pPr>
+        <w:ind w:left="6120" w:hanging="360"/>
+      </w:pPr>
+      <w:rPr>
+        <w:rFonts w:ascii="Wingdings" w:hAnsi="Wingdings" w:hint="default"/>
+      </w:rPr>
+    </w:lvl>
+  </w:abstractNum>
+  <w:abstractNum w:abstractNumId="4" w15:restartNumberingAfterBreak="0">
+    <w:nsid w:val="21DC2BF4"/>
+    <w:multiLevelType w:val="hybridMultilevel"/>
+    <w:tmpl w:val="DB3E8B46"/>
+    <w:lvl w:ilvl="0" w:tplc="04090001">
+      <w:start w:val="1"/>
+      <w:numFmt w:val="bullet"/>
+      <w:lvlText w:val=""/>
+      <w:lvlJc w:val="left"/>
+      <w:pPr>
+        <w:ind w:left="360" w:hanging="360"/>
+      </w:pPr>
+      <w:rPr>
+        <w:rFonts w:ascii="Symbol" w:hAnsi="Symbol" w:hint="default"/>
+      </w:rPr>
+    </w:lvl>
+    <w:lvl w:ilvl="1" w:tplc="04090003" w:tentative="1">
+      <w:start w:val="1"/>
+      <w:numFmt w:val="bullet"/>
+      <w:lvlText w:val="o"/>
+      <w:lvlJc w:val="left"/>
+      <w:pPr>
+        <w:ind w:left="1080" w:hanging="360"/>
+      </w:pPr>
+      <w:rPr>
+        <w:rFonts w:ascii="Courier New" w:hAnsi="Courier New" w:hint="default"/>
+      </w:rPr>
+    </w:lvl>
+    <w:lvl w:ilvl="2" w:tplc="04090005" w:tentative="1">
+      <w:start w:val="1"/>
+      <w:numFmt w:val="bullet"/>
+      <w:lvlText w:val=""/>
+      <w:lvlJc w:val="left"/>
+      <w:pPr>
+        <w:ind w:left="1800" w:hanging="360"/>
+      </w:pPr>
+      <w:rPr>
+        <w:rFonts w:ascii="Wingdings" w:hAnsi="Wingdings" w:hint="default"/>
+      </w:rPr>
+    </w:lvl>
+    <w:lvl w:ilvl="3" w:tplc="04090001" w:tentative="1">
+      <w:start w:val="1"/>
+      <w:numFmt w:val="bullet"/>
+      <w:lvlText w:val=""/>
+      <w:lvlJc w:val="left"/>
+      <w:pPr>
+        <w:ind w:left="2520" w:hanging="360"/>
+      </w:pPr>
+      <w:rPr>
+        <w:rFonts w:ascii="Symbol" w:hAnsi="Symbol" w:hint="default"/>
+      </w:rPr>
+    </w:lvl>
+    <w:lvl w:ilvl="4" w:tplc="04090003" w:tentative="1">
+      <w:start w:val="1"/>
+      <w:numFmt w:val="bullet"/>
+      <w:lvlText w:val="o"/>
+      <w:lvlJc w:val="left"/>
+      <w:pPr>
+        <w:ind w:left="3240" w:hanging="360"/>
+      </w:pPr>
+      <w:rPr>
+        <w:rFonts w:ascii="Courier New" w:hAnsi="Courier New" w:hint="default"/>
+      </w:rPr>
+    </w:lvl>
+    <w:lvl w:ilvl="5" w:tplc="04090005" w:tentative="1">
+      <w:start w:val="1"/>
+      <w:numFmt w:val="bullet"/>
+      <w:lvlText w:val=""/>
+      <w:lvlJc w:val="left"/>
+      <w:pPr>
+        <w:ind w:left="3960" w:hanging="360"/>
+      </w:pPr>
+      <w:rPr>
+        <w:rFonts w:ascii="Wingdings" w:hAnsi="Wingdings" w:hint="default"/>
+      </w:rPr>
+    </w:lvl>
+    <w:lvl w:ilvl="6" w:tplc="04090001" w:tentative="1">
+      <w:start w:val="1"/>
+      <w:numFmt w:val="bullet"/>
+      <w:lvlText w:val=""/>
+      <w:lvlJc w:val="left"/>
+      <w:pPr>
+        <w:ind w:left="4680" w:hanging="360"/>
+      </w:pPr>
+      <w:rPr>
+        <w:rFonts w:ascii="Symbol" w:hAnsi="Symbol" w:hint="default"/>
+      </w:rPr>
+    </w:lvl>
+    <w:lvl w:ilvl="7" w:tplc="04090003" w:tentative="1">
+      <w:start w:val="1"/>
+      <w:numFmt w:val="bullet"/>
+      <w:lvlText w:val="o"/>
+      <w:lvlJc w:val="left"/>
+      <w:pPr>
+        <w:ind w:left="5400" w:hanging="360"/>
+      </w:pPr>
+      <w:rPr>
+        <w:rFonts w:ascii="Courier New" w:hAnsi="Courier New" w:hint="default"/>
+      </w:rPr>
+    </w:lvl>
+    <w:lvl w:ilvl="8" w:tplc="04090005" w:tentative="1">
+      <w:start w:val="1"/>
+      <w:numFmt w:val="bullet"/>
+      <w:lvlText w:val=""/>
+      <w:lvlJc w:val="left"/>
+      <w:pPr>
+        <w:ind w:left="6120" w:hanging="360"/>
+      </w:pPr>
+      <w:rPr>
+        <w:rFonts w:ascii="Wingdings" w:hAnsi="Wingdings" w:hint="default"/>
+      </w:rPr>
+    </w:lvl>
+  </w:abstractNum>
+  <w:abstractNum w:abstractNumId="5" w15:restartNumberingAfterBreak="0">
+    <w:nsid w:val="2A6F280D"/>
+    <w:multiLevelType w:val="hybridMultilevel"/>
+    <w:tmpl w:val="5C4C63D6"/>
+    <w:lvl w:ilvl="0" w:tplc="04090001">
+      <w:start w:val="1"/>
+      <w:numFmt w:val="bullet"/>
+      <w:lvlText w:val=""/>
+      <w:lvlJc w:val="left"/>
+      <w:pPr>
+        <w:ind w:left="360" w:hanging="360"/>
+      </w:pPr>
+      <w:rPr>
+        <w:rFonts w:ascii="Symbol" w:hAnsi="Symbol" w:hint="default"/>
+      </w:rPr>
+    </w:lvl>
+    <w:lvl w:ilvl="1" w:tplc="04090003" w:tentative="1">
+      <w:start w:val="1"/>
+      <w:numFmt w:val="bullet"/>
+      <w:lvlText w:val="o"/>
+      <w:lvlJc w:val="left"/>
+      <w:pPr>
+        <w:ind w:left="1080" w:hanging="360"/>
+      </w:pPr>
+      <w:rPr>
+        <w:rFonts w:ascii="Courier New" w:hAnsi="Courier New" w:hint="default"/>
+      </w:rPr>
+    </w:lvl>
+    <w:lvl w:ilvl="2" w:tplc="04090005" w:tentative="1">
+      <w:start w:val="1"/>
+      <w:numFmt w:val="bullet"/>
+      <w:lvlText w:val=""/>
+      <w:lvlJc w:val="left"/>
+      <w:pPr>
+        <w:ind w:left="1800" w:hanging="360"/>
+      </w:pPr>
+      <w:rPr>
+        <w:rFonts w:ascii="Wingdings" w:hAnsi="Wingdings" w:hint="default"/>
+      </w:rPr>
+    </w:lvl>
+    <w:lvl w:ilvl="3" w:tplc="04090001" w:tentative="1">
+      <w:start w:val="1"/>
+      <w:numFmt w:val="bullet"/>
+      <w:lvlText w:val=""/>
+      <w:lvlJc w:val="left"/>
+      <w:pPr>
+        <w:ind w:left="2520" w:hanging="360"/>
+      </w:pPr>
+      <w:rPr>
+        <w:rFonts w:ascii="Symbol" w:hAnsi="Symbol" w:hint="default"/>
+      </w:rPr>
+    </w:lvl>
+    <w:lvl w:ilvl="4" w:tplc="04090003" w:tentative="1">
+      <w:start w:val="1"/>
+      <w:numFmt w:val="bullet"/>
+      <w:lvlText w:val="o"/>
+      <w:lvlJc w:val="left"/>
+      <w:pPr>
+        <w:ind w:left="3240" w:hanging="360"/>
+      </w:pPr>
+      <w:rPr>
+        <w:rFonts w:ascii="Courier New" w:hAnsi="Courier New" w:hint="default"/>
+      </w:rPr>
+    </w:lvl>
+    <w:lvl w:ilvl="5" w:tplc="04090005" w:tentative="1">
+      <w:start w:val="1"/>
+      <w:numFmt w:val="bullet"/>
+      <w:lvlText w:val=""/>
+      <w:lvlJc w:val="left"/>
+      <w:pPr>
+        <w:ind w:left="3960" w:hanging="360"/>
+      </w:pPr>
+      <w:rPr>
+        <w:rFonts w:ascii="Wingdings" w:hAnsi="Wingdings" w:hint="default"/>
+      </w:rPr>
+    </w:lvl>
+    <w:lvl w:ilvl="6" w:tplc="04090001" w:tentative="1">
+      <w:start w:val="1"/>
+      <w:numFmt w:val="bullet"/>
+      <w:lvlText w:val=""/>
+      <w:lvlJc w:val="left"/>
+      <w:pPr>
+        <w:ind w:left="4680" w:hanging="360"/>
+      </w:pPr>
+      <w:rPr>
+        <w:rFonts w:ascii="Symbol" w:hAnsi="Symbol" w:hint="default"/>
+      </w:rPr>
+    </w:lvl>
+    <w:lvl w:ilvl="7" w:tplc="04090003" w:tentative="1">
+      <w:start w:val="1"/>
+      <w:numFmt w:val="bullet"/>
+      <w:lvlText w:val="o"/>
+      <w:lvlJc w:val="left"/>
+      <w:pPr>
+        <w:ind w:left="5400" w:hanging="360"/>
+      </w:pPr>
+      <w:rPr>
+        <w:rFonts w:ascii="Courier New" w:hAnsi="Courier New" w:hint="default"/>
+      </w:rPr>
+    </w:lvl>
+    <w:lvl w:ilvl="8" w:tplc="04090005" w:tentative="1">
+      <w:start w:val="1"/>
+      <w:numFmt w:val="bullet"/>
+      <w:lvlText w:val=""/>
+      <w:lvlJc w:val="left"/>
+      <w:pPr>
+        <w:ind w:left="6120" w:hanging="360"/>
+      </w:pPr>
+      <w:rPr>
+        <w:rFonts w:ascii="Wingdings" w:hAnsi="Wingdings" w:hint="default"/>
+      </w:rPr>
+    </w:lvl>
+  </w:abstractNum>
+  <w:abstractNum w:abstractNumId="6" w15:restartNumberingAfterBreak="0">
+    <w:nsid w:val="35FF2ADB"/>
+    <w:multiLevelType w:val="hybridMultilevel"/>
+    <w:tmpl w:val="B1908922"/>
+    <w:lvl w:ilvl="0" w:tplc="04090001">
+      <w:start w:val="1"/>
+      <w:numFmt w:val="bullet"/>
+      <w:lvlText w:val=""/>
+      <w:lvlJc w:val="left"/>
+      <w:pPr>
+        <w:ind w:left="360" w:hanging="360"/>
+      </w:pPr>
+      <w:rPr>
+        <w:rFonts w:ascii="Symbol" w:hAnsi="Symbol" w:hint="default"/>
+      </w:rPr>
+    </w:lvl>
+    <w:lvl w:ilvl="1" w:tplc="04090003">
+      <w:start w:val="1"/>
+      <w:numFmt w:val="bullet"/>
+      <w:lvlText w:val="o"/>
+      <w:lvlJc w:val="left"/>
+      <w:pPr>
+        <w:ind w:left="1080" w:hanging="360"/>
+      </w:pPr>
+      <w:rPr>
+        <w:rFonts w:ascii="Courier New" w:hAnsi="Courier New" w:hint="default"/>
+      </w:rPr>
+    </w:lvl>
+    <w:lvl w:ilvl="2" w:tplc="04090005" w:tentative="1">
+      <w:start w:val="1"/>
+      <w:numFmt w:val="bullet"/>
+      <w:lvlText w:val=""/>
+      <w:lvlJc w:val="left"/>
+      <w:pPr>
+        <w:ind w:left="1800" w:hanging="360"/>
+      </w:pPr>
+      <w:rPr>
+        <w:rFonts w:ascii="Wingdings" w:hAnsi="Wingdings" w:hint="default"/>
+      </w:rPr>
+    </w:lvl>
+    <w:lvl w:ilvl="3" w:tplc="04090001" w:tentative="1">
+      <w:start w:val="1"/>
+      <w:numFmt w:val="bullet"/>
+      <w:lvlText w:val=""/>
+      <w:lvlJc w:val="left"/>
+      <w:pPr>
+        <w:ind w:left="2520" w:hanging="360"/>
+      </w:pPr>
+      <w:rPr>
+        <w:rFonts w:ascii="Symbol" w:hAnsi="Symbol" w:hint="default"/>
+      </w:rPr>
+    </w:lvl>
+    <w:lvl w:ilvl="4" w:tplc="04090003" w:tentative="1">
+      <w:start w:val="1"/>
+      <w:numFmt w:val="bullet"/>
+      <w:lvlText w:val="o"/>
+      <w:lvlJc w:val="left"/>
+      <w:pPr>
+        <w:ind w:left="3240" w:hanging="360"/>
+      </w:pPr>
+      <w:rPr>
+        <w:rFonts w:ascii="Courier New" w:hAnsi="Courier New" w:hint="default"/>
+      </w:rPr>
+    </w:lvl>
+    <w:lvl w:ilvl="5" w:tplc="04090005" w:tentative="1">
+      <w:start w:val="1"/>
+      <w:numFmt w:val="bullet"/>
+      <w:lvlText w:val=""/>
+      <w:lvlJc w:val="left"/>
+      <w:pPr>
+        <w:ind w:left="3960" w:hanging="360"/>
+      </w:pPr>
+      <w:rPr>
+        <w:rFonts w:ascii="Wingdings" w:hAnsi="Wingdings" w:hint="default"/>
+      </w:rPr>
+    </w:lvl>
+    <w:lvl w:ilvl="6" w:tplc="04090001" w:tentative="1">
+      <w:start w:val="1"/>
+      <w:numFmt w:val="bullet"/>
+      <w:lvlText w:val=""/>
+      <w:lvlJc w:val="left"/>
+      <w:pPr>
+        <w:ind w:left="4680" w:hanging="360"/>
+      </w:pPr>
+      <w:rPr>
+        <w:rFonts w:ascii="Symbol" w:hAnsi="Symbol" w:hint="default"/>
+      </w:rPr>
+    </w:lvl>
+    <w:lvl w:ilvl="7" w:tplc="04090003" w:tentative="1">
+      <w:start w:val="1"/>
+      <w:numFmt w:val="bullet"/>
+      <w:lvlText w:val="o"/>
+      <w:lvlJc w:val="left"/>
+      <w:pPr>
+        <w:ind w:left="5400" w:hanging="360"/>
+      </w:pPr>
+      <w:rPr>
+        <w:rFonts w:ascii="Courier New" w:hAnsi="Courier New" w:hint="default"/>
+      </w:rPr>
+    </w:lvl>
+    <w:lvl w:ilvl="8" w:tplc="04090005" w:tentative="1">
+      <w:start w:val="1"/>
+      <w:numFmt w:val="bullet"/>
+      <w:lvlText w:val=""/>
+      <w:lvlJc w:val="left"/>
+      <w:pPr>
+        <w:ind w:left="6120" w:hanging="360"/>
+      </w:pPr>
+      <w:rPr>
+        <w:rFonts w:ascii="Wingdings" w:hAnsi="Wingdings" w:hint="default"/>
+      </w:rPr>
+    </w:lvl>
+  </w:abstractNum>
+  <w:abstractNum w:abstractNumId="7" w15:restartNumberingAfterBreak="0">
+    <w:nsid w:val="3BAD1955"/>
+    <w:multiLevelType w:val="hybridMultilevel"/>
+    <w:tmpl w:val="FB3006E0"/>
+    <w:lvl w:ilvl="0" w:tplc="04090001">
+      <w:start w:val="1"/>
+      <w:numFmt w:val="bullet"/>
+      <w:lvlText w:val=""/>
+      <w:lvlJc w:val="left"/>
+      <w:pPr>
+        <w:ind w:left="360" w:hanging="360"/>
+      </w:pPr>
+      <w:rPr>
+        <w:rFonts w:ascii="Symbol" w:hAnsi="Symbol" w:hint="default"/>
+      </w:rPr>
+    </w:lvl>
+    <w:lvl w:ilvl="1" w:tplc="04090003">
+      <w:start w:val="1"/>
+      <w:numFmt w:val="bullet"/>
+      <w:lvlText w:val="o"/>
+      <w:lvlJc w:val="left"/>
+      <w:pPr>
+        <w:ind w:left="1080" w:hanging="360"/>
+      </w:pPr>
+      <w:rPr>
+        <w:rFonts w:ascii="Courier New" w:hAnsi="Courier New" w:hint="default"/>
+      </w:rPr>
+    </w:lvl>
+    <w:lvl w:ilvl="2" w:tplc="04090005" w:tentative="1">
+      <w:start w:val="1"/>
+      <w:numFmt w:val="bullet"/>
+      <w:lvlText w:val=""/>
+      <w:lvlJc w:val="left"/>
+      <w:pPr>
+        <w:ind w:left="1800" w:hanging="360"/>
+      </w:pPr>
+      <w:rPr>
+        <w:rFonts w:ascii="Wingdings" w:hAnsi="Wingdings" w:hint="default"/>
+      </w:rPr>
+    </w:lvl>
+    <w:lvl w:ilvl="3" w:tplc="04090001" w:tentative="1">
+      <w:start w:val="1"/>
+      <w:numFmt w:val="bullet"/>
+      <w:lvlText w:val=""/>
+      <w:lvlJc w:val="left"/>
+      <w:pPr>
+        <w:ind w:left="2520" w:hanging="360"/>
+      </w:pPr>
+      <w:rPr>
+        <w:rFonts w:ascii="Symbol" w:hAnsi="Symbol" w:hint="default"/>
+      </w:rPr>
+    </w:lvl>
+    <w:lvl w:ilvl="4" w:tplc="04090003" w:tentative="1">
+      <w:start w:val="1"/>
+      <w:numFmt w:val="bullet"/>
+      <w:lvlText w:val="o"/>
+      <w:lvlJc w:val="left"/>
+      <w:pPr>
+        <w:ind w:left="3240" w:hanging="360"/>
+      </w:pPr>
+      <w:rPr>
+        <w:rFonts w:ascii="Courier New" w:hAnsi="Courier New" w:hint="default"/>
+      </w:rPr>
+    </w:lvl>
+    <w:lvl w:ilvl="5" w:tplc="04090005" w:tentative="1">
+      <w:start w:val="1"/>
+      <w:numFmt w:val="bullet"/>
+      <w:lvlText w:val=""/>
+      <w:lvlJc w:val="left"/>
+      <w:pPr>
+        <w:ind w:left="3960" w:hanging="360"/>
+      </w:pPr>
+      <w:rPr>
+        <w:rFonts w:ascii="Wingdings" w:hAnsi="Wingdings" w:hint="default"/>
+      </w:rPr>
+    </w:lvl>
+    <w:lvl w:ilvl="6" w:tplc="04090001" w:tentative="1">
+      <w:start w:val="1"/>
+      <w:numFmt w:val="bullet"/>
+      <w:lvlText w:val=""/>
+      <w:lvlJc w:val="left"/>
+      <w:pPr>
+        <w:ind w:left="4680" w:hanging="360"/>
+      </w:pPr>
+      <w:rPr>
+        <w:rFonts w:ascii="Symbol" w:hAnsi="Symbol" w:hint="default"/>
+      </w:rPr>
+    </w:lvl>
+    <w:lvl w:ilvl="7" w:tplc="04090003" w:tentative="1">
+      <w:start w:val="1"/>
+      <w:numFmt w:val="bullet"/>
+      <w:lvlText w:val="o"/>
+      <w:lvlJc w:val="left"/>
+      <w:pPr>
+        <w:ind w:left="5400" w:hanging="360"/>
+      </w:pPr>
+      <w:rPr>
+        <w:rFonts w:ascii="Courier New" w:hAnsi="Courier New" w:hint="default"/>
+      </w:rPr>
+    </w:lvl>
+    <w:lvl w:ilvl="8" w:tplc="04090005" w:tentative="1">
+      <w:start w:val="1"/>
+      <w:numFmt w:val="bullet"/>
+      <w:lvlText w:val=""/>
+      <w:lvlJc w:val="left"/>
+      <w:pPr>
+        <w:ind w:left="6120" w:hanging="360"/>
+      </w:pPr>
+      <w:rPr>
+        <w:rFonts w:ascii="Wingdings" w:hAnsi="Wingdings" w:hint="default"/>
+      </w:rPr>
+    </w:lvl>
+  </w:abstractNum>
+  <w:abstractNum w:abstractNumId="8" w15:restartNumberingAfterBreak="0">
+    <w:nsid w:val="420B57AF"/>
+    <w:multiLevelType w:val="hybridMultilevel"/>
+    <w:tmpl w:val="2484315A"/>
+    <w:lvl w:ilvl="0" w:tplc="04090001">
+      <w:start w:val="1"/>
+      <w:numFmt w:val="bullet"/>
+      <w:lvlText w:val=""/>
+      <w:lvlJc w:val="left"/>
+      <w:pPr>
+        <w:ind w:left="360" w:hanging="360"/>
+      </w:pPr>
+      <w:rPr>
+        <w:rFonts w:ascii="Symbol" w:hAnsi="Symbol" w:hint="default"/>
+      </w:rPr>
+    </w:lvl>
+    <w:lvl w:ilvl="1" w:tplc="04090003" w:tentative="1">
+      <w:start w:val="1"/>
+      <w:numFmt w:val="bullet"/>
+      <w:lvlText w:val="o"/>
+      <w:lvlJc w:val="left"/>
+      <w:pPr>
+        <w:ind w:left="1080" w:hanging="360"/>
+      </w:pPr>
+      <w:rPr>
+        <w:rFonts w:ascii="Courier New" w:hAnsi="Courier New" w:hint="default"/>
+      </w:rPr>
+    </w:lvl>
+    <w:lvl w:ilvl="2" w:tplc="04090005" w:tentative="1">
+      <w:start w:val="1"/>
+      <w:numFmt w:val="bullet"/>
+      <w:lvlText w:val=""/>
+      <w:lvlJc w:val="left"/>
+      <w:pPr>
+        <w:ind w:left="1800" w:hanging="360"/>
+      </w:pPr>
+      <w:rPr>
+        <w:rFonts w:ascii="Wingdings" w:hAnsi="Wingdings" w:hint="default"/>
+      </w:rPr>
+    </w:lvl>
+    <w:lvl w:ilvl="3" w:tplc="04090001" w:tentative="1">
+      <w:start w:val="1"/>
+      <w:numFmt w:val="bullet"/>
+      <w:lvlText w:val=""/>
+      <w:lvlJc w:val="left"/>
+      <w:pPr>
+        <w:ind w:left="2520" w:hanging="360"/>
+      </w:pPr>
+      <w:rPr>
+        <w:rFonts w:ascii="Symbol" w:hAnsi="Symbol" w:hint="default"/>
+      </w:rPr>
+    </w:lvl>
+    <w:lvl w:ilvl="4" w:tplc="04090003" w:tentative="1">
+      <w:start w:val="1"/>
+      <w:numFmt w:val="bullet"/>
+      <w:lvlText w:val="o"/>
+      <w:lvlJc w:val="left"/>
+      <w:pPr>
+        <w:ind w:left="3240" w:hanging="360"/>
+      </w:pPr>
+      <w:rPr>
+        <w:rFonts w:ascii="Courier New" w:hAnsi="Courier New" w:hint="default"/>
+      </w:rPr>
+    </w:lvl>
+    <w:lvl w:ilvl="5" w:tplc="04090005" w:tentative="1">
+      <w:start w:val="1"/>
+      <w:numFmt w:val="bullet"/>
+      <w:lvlText w:val=""/>
+      <w:lvlJc w:val="left"/>
+      <w:pPr>
+        <w:ind w:left="3960" w:hanging="360"/>
+      </w:pPr>
+      <w:rPr>
+        <w:rFonts w:ascii="Wingdings" w:hAnsi="Wingdings" w:hint="default"/>
+      </w:rPr>
+    </w:lvl>
+    <w:lvl w:ilvl="6" w:tplc="04090001" w:tentative="1">
+      <w:start w:val="1"/>
+      <w:numFmt w:val="bullet"/>
+      <w:lvlText w:val=""/>
+      <w:lvlJc w:val="left"/>
+      <w:pPr>
+        <w:ind w:left="4680" w:hanging="360"/>
+      </w:pPr>
+      <w:rPr>
+        <w:rFonts w:ascii="Symbol" w:hAnsi="Symbol" w:hint="default"/>
+      </w:rPr>
+    </w:lvl>
+    <w:lvl w:ilvl="7" w:tplc="04090003" w:tentative="1">
+      <w:start w:val="1"/>
+      <w:numFmt w:val="bullet"/>
+      <w:lvlText w:val="o"/>
+      <w:lvlJc w:val="left"/>
+      <w:pPr>
+        <w:ind w:left="5400" w:hanging="360"/>
+      </w:pPr>
+      <w:rPr>
+        <w:rFonts w:ascii="Courier New" w:hAnsi="Courier New" w:hint="default"/>
+      </w:rPr>
+    </w:lvl>
+    <w:lvl w:ilvl="8" w:tplc="04090005" w:tentative="1">
+      <w:start w:val="1"/>
+      <w:numFmt w:val="bullet"/>
+      <w:lvlText w:val=""/>
+      <w:lvlJc w:val="left"/>
+      <w:pPr>
+        <w:ind w:left="6120" w:hanging="360"/>
+      </w:pPr>
+      <w:rPr>
+        <w:rFonts w:ascii="Wingdings" w:hAnsi="Wingdings" w:hint="default"/>
+      </w:rPr>
+    </w:lvl>
+  </w:abstractNum>
+  <w:abstractNum w:abstractNumId="9" w15:restartNumberingAfterBreak="0">
+    <w:nsid w:val="56BB0682"/>
+    <w:multiLevelType w:val="hybridMultilevel"/>
+    <w:tmpl w:val="4498FC2A"/>
+    <w:lvl w:ilvl="0" w:tplc="04090001">
+      <w:start w:val="1"/>
+      <w:numFmt w:val="bullet"/>
+      <w:lvlText w:val=""/>
+      <w:lvlJc w:val="left"/>
+      <w:pPr>
+        <w:ind w:left="360" w:hanging="360"/>
+      </w:pPr>
+      <w:rPr>
+        <w:rFonts w:ascii="Symbol" w:hAnsi="Symbol" w:hint="default"/>
+      </w:rPr>
+    </w:lvl>
+    <w:lvl w:ilvl="1" w:tplc="04090003" w:tentative="1">
+      <w:start w:val="1"/>
+      <w:numFmt w:val="bullet"/>
+      <w:lvlText w:val="o"/>
+      <w:lvlJc w:val="left"/>
+      <w:pPr>
+        <w:ind w:left="1080" w:hanging="360"/>
+      </w:pPr>
+      <w:rPr>
+        <w:rFonts w:ascii="Courier New" w:hAnsi="Courier New" w:hint="default"/>
+      </w:rPr>
+    </w:lvl>
+    <w:lvl w:ilvl="2" w:tplc="04090005" w:tentative="1">
+      <w:start w:val="1"/>
+      <w:numFmt w:val="bullet"/>
+      <w:lvlText w:val=""/>
+      <w:lvlJc w:val="left"/>
+      <w:pPr>
+        <w:ind w:left="1800" w:hanging="360"/>
+      </w:pPr>
+      <w:rPr>
+        <w:rFonts w:ascii="Wingdings" w:hAnsi="Wingdings" w:hint="default"/>
+      </w:rPr>
+    </w:lvl>
+    <w:lvl w:ilvl="3" w:tplc="04090001" w:tentative="1">
+      <w:start w:val="1"/>
+      <w:numFmt w:val="bullet"/>
+      <w:lvlText w:val=""/>
+      <w:lvlJc w:val="left"/>
+      <w:pPr>
+        <w:ind w:left="2520" w:hanging="360"/>
+      </w:pPr>
+      <w:rPr>
+        <w:rFonts w:ascii="Symbol" w:hAnsi="Symbol" w:hint="default"/>
+      </w:rPr>
+    </w:lvl>
+    <w:lvl w:ilvl="4" w:tplc="04090003" w:tentative="1">
+      <w:start w:val="1"/>
+      <w:numFmt w:val="bullet"/>
+      <w:lvlText w:val="o"/>
+      <w:lvlJc w:val="left"/>
+      <w:pPr>
+        <w:ind w:left="3240" w:hanging="360"/>
+      </w:pPr>
+      <w:rPr>
+        <w:rFonts w:ascii="Courier New" w:hAnsi="Courier New" w:hint="default"/>
+      </w:rPr>
+    </w:lvl>
+    <w:lvl w:ilvl="5" w:tplc="04090005" w:tentative="1">
+      <w:start w:val="1"/>
+      <w:numFmt w:val="bullet"/>
+      <w:lvlText w:val=""/>
+      <w:lvlJc w:val="left"/>
+      <w:pPr>
+        <w:ind w:left="3960" w:hanging="360"/>
+      </w:pPr>
+      <w:rPr>
+        <w:rFonts w:ascii="Wingdings" w:hAnsi="Wingdings" w:hint="default"/>
+      </w:rPr>
+    </w:lvl>
+    <w:lvl w:ilvl="6" w:tplc="04090001" w:tentative="1">
+      <w:start w:val="1"/>
+      <w:numFmt w:val="bullet"/>
+      <w:lvlText w:val=""/>
+      <w:lvlJc w:val="left"/>
+      <w:pPr>
+        <w:ind w:left="4680" w:hanging="360"/>
+      </w:pPr>
+      <w:rPr>
+        <w:rFonts w:ascii="Symbol" w:hAnsi="Symbol" w:hint="default"/>
+      </w:rPr>
+    </w:lvl>
+    <w:lvl w:ilvl="7" w:tplc="04090003" w:tentative="1">
+      <w:start w:val="1"/>
+      <w:numFmt w:val="bullet"/>
+      <w:lvlText w:val="o"/>
+      <w:lvlJc w:val="left"/>
+      <w:pPr>
+        <w:ind w:left="5400" w:hanging="360"/>
+      </w:pPr>
+      <w:rPr>
+        <w:rFonts w:ascii="Courier New" w:hAnsi="Courier New" w:hint="default"/>
+      </w:rPr>
+    </w:lvl>
+    <w:lvl w:ilvl="8" w:tplc="04090005" w:tentative="1">
+      <w:start w:val="1"/>
+      <w:numFmt w:val="bullet"/>
+      <w:lvlText w:val=""/>
+      <w:lvlJc w:val="left"/>
+      <w:pPr>
+        <w:ind w:left="6120" w:hanging="360"/>
+      </w:pPr>
+      <w:rPr>
+        <w:rFonts w:ascii="Wingdings" w:hAnsi="Wingdings" w:hint="default"/>
+      </w:rPr>
+    </w:lvl>
+  </w:abstractNum>
+  <w:abstractNum w:abstractNumId="10" w15:restartNumberingAfterBreak="0">
+    <w:nsid w:val="683D329B"/>
+    <w:multiLevelType w:val="hybridMultilevel"/>
+    <w:tmpl w:val="64B87232"/>
+    <w:lvl w:ilvl="0" w:tplc="04090001">
+      <w:start w:val="1"/>
+      <w:numFmt w:val="bullet"/>
+      <w:lvlText w:val=""/>
+      <w:lvlJc w:val="left"/>
+      <w:pPr>
+        <w:ind w:left="360" w:hanging="360"/>
+      </w:pPr>
+      <w:rPr>
+        <w:rFonts w:ascii="Symbol" w:hAnsi="Symbol" w:hint="default"/>
+      </w:rPr>
+    </w:lvl>
+    <w:lvl w:ilvl="1" w:tplc="04090003">
+      <w:start w:val="1"/>
+      <w:numFmt w:val="bullet"/>
+      <w:lvlText w:val="o"/>
+      <w:lvlJc w:val="left"/>
+      <w:pPr>
+        <w:ind w:left="1080" w:hanging="360"/>
+      </w:pPr>
+      <w:rPr>
+        <w:rFonts w:ascii="Courier New" w:hAnsi="Courier New" w:hint="default"/>
+      </w:rPr>
+    </w:lvl>
+    <w:lvl w:ilvl="2" w:tplc="04090005" w:tentative="1">
+      <w:start w:val="1"/>
+      <w:numFmt w:val="bullet"/>
+      <w:lvlText w:val=""/>
+      <w:lvlJc w:val="left"/>
+      <w:pPr>
+        <w:ind w:left="1800" w:hanging="360"/>
+      </w:pPr>
+      <w:rPr>
+        <w:rFonts w:ascii="Wingdings" w:hAnsi="Wingdings" w:hint="default"/>
+      </w:rPr>
+    </w:lvl>
+    <w:lvl w:ilvl="3" w:tplc="04090001" w:tentative="1">
+      <w:start w:val="1"/>
+      <w:numFmt w:val="bullet"/>
+      <w:lvlText w:val=""/>
+      <w:lvlJc w:val="left"/>
+      <w:pPr>
+        <w:ind w:left="2520" w:hanging="360"/>
+      </w:pPr>
+      <w:rPr>
+        <w:rFonts w:ascii="Symbol" w:hAnsi="Symbol" w:hint="default"/>
+      </w:rPr>
+    </w:lvl>
+    <w:lvl w:ilvl="4" w:tplc="04090003" w:tentative="1">
+      <w:start w:val="1"/>
+      <w:numFmt w:val="bullet"/>
+      <w:lvlText w:val="o"/>
+      <w:lvlJc w:val="left"/>
+      <w:pPr>
+        <w:ind w:left="3240" w:hanging="360"/>
+      </w:pPr>
+      <w:rPr>
+        <w:rFonts w:ascii="Courier New" w:hAnsi="Courier New" w:hint="default"/>
+      </w:rPr>
+    </w:lvl>
+    <w:lvl w:ilvl="5" w:tplc="04090005" w:tentative="1">
+      <w:start w:val="1"/>
+      <w:numFmt w:val="bullet"/>
+      <w:lvlText w:val=""/>
+      <w:lvlJc w:val="left"/>
+      <w:pPr>
+        <w:ind w:left="3960" w:hanging="360"/>
+      </w:pPr>
+      <w:rPr>
+        <w:rFonts w:ascii="Wingdings" w:hAnsi="Wingdings" w:hint="default"/>
+      </w:rPr>
+    </w:lvl>
+    <w:lvl w:ilvl="6" w:tplc="04090001" w:tentative="1">
+      <w:start w:val="1"/>
+      <w:numFmt w:val="bullet"/>
+      <w:lvlText w:val=""/>
+      <w:lvlJc w:val="left"/>
+      <w:pPr>
+        <w:ind w:left="4680" w:hanging="360"/>
+      </w:pPr>
+      <w:rPr>
+        <w:rFonts w:ascii="Symbol" w:hAnsi="Symbol" w:hint="default"/>
+      </w:rPr>
+    </w:lvl>
+    <w:lvl w:ilvl="7" w:tplc="04090003" w:tentative="1">
+      <w:start w:val="1"/>
+      <w:numFmt w:val="bullet"/>
+      <w:lvlText w:val="o"/>
+      <w:lvlJc w:val="left"/>
+      <w:pPr>
+        <w:ind w:left="5400" w:hanging="360"/>
+      </w:pPr>
+      <w:rPr>
+        <w:rFonts w:ascii="Courier New" w:hAnsi="Courier New" w:hint="default"/>
+      </w:rPr>
+    </w:lvl>
+    <w:lvl w:ilvl="8" w:tplc="04090005" w:tentative="1">
+      <w:start w:val="1"/>
+      <w:numFmt w:val="bullet"/>
+      <w:lvlText w:val=""/>
+      <w:lvlJc w:val="left"/>
+      <w:pPr>
+        <w:ind w:left="6120" w:hanging="360"/>
+      </w:pPr>
+      <w:rPr>
+        <w:rFonts w:ascii="Wingdings" w:hAnsi="Wingdings" w:hint="default"/>
+      </w:rPr>
+    </w:lvl>
+  </w:abstractNum>
+  <w:abstractNum w:abstractNumId="11" w15:restartNumberingAfterBreak="0">
+    <w:nsid w:val="73C2185B"/>
+    <w:multiLevelType w:val="hybridMultilevel"/>
+    <w:tmpl w:val="472CBE86"/>
+    <w:lvl w:ilvl="0" w:tplc="04090001">
+      <w:start w:val="1"/>
+      <w:numFmt w:val="bullet"/>
+      <w:lvlText w:val=""/>
+      <w:lvlJc w:val="left"/>
+      <w:pPr>
+        <w:ind w:left="360" w:hanging="360"/>
+      </w:pPr>
+      <w:rPr>
+        <w:rFonts w:ascii="Symbol" w:hAnsi="Symbol" w:hint="default"/>
+      </w:rPr>
+    </w:lvl>
+    <w:lvl w:ilvl="1" w:tplc="04090003" w:tentative="1">
+      <w:start w:val="1"/>
+      <w:numFmt w:val="bullet"/>
+      <w:lvlText w:val="o"/>
+      <w:lvlJc w:val="left"/>
+      <w:pPr>
+        <w:ind w:left="1080" w:hanging="360"/>
+      </w:pPr>
+      <w:rPr>
+        <w:rFonts w:ascii="Courier New" w:hAnsi="Courier New" w:hint="default"/>
+      </w:rPr>
+    </w:lvl>
+    <w:lvl w:ilvl="2" w:tplc="04090005" w:tentative="1">
+      <w:start w:val="1"/>
+      <w:numFmt w:val="bullet"/>
+      <w:lvlText w:val=""/>
+      <w:lvlJc w:val="left"/>
+      <w:pPr>
+        <w:ind w:left="1800" w:hanging="360"/>
+      </w:pPr>
+      <w:rPr>
+        <w:rFonts w:ascii="Wingdings" w:hAnsi="Wingdings" w:hint="default"/>
+      </w:rPr>
+    </w:lvl>
+    <w:lvl w:ilvl="3" w:tplc="04090001" w:tentative="1">
+      <w:start w:val="1"/>
+      <w:numFmt w:val="bullet"/>
+      <w:lvlText w:val=""/>
+      <w:lvlJc w:val="left"/>
+      <w:pPr>
+        <w:ind w:left="2520" w:hanging="360"/>
+      </w:pPr>
+      <w:rPr>
+        <w:rFonts w:ascii="Symbol" w:hAnsi="Symbol" w:hint="default"/>
+      </w:rPr>
+    </w:lvl>
+    <w:lvl w:ilvl="4" w:tplc="04090003" w:tentative="1">
+      <w:start w:val="1"/>
+      <w:numFmt w:val="bullet"/>
+      <w:lvlText w:val="o"/>
+      <w:lvlJc w:val="left"/>
+      <w:pPr>
+        <w:ind w:left="3240" w:hanging="360"/>
+      </w:pPr>
+      <w:rPr>
+        <w:rFonts w:ascii="Courier New" w:hAnsi="Courier New" w:hint="default"/>
+      </w:rPr>
+    </w:lvl>
+    <w:lvl w:ilvl="5" w:tplc="04090005" w:tentative="1">
+      <w:start w:val="1"/>
+      <w:numFmt w:val="bullet"/>
+      <w:lvlText w:val=""/>
+      <w:lvlJc w:val="left"/>
+      <w:pPr>
+        <w:ind w:left="3960" w:hanging="360"/>
+      </w:pPr>
+      <w:rPr>
+        <w:rFonts w:ascii="Wingdings" w:hAnsi="Wingdings" w:hint="default"/>
+      </w:rPr>
+    </w:lvl>
+    <w:lvl w:ilvl="6" w:tplc="04090001" w:tentative="1">
+      <w:start w:val="1"/>
+      <w:numFmt w:val="bullet"/>
+      <w:lvlText w:val=""/>
+      <w:lvlJc w:val="left"/>
+      <w:pPr>
+        <w:ind w:left="4680" w:hanging="360"/>
+      </w:pPr>
+      <w:rPr>
+        <w:rFonts w:ascii="Symbol" w:hAnsi="Symbol" w:hint="default"/>
+      </w:rPr>
+    </w:lvl>
+    <w:lvl w:ilvl="7" w:tplc="04090003" w:tentative="1">
+      <w:start w:val="1"/>
+      <w:numFmt w:val="bullet"/>
+      <w:lvlText w:val="o"/>
+      <w:lvlJc w:val="left"/>
+      <w:pPr>
+        <w:ind w:left="5400" w:hanging="360"/>
+      </w:pPr>
+      <w:rPr>
+        <w:rFonts w:ascii="Courier New" w:hAnsi="Courier New" w:hint="default"/>
+      </w:rPr>
+    </w:lvl>
+    <w:lvl w:ilvl="8" w:tplc="04090005" w:tentative="1">
+      <w:start w:val="1"/>
+      <w:numFmt w:val="bullet"/>
+      <w:lvlText w:val=""/>
+      <w:lvlJc w:val="left"/>
+      <w:pPr>
+        <w:ind w:left="6120" w:hanging="360"/>
+      </w:pPr>
+      <w:rPr>
+        <w:rFonts w:ascii="Wingdings" w:hAnsi="Wingdings" w:hint="default"/>
+      </w:rPr>
+    </w:lvl>
+  </w:abstractNum>
+  <w:num w:numId="1">
+    <w:abstractNumId w:val="6"/>
+  </w:num>
+  <w:num w:numId="2">
+    <w:abstractNumId w:val="4"/>
+  </w:num>
+  <w:num w:numId="3">
+    <w:abstractNumId w:val="0"/>
+  </w:num>
+  <w:num w:numId="4">
+    <w:abstractNumId w:val="5"/>
+  </w:num>
+  <w:num w:numId="5">
+    <w:abstractNumId w:val="1"/>
+  </w:num>
+  <w:num w:numId="6">
+    <w:abstractNumId w:val="2"/>
+  </w:num>
+  <w:num w:numId="7">
+    <w:abstractNumId w:val="3"/>
+  </w:num>
+  <w:num w:numId="8">
+    <w:abstractNumId w:val="7"/>
+  </w:num>
+  <w:num w:numId="9">
+    <w:abstractNumId w:val="11"/>
+  </w:num>
+  <w:num w:numId="10">
+    <w:abstractNumId w:val="8"/>
+  </w:num>
+  <w:num w:numId="11">
+    <w:abstractNumId w:val="9"/>
+  </w:num>
+  <w:num w:numId="12">
+    <w:abstractNumId w:val="10"/>
+  </w:num>
+</w:numbering>
 </file>
 
 <file path=word/styles.xml><?xml version="1.0" encoding="utf-8"?>
@@ -570,6 +3469,69 @@
     <w:name w:val="Normal"/>
     <w:qFormat/>
   </w:style>
+  <w:style w:type="paragraph" w:styleId="Heading1">
+    <w:name w:val="heading 1"/>
+    <w:basedOn w:val="Normal"/>
+    <w:next w:val="Normal"/>
+    <w:link w:val="Heading1Char"/>
+    <w:uiPriority w:val="9"/>
+    <w:qFormat/>
+    <w:rsid w:val="002C5B55"/>
+    <w:pPr>
+      <w:keepNext/>
+      <w:keepLines/>
+      <w:spacing w:before="240"/>
+      <w:outlineLvl w:val="0"/>
+    </w:pPr>
+    <w:rPr>
+      <w:rFonts w:asciiTheme="majorHAnsi" w:eastAsiaTheme="majorEastAsia" w:hAnsiTheme="majorHAnsi" w:cstheme="majorBidi"/>
+      <w:color w:val="2F5496" w:themeColor="accent1" w:themeShade="BF"/>
+      <w:sz w:val="32"/>
+      <w:szCs w:val="32"/>
+    </w:rPr>
+  </w:style>
+  <w:style w:type="paragraph" w:styleId="Heading2">
+    <w:name w:val="heading 2"/>
+    <w:basedOn w:val="Normal"/>
+    <w:next w:val="Normal"/>
+    <w:link w:val="Heading2Char"/>
+    <w:uiPriority w:val="9"/>
+    <w:unhideWhenUsed/>
+    <w:qFormat/>
+    <w:rsid w:val="002C5B55"/>
+    <w:pPr>
+      <w:keepNext/>
+      <w:keepLines/>
+      <w:spacing w:before="40"/>
+      <w:outlineLvl w:val="1"/>
+    </w:pPr>
+    <w:rPr>
+      <w:rFonts w:asciiTheme="majorHAnsi" w:eastAsiaTheme="majorEastAsia" w:hAnsiTheme="majorHAnsi" w:cstheme="majorBidi"/>
+      <w:color w:val="2F5496" w:themeColor="accent1" w:themeShade="BF"/>
+      <w:sz w:val="26"/>
+      <w:szCs w:val="26"/>
+    </w:rPr>
+  </w:style>
+  <w:style w:type="paragraph" w:styleId="Heading3">
+    <w:name w:val="heading 3"/>
+    <w:basedOn w:val="Normal"/>
+    <w:next w:val="Normal"/>
+    <w:link w:val="Heading3Char"/>
+    <w:uiPriority w:val="9"/>
+    <w:unhideWhenUsed/>
+    <w:qFormat/>
+    <w:rsid w:val="00F52397"/>
+    <w:pPr>
+      <w:keepNext/>
+      <w:keepLines/>
+      <w:spacing w:before="40"/>
+      <w:outlineLvl w:val="2"/>
+    </w:pPr>
+    <w:rPr>
+      <w:rFonts w:asciiTheme="majorHAnsi" w:eastAsiaTheme="majorEastAsia" w:hAnsiTheme="majorHAnsi" w:cstheme="majorBidi"/>
+      <w:color w:val="1F3763" w:themeColor="accent1" w:themeShade="7F"/>
+    </w:rPr>
+  </w:style>
   <w:style w:type="character" w:default="1" w:styleId="DefaultParagraphFont">
     <w:name w:val="Default Paragraph Font"/>
     <w:uiPriority w:val="1"/>
@@ -596,6 +3558,68 @@
     <w:uiPriority w:val="99"/>
     <w:semiHidden/>
     <w:unhideWhenUsed/>
+  </w:style>
+  <w:style w:type="character" w:customStyle="1" w:styleId="Heading1Char">
+    <w:name w:val="Heading 1 Char"/>
+    <w:basedOn w:val="DefaultParagraphFont"/>
+    <w:link w:val="Heading1"/>
+    <w:uiPriority w:val="9"/>
+    <w:rsid w:val="002C5B55"/>
+    <w:rPr>
+      <w:rFonts w:asciiTheme="majorHAnsi" w:eastAsiaTheme="majorEastAsia" w:hAnsiTheme="majorHAnsi" w:cstheme="majorBidi"/>
+      <w:color w:val="2F5496" w:themeColor="accent1" w:themeShade="BF"/>
+      <w:sz w:val="32"/>
+      <w:szCs w:val="32"/>
+    </w:rPr>
+  </w:style>
+  <w:style w:type="character" w:customStyle="1" w:styleId="Heading2Char">
+    <w:name w:val="Heading 2 Char"/>
+    <w:basedOn w:val="DefaultParagraphFont"/>
+    <w:link w:val="Heading2"/>
+    <w:uiPriority w:val="9"/>
+    <w:rsid w:val="002C5B55"/>
+    <w:rPr>
+      <w:rFonts w:asciiTheme="majorHAnsi" w:eastAsiaTheme="majorEastAsia" w:hAnsiTheme="majorHAnsi" w:cstheme="majorBidi"/>
+      <w:color w:val="2F5496" w:themeColor="accent1" w:themeShade="BF"/>
+      <w:sz w:val="26"/>
+      <w:szCs w:val="26"/>
+    </w:rPr>
+  </w:style>
+  <w:style w:type="character" w:customStyle="1" w:styleId="Heading3Char">
+    <w:name w:val="Heading 3 Char"/>
+    <w:basedOn w:val="DefaultParagraphFont"/>
+    <w:link w:val="Heading3"/>
+    <w:uiPriority w:val="9"/>
+    <w:rsid w:val="00F52397"/>
+    <w:rPr>
+      <w:rFonts w:asciiTheme="majorHAnsi" w:eastAsiaTheme="majorEastAsia" w:hAnsiTheme="majorHAnsi" w:cstheme="majorBidi"/>
+      <w:color w:val="1F3763" w:themeColor="accent1" w:themeShade="7F"/>
+    </w:rPr>
+  </w:style>
+  <w:style w:type="paragraph" w:styleId="ListParagraph">
+    <w:name w:val="List Paragraph"/>
+    <w:basedOn w:val="Normal"/>
+    <w:uiPriority w:val="34"/>
+    <w:qFormat/>
+    <w:rsid w:val="00F52397"/>
+    <w:pPr>
+      <w:ind w:left="720"/>
+      <w:contextualSpacing/>
+    </w:pPr>
+  </w:style>
+  <w:style w:type="paragraph" w:styleId="NormalWeb">
+    <w:name w:val="Normal (Web)"/>
+    <w:basedOn w:val="Normal"/>
+    <w:uiPriority w:val="99"/>
+    <w:semiHidden/>
+    <w:unhideWhenUsed/>
+    <w:rsid w:val="008E6B4E"/>
+    <w:pPr>
+      <w:spacing w:before="100" w:beforeAutospacing="1" w:after="100" w:afterAutospacing="1"/>
+    </w:pPr>
+    <w:rPr>
+      <w:rFonts w:ascii="Times New Roman" w:eastAsia="Times New Roman" w:hAnsi="Times New Roman" w:cs="Times New Roman"/>
+    </w:rPr>
   </w:style>
 </w:styles>
 </file>

</xml_diff>

<commit_message>
Updated practice and notes
</commit_message>
<xml_diff>
--- a/exams/notes.docx
+++ b/exams/notes.docx
@@ -17378,7 +17378,13 @@
         <w:t>Facilitates transport of different molecules</w:t>
       </w:r>
       <w:r>
-        <w:t xml:space="preserve"> within the cell between organelles and also its outside environment: nutrients, ions or water.</w:t>
+        <w:t xml:space="preserve"> within the cell between organelles and also its outside environment: nutrients, ions or water</w:t>
+      </w:r>
+      <w:r>
+        <w:t>, and wastes</w:t>
+      </w:r>
+      <w:r>
+        <w:t>.</w:t>
       </w:r>
     </w:p>
     <w:p>
@@ -17390,7 +17396,16 @@
         </w:numPr>
       </w:pPr>
       <w:r>
-        <w:t>Helps the cell to perceive its external environment and respond appropriately thru signal transduction, detection by receptors on the plasma membrane.</w:t>
+        <w:t xml:space="preserve">Helps the cell to perceive its external environment and respond appropriately thru </w:t>
+      </w:r>
+      <w:r>
+        <w:t xml:space="preserve">receptor mediated </w:t>
+      </w:r>
+      <w:r>
+        <w:t xml:space="preserve">signal transduction, </w:t>
+      </w:r>
+      <w:r>
+        <w:t>transmission of signals from outer surface to cell interior.</w:t>
       </w:r>
     </w:p>
     <w:p>

</xml_diff>

<commit_message>
Updated notes and practice
</commit_message>
<xml_diff>
--- a/exams/notes.docx
+++ b/exams/notes.docx
@@ -64,7 +64,7 @@
             </w:rPr>
             <w:fldChar w:fldCharType="separate"/>
           </w:r>
-          <w:hyperlink w:anchor="_Toc97749545" w:history="1">
+          <w:hyperlink w:anchor="_Toc97976300" w:history="1">
             <w:r>
               <w:rPr>
                 <w:rStyle w:val="Hyperlink"/>
@@ -91,7 +91,7 @@
                 <w:noProof/>
                 <w:webHidden/>
               </w:rPr>
-              <w:instrText xml:space="preserve"> PAGEREF _Toc97749545 \h </w:instrText>
+              <w:instrText xml:space="preserve"> PAGEREF _Toc97976300 \h </w:instrText>
             </w:r>
             <w:r>
               <w:rPr>
@@ -137,7 +137,7 @@
               <w:szCs w:val="24"/>
             </w:rPr>
           </w:pPr>
-          <w:hyperlink w:anchor="_Toc97749546" w:history="1">
+          <w:hyperlink w:anchor="_Toc97976301" w:history="1">
             <w:r>
               <w:rPr>
                 <w:rStyle w:val="Hyperlink"/>
@@ -164,7 +164,7 @@
                 <w:noProof/>
                 <w:webHidden/>
               </w:rPr>
-              <w:instrText xml:space="preserve"> PAGEREF _Toc97749546 \h </w:instrText>
+              <w:instrText xml:space="preserve"> PAGEREF _Toc97976301 \h </w:instrText>
             </w:r>
             <w:r>
               <w:rPr>
@@ -210,7 +210,7 @@
               <w:szCs w:val="24"/>
             </w:rPr>
           </w:pPr>
-          <w:hyperlink w:anchor="_Toc97749547" w:history="1">
+          <w:hyperlink w:anchor="_Toc97976302" w:history="1">
             <w:r>
               <w:rPr>
                 <w:rStyle w:val="Hyperlink"/>
@@ -237,7 +237,7 @@
                 <w:noProof/>
                 <w:webHidden/>
               </w:rPr>
-              <w:instrText xml:space="preserve"> PAGEREF _Toc97749547 \h </w:instrText>
+              <w:instrText xml:space="preserve"> PAGEREF _Toc97976302 \h </w:instrText>
             </w:r>
             <w:r>
               <w:rPr>
@@ -283,7 +283,7 @@
               <w:szCs w:val="24"/>
             </w:rPr>
           </w:pPr>
-          <w:hyperlink w:anchor="_Toc97749548" w:history="1">
+          <w:hyperlink w:anchor="_Toc97976303" w:history="1">
             <w:r>
               <w:rPr>
                 <w:rStyle w:val="Hyperlink"/>
@@ -310,7 +310,7 @@
                 <w:noProof/>
                 <w:webHidden/>
               </w:rPr>
-              <w:instrText xml:space="preserve"> PAGEREF _Toc97749548 \h </w:instrText>
+              <w:instrText xml:space="preserve"> PAGEREF _Toc97976303 \h </w:instrText>
             </w:r>
             <w:r>
               <w:rPr>
@@ -356,7 +356,7 @@
               <w:szCs w:val="24"/>
             </w:rPr>
           </w:pPr>
-          <w:hyperlink w:anchor="_Toc97749549" w:history="1">
+          <w:hyperlink w:anchor="_Toc97976304" w:history="1">
             <w:r>
               <w:rPr>
                 <w:rStyle w:val="Hyperlink"/>
@@ -383,7 +383,7 @@
                 <w:noProof/>
                 <w:webHidden/>
               </w:rPr>
-              <w:instrText xml:space="preserve"> PAGEREF _Toc97749549 \h </w:instrText>
+              <w:instrText xml:space="preserve"> PAGEREF _Toc97976304 \h </w:instrText>
             </w:r>
             <w:r>
               <w:rPr>
@@ -429,7 +429,7 @@
               <w:szCs w:val="24"/>
             </w:rPr>
           </w:pPr>
-          <w:hyperlink w:anchor="_Toc97749550" w:history="1">
+          <w:hyperlink w:anchor="_Toc97976305" w:history="1">
             <w:r>
               <w:rPr>
                 <w:rStyle w:val="Hyperlink"/>
@@ -456,7 +456,7 @@
                 <w:noProof/>
                 <w:webHidden/>
               </w:rPr>
-              <w:instrText xml:space="preserve"> PAGEREF _Toc97749550 \h </w:instrText>
+              <w:instrText xml:space="preserve"> PAGEREF _Toc97976305 \h </w:instrText>
             </w:r>
             <w:r>
               <w:rPr>
@@ -502,7 +502,7 @@
               <w:szCs w:val="24"/>
             </w:rPr>
           </w:pPr>
-          <w:hyperlink w:anchor="_Toc97749551" w:history="1">
+          <w:hyperlink w:anchor="_Toc97976306" w:history="1">
             <w:r>
               <w:rPr>
                 <w:rStyle w:val="Hyperlink"/>
@@ -529,7 +529,7 @@
                 <w:noProof/>
                 <w:webHidden/>
               </w:rPr>
-              <w:instrText xml:space="preserve"> PAGEREF _Toc97749551 \h </w:instrText>
+              <w:instrText xml:space="preserve"> PAGEREF _Toc97976306 \h </w:instrText>
             </w:r>
             <w:r>
               <w:rPr>
@@ -575,7 +575,7 @@
               <w:szCs w:val="24"/>
             </w:rPr>
           </w:pPr>
-          <w:hyperlink w:anchor="_Toc97749552" w:history="1">
+          <w:hyperlink w:anchor="_Toc97976307" w:history="1">
             <w:r>
               <w:rPr>
                 <w:rStyle w:val="Hyperlink"/>
@@ -602,7 +602,7 @@
                 <w:noProof/>
                 <w:webHidden/>
               </w:rPr>
-              <w:instrText xml:space="preserve"> PAGEREF _Toc97749552 \h </w:instrText>
+              <w:instrText xml:space="preserve"> PAGEREF _Toc97976307 \h </w:instrText>
             </w:r>
             <w:r>
               <w:rPr>
@@ -648,7 +648,7 @@
               <w:szCs w:val="24"/>
             </w:rPr>
           </w:pPr>
-          <w:hyperlink w:anchor="_Toc97749553" w:history="1">
+          <w:hyperlink w:anchor="_Toc97976308" w:history="1">
             <w:r>
               <w:rPr>
                 <w:rStyle w:val="Hyperlink"/>
@@ -675,7 +675,7 @@
                 <w:noProof/>
                 <w:webHidden/>
               </w:rPr>
-              <w:instrText xml:space="preserve"> PAGEREF _Toc97749553 \h </w:instrText>
+              <w:instrText xml:space="preserve"> PAGEREF _Toc97976308 \h </w:instrText>
             </w:r>
             <w:r>
               <w:rPr>
@@ -721,7 +721,7 @@
               <w:szCs w:val="24"/>
             </w:rPr>
           </w:pPr>
-          <w:hyperlink w:anchor="_Toc97749554" w:history="1">
+          <w:hyperlink w:anchor="_Toc97976309" w:history="1">
             <w:r>
               <w:rPr>
                 <w:rStyle w:val="Hyperlink"/>
@@ -748,7 +748,7 @@
                 <w:noProof/>
                 <w:webHidden/>
               </w:rPr>
-              <w:instrText xml:space="preserve"> PAGEREF _Toc97749554 \h </w:instrText>
+              <w:instrText xml:space="preserve"> PAGEREF _Toc97976309 \h </w:instrText>
             </w:r>
             <w:r>
               <w:rPr>
@@ -794,7 +794,7 @@
               <w:szCs w:val="24"/>
             </w:rPr>
           </w:pPr>
-          <w:hyperlink w:anchor="_Toc97749555" w:history="1">
+          <w:hyperlink w:anchor="_Toc97976310" w:history="1">
             <w:r>
               <w:rPr>
                 <w:rStyle w:val="Hyperlink"/>
@@ -821,7 +821,7 @@
                 <w:noProof/>
                 <w:webHidden/>
               </w:rPr>
-              <w:instrText xml:space="preserve"> PAGEREF _Toc97749555 \h </w:instrText>
+              <w:instrText xml:space="preserve"> PAGEREF _Toc97976310 \h </w:instrText>
             </w:r>
             <w:r>
               <w:rPr>
@@ -867,7 +867,7 @@
               <w:noProof/>
             </w:rPr>
           </w:pPr>
-          <w:hyperlink w:anchor="_Toc97749556" w:history="1">
+          <w:hyperlink w:anchor="_Toc97976311" w:history="1">
             <w:r>
               <w:rPr>
                 <w:rStyle w:val="Hyperlink"/>
@@ -894,7 +894,7 @@
                 <w:noProof/>
                 <w:webHidden/>
               </w:rPr>
-              <w:instrText xml:space="preserve"> PAGEREF _Toc97749556 \h </w:instrText>
+              <w:instrText xml:space="preserve"> PAGEREF _Toc97976311 \h </w:instrText>
             </w:r>
             <w:r>
               <w:rPr>
@@ -940,7 +940,7 @@
               <w:szCs w:val="24"/>
             </w:rPr>
           </w:pPr>
-          <w:hyperlink w:anchor="_Toc97749557" w:history="1">
+          <w:hyperlink w:anchor="_Toc97976312" w:history="1">
             <w:r>
               <w:rPr>
                 <w:rStyle w:val="Hyperlink"/>
@@ -967,7 +967,7 @@
                 <w:noProof/>
                 <w:webHidden/>
               </w:rPr>
-              <w:instrText xml:space="preserve"> PAGEREF _Toc97749557 \h </w:instrText>
+              <w:instrText xml:space="preserve"> PAGEREF _Toc97976312 \h </w:instrText>
             </w:r>
             <w:r>
               <w:rPr>
@@ -1011,7 +1011,7 @@
               <w:szCs w:val="24"/>
             </w:rPr>
           </w:pPr>
-          <w:hyperlink w:anchor="_Toc97749558" w:history="1">
+          <w:hyperlink w:anchor="_Toc97976313" w:history="1">
             <w:r>
               <w:rPr>
                 <w:rStyle w:val="Hyperlink"/>
@@ -1038,7 +1038,7 @@
                 <w:noProof/>
                 <w:webHidden/>
               </w:rPr>
-              <w:instrText xml:space="preserve"> PAGEREF _Toc97749558 \h </w:instrText>
+              <w:instrText xml:space="preserve"> PAGEREF _Toc97976313 \h </w:instrText>
             </w:r>
             <w:r>
               <w:rPr>
@@ -1082,7 +1082,7 @@
               <w:szCs w:val="24"/>
             </w:rPr>
           </w:pPr>
-          <w:hyperlink w:anchor="_Toc97749559" w:history="1">
+          <w:hyperlink w:anchor="_Toc97976314" w:history="1">
             <w:r>
               <w:rPr>
                 <w:rStyle w:val="Hyperlink"/>
@@ -1109,7 +1109,7 @@
                 <w:noProof/>
                 <w:webHidden/>
               </w:rPr>
-              <w:instrText xml:space="preserve"> PAGEREF _Toc97749559 \h </w:instrText>
+              <w:instrText xml:space="preserve"> PAGEREF _Toc97976314 \h </w:instrText>
             </w:r>
             <w:r>
               <w:rPr>
@@ -1153,7 +1153,7 @@
               <w:szCs w:val="24"/>
             </w:rPr>
           </w:pPr>
-          <w:hyperlink w:anchor="_Toc97749560" w:history="1">
+          <w:hyperlink w:anchor="_Toc97976315" w:history="1">
             <w:r>
               <w:rPr>
                 <w:rStyle w:val="Hyperlink"/>
@@ -1180,7 +1180,7 @@
                 <w:noProof/>
                 <w:webHidden/>
               </w:rPr>
-              <w:instrText xml:space="preserve"> PAGEREF _Toc97749560 \h </w:instrText>
+              <w:instrText xml:space="preserve"> PAGEREF _Toc97976315 \h </w:instrText>
             </w:r>
             <w:r>
               <w:rPr>
@@ -1224,7 +1224,7 @@
               <w:szCs w:val="24"/>
             </w:rPr>
           </w:pPr>
-          <w:hyperlink w:anchor="_Toc97749561" w:history="1">
+          <w:hyperlink w:anchor="_Toc97976316" w:history="1">
             <w:r>
               <w:rPr>
                 <w:rStyle w:val="Hyperlink"/>
@@ -1251,7 +1251,7 @@
                 <w:noProof/>
                 <w:webHidden/>
               </w:rPr>
-              <w:instrText xml:space="preserve"> PAGEREF _Toc97749561 \h </w:instrText>
+              <w:instrText xml:space="preserve"> PAGEREF _Toc97976316 \h </w:instrText>
             </w:r>
             <w:r>
               <w:rPr>
@@ -1295,7 +1295,7 @@
               <w:szCs w:val="24"/>
             </w:rPr>
           </w:pPr>
-          <w:hyperlink w:anchor="_Toc97749562" w:history="1">
+          <w:hyperlink w:anchor="_Toc97976317" w:history="1">
             <w:r>
               <w:rPr>
                 <w:rStyle w:val="Hyperlink"/>
@@ -1322,7 +1322,7 @@
                 <w:noProof/>
                 <w:webHidden/>
               </w:rPr>
-              <w:instrText xml:space="preserve"> PAGEREF _Toc97749562 \h </w:instrText>
+              <w:instrText xml:space="preserve"> PAGEREF _Toc97976317 \h </w:instrText>
             </w:r>
             <w:r>
               <w:rPr>
@@ -1366,7 +1366,7 @@
               <w:szCs w:val="24"/>
             </w:rPr>
           </w:pPr>
-          <w:hyperlink w:anchor="_Toc97749563" w:history="1">
+          <w:hyperlink w:anchor="_Toc97976318" w:history="1">
             <w:r>
               <w:rPr>
                 <w:rStyle w:val="Hyperlink"/>
@@ -1394,7 +1394,7 @@
                 <w:noProof/>
                 <w:webHidden/>
               </w:rPr>
-              <w:instrText xml:space="preserve"> PAGEREF _Toc97749563 \h </w:instrText>
+              <w:instrText xml:space="preserve"> PAGEREF _Toc97976318 \h </w:instrText>
             </w:r>
             <w:r>
               <w:rPr>
@@ -1438,7 +1438,7 @@
               <w:szCs w:val="24"/>
             </w:rPr>
           </w:pPr>
-          <w:hyperlink w:anchor="_Toc97749564" w:history="1">
+          <w:hyperlink w:anchor="_Toc97976319" w:history="1">
             <w:r>
               <w:rPr>
                 <w:rStyle w:val="Hyperlink"/>
@@ -1465,7 +1465,7 @@
                 <w:noProof/>
                 <w:webHidden/>
               </w:rPr>
-              <w:instrText xml:space="preserve"> PAGEREF _Toc97749564 \h </w:instrText>
+              <w:instrText xml:space="preserve"> PAGEREF _Toc97976319 \h </w:instrText>
             </w:r>
             <w:r>
               <w:rPr>
@@ -1509,7 +1509,7 @@
               <w:szCs w:val="24"/>
             </w:rPr>
           </w:pPr>
-          <w:hyperlink w:anchor="_Toc97749565" w:history="1">
+          <w:hyperlink w:anchor="_Toc97976320" w:history="1">
             <w:r>
               <w:rPr>
                 <w:rStyle w:val="Hyperlink"/>
@@ -1536,7 +1536,7 @@
                 <w:noProof/>
                 <w:webHidden/>
               </w:rPr>
-              <w:instrText xml:space="preserve"> PAGEREF _Toc97749565 \h </w:instrText>
+              <w:instrText xml:space="preserve"> PAGEREF _Toc97976320 \h </w:instrText>
             </w:r>
             <w:r>
               <w:rPr>
@@ -1580,7 +1580,7 @@
               <w:szCs w:val="24"/>
             </w:rPr>
           </w:pPr>
-          <w:hyperlink w:anchor="_Toc97749566" w:history="1">
+          <w:hyperlink w:anchor="_Toc97976321" w:history="1">
             <w:r>
               <w:rPr>
                 <w:rStyle w:val="Hyperlink"/>
@@ -1607,7 +1607,7 @@
                 <w:noProof/>
                 <w:webHidden/>
               </w:rPr>
-              <w:instrText xml:space="preserve"> PAGEREF _Toc97749566 \h </w:instrText>
+              <w:instrText xml:space="preserve"> PAGEREF _Toc97976321 \h </w:instrText>
             </w:r>
             <w:r>
               <w:rPr>
@@ -1651,7 +1651,7 @@
               <w:szCs w:val="24"/>
             </w:rPr>
           </w:pPr>
-          <w:hyperlink w:anchor="_Toc97749567" w:history="1">
+          <w:hyperlink w:anchor="_Toc97976322" w:history="1">
             <w:r>
               <w:rPr>
                 <w:rStyle w:val="Hyperlink"/>
@@ -1678,7 +1678,7 @@
                 <w:noProof/>
                 <w:webHidden/>
               </w:rPr>
-              <w:instrText xml:space="preserve"> PAGEREF _Toc97749567 \h </w:instrText>
+              <w:instrText xml:space="preserve"> PAGEREF _Toc97976322 \h </w:instrText>
             </w:r>
             <w:r>
               <w:rPr>
@@ -1722,7 +1722,7 @@
               <w:szCs w:val="24"/>
             </w:rPr>
           </w:pPr>
-          <w:hyperlink w:anchor="_Toc97749568" w:history="1">
+          <w:hyperlink w:anchor="_Toc97976323" w:history="1">
             <w:r>
               <w:rPr>
                 <w:rStyle w:val="Hyperlink"/>
@@ -1749,7 +1749,7 @@
                 <w:noProof/>
                 <w:webHidden/>
               </w:rPr>
-              <w:instrText xml:space="preserve"> PAGEREF _Toc97749568 \h </w:instrText>
+              <w:instrText xml:space="preserve"> PAGEREF _Toc97976323 \h </w:instrText>
             </w:r>
             <w:r>
               <w:rPr>
@@ -1793,7 +1793,7 @@
               <w:szCs w:val="24"/>
             </w:rPr>
           </w:pPr>
-          <w:hyperlink w:anchor="_Toc97749569" w:history="1">
+          <w:hyperlink w:anchor="_Toc97976324" w:history="1">
             <w:r>
               <w:rPr>
                 <w:rStyle w:val="Hyperlink"/>
@@ -1820,7 +1820,7 @@
                 <w:noProof/>
                 <w:webHidden/>
               </w:rPr>
-              <w:instrText xml:space="preserve"> PAGEREF _Toc97749569 \h </w:instrText>
+              <w:instrText xml:space="preserve"> PAGEREF _Toc97976324 \h </w:instrText>
             </w:r>
             <w:r>
               <w:rPr>
@@ -1864,7 +1864,7 @@
               <w:szCs w:val="24"/>
             </w:rPr>
           </w:pPr>
-          <w:hyperlink w:anchor="_Toc97749570" w:history="1">
+          <w:hyperlink w:anchor="_Toc97976325" w:history="1">
             <w:r>
               <w:rPr>
                 <w:rStyle w:val="Hyperlink"/>
@@ -1891,7 +1891,7 @@
                 <w:noProof/>
                 <w:webHidden/>
               </w:rPr>
-              <w:instrText xml:space="preserve"> PAGEREF _Toc97749570 \h </w:instrText>
+              <w:instrText xml:space="preserve"> PAGEREF _Toc97976325 \h </w:instrText>
             </w:r>
             <w:r>
               <w:rPr>
@@ -1935,7 +1935,7 @@
               <w:szCs w:val="24"/>
             </w:rPr>
           </w:pPr>
-          <w:hyperlink w:anchor="_Toc97749571" w:history="1">
+          <w:hyperlink w:anchor="_Toc97976326" w:history="1">
             <w:r>
               <w:rPr>
                 <w:rStyle w:val="Hyperlink"/>
@@ -1962,7 +1962,7 @@
                 <w:noProof/>
                 <w:webHidden/>
               </w:rPr>
-              <w:instrText xml:space="preserve"> PAGEREF _Toc97749571 \h </w:instrText>
+              <w:instrText xml:space="preserve"> PAGEREF _Toc97976326 \h </w:instrText>
             </w:r>
             <w:r>
               <w:rPr>
@@ -2006,7 +2006,7 @@
               <w:szCs w:val="24"/>
             </w:rPr>
           </w:pPr>
-          <w:hyperlink w:anchor="_Toc97749572" w:history="1">
+          <w:hyperlink w:anchor="_Toc97976327" w:history="1">
             <w:r>
               <w:rPr>
                 <w:rStyle w:val="Hyperlink"/>
@@ -2033,7 +2033,7 @@
                 <w:noProof/>
                 <w:webHidden/>
               </w:rPr>
-              <w:instrText xml:space="preserve"> PAGEREF _Toc97749572 \h </w:instrText>
+              <w:instrText xml:space="preserve"> PAGEREF _Toc97976327 \h </w:instrText>
             </w:r>
             <w:r>
               <w:rPr>
@@ -2077,7 +2077,7 @@
               <w:szCs w:val="24"/>
             </w:rPr>
           </w:pPr>
-          <w:hyperlink w:anchor="_Toc97749573" w:history="1">
+          <w:hyperlink w:anchor="_Toc97976328" w:history="1">
             <w:r>
               <w:rPr>
                 <w:rStyle w:val="Hyperlink"/>
@@ -2104,7 +2104,7 @@
                 <w:noProof/>
                 <w:webHidden/>
               </w:rPr>
-              <w:instrText xml:space="preserve"> PAGEREF _Toc97749573 \h </w:instrText>
+              <w:instrText xml:space="preserve"> PAGEREF _Toc97976328 \h </w:instrText>
             </w:r>
             <w:r>
               <w:rPr>
@@ -2148,7 +2148,7 @@
               <w:szCs w:val="24"/>
             </w:rPr>
           </w:pPr>
-          <w:hyperlink w:anchor="_Toc97749574" w:history="1">
+          <w:hyperlink w:anchor="_Toc97976329" w:history="1">
             <w:r>
               <w:rPr>
                 <w:rStyle w:val="Hyperlink"/>
@@ -2175,7 +2175,7 @@
                 <w:noProof/>
                 <w:webHidden/>
               </w:rPr>
-              <w:instrText xml:space="preserve"> PAGEREF _Toc97749574 \h </w:instrText>
+              <w:instrText xml:space="preserve"> PAGEREF _Toc97976329 \h </w:instrText>
             </w:r>
             <w:r>
               <w:rPr>
@@ -2219,7 +2219,7 @@
               <w:szCs w:val="24"/>
             </w:rPr>
           </w:pPr>
-          <w:hyperlink w:anchor="_Toc97749575" w:history="1">
+          <w:hyperlink w:anchor="_Toc97976330" w:history="1">
             <w:r>
               <w:rPr>
                 <w:rStyle w:val="Hyperlink"/>
@@ -2246,7 +2246,7 @@
                 <w:noProof/>
                 <w:webHidden/>
               </w:rPr>
-              <w:instrText xml:space="preserve"> PAGEREF _Toc97749575 \h </w:instrText>
+              <w:instrText xml:space="preserve"> PAGEREF _Toc97976330 \h </w:instrText>
             </w:r>
             <w:r>
               <w:rPr>
@@ -2292,7 +2292,7 @@
               <w:szCs w:val="24"/>
             </w:rPr>
           </w:pPr>
-          <w:hyperlink w:anchor="_Toc97749576" w:history="1">
+          <w:hyperlink w:anchor="_Toc97976331" w:history="1">
             <w:r>
               <w:rPr>
                 <w:rStyle w:val="Hyperlink"/>
@@ -2319,7 +2319,7 @@
                 <w:noProof/>
                 <w:webHidden/>
               </w:rPr>
-              <w:instrText xml:space="preserve"> PAGEREF _Toc97749576 \h </w:instrText>
+              <w:instrText xml:space="preserve"> PAGEREF _Toc97976331 \h </w:instrText>
             </w:r>
             <w:r>
               <w:rPr>
@@ -2363,7 +2363,7 @@
               <w:szCs w:val="24"/>
             </w:rPr>
           </w:pPr>
-          <w:hyperlink w:anchor="_Toc97749577" w:history="1">
+          <w:hyperlink w:anchor="_Toc97976332" w:history="1">
             <w:r>
               <w:rPr>
                 <w:rStyle w:val="Hyperlink"/>
@@ -2390,7 +2390,7 @@
                 <w:noProof/>
                 <w:webHidden/>
               </w:rPr>
-              <w:instrText xml:space="preserve"> PAGEREF _Toc97749577 \h </w:instrText>
+              <w:instrText xml:space="preserve"> PAGEREF _Toc97976332 \h </w:instrText>
             </w:r>
             <w:r>
               <w:rPr>
@@ -2434,7 +2434,7 @@
               <w:szCs w:val="24"/>
             </w:rPr>
           </w:pPr>
-          <w:hyperlink w:anchor="_Toc97749578" w:history="1">
+          <w:hyperlink w:anchor="_Toc97976333" w:history="1">
             <w:r>
               <w:rPr>
                 <w:rStyle w:val="Hyperlink"/>
@@ -2461,7 +2461,7 @@
                 <w:noProof/>
                 <w:webHidden/>
               </w:rPr>
-              <w:instrText xml:space="preserve"> PAGEREF _Toc97749578 \h </w:instrText>
+              <w:instrText xml:space="preserve"> PAGEREF _Toc97976333 \h </w:instrText>
             </w:r>
             <w:r>
               <w:rPr>
@@ -2505,7 +2505,7 @@
               <w:szCs w:val="24"/>
             </w:rPr>
           </w:pPr>
-          <w:hyperlink w:anchor="_Toc97749579" w:history="1">
+          <w:hyperlink w:anchor="_Toc97976334" w:history="1">
             <w:r>
               <w:rPr>
                 <w:rStyle w:val="Hyperlink"/>
@@ -2532,7 +2532,7 @@
                 <w:noProof/>
                 <w:webHidden/>
               </w:rPr>
-              <w:instrText xml:space="preserve"> PAGEREF _Toc97749579 \h </w:instrText>
+              <w:instrText xml:space="preserve"> PAGEREF _Toc97976334 \h </w:instrText>
             </w:r>
             <w:r>
               <w:rPr>
@@ -2576,7 +2576,7 @@
               <w:szCs w:val="24"/>
             </w:rPr>
           </w:pPr>
-          <w:hyperlink w:anchor="_Toc97749580" w:history="1">
+          <w:hyperlink w:anchor="_Toc97976335" w:history="1">
             <w:r>
               <w:rPr>
                 <w:rStyle w:val="Hyperlink"/>
@@ -2603,7 +2603,7 @@
                 <w:noProof/>
                 <w:webHidden/>
               </w:rPr>
-              <w:instrText xml:space="preserve"> PAGEREF _Toc97749580 \h </w:instrText>
+              <w:instrText xml:space="preserve"> PAGEREF _Toc97976335 \h </w:instrText>
             </w:r>
             <w:r>
               <w:rPr>
@@ -2647,7 +2647,7 @@
               <w:szCs w:val="24"/>
             </w:rPr>
           </w:pPr>
-          <w:hyperlink w:anchor="_Toc97749581" w:history="1">
+          <w:hyperlink w:anchor="_Toc97976336" w:history="1">
             <w:r>
               <w:rPr>
                 <w:rStyle w:val="Hyperlink"/>
@@ -2674,7 +2674,7 @@
                 <w:noProof/>
                 <w:webHidden/>
               </w:rPr>
-              <w:instrText xml:space="preserve"> PAGEREF _Toc97749581 \h </w:instrText>
+              <w:instrText xml:space="preserve"> PAGEREF _Toc97976336 \h </w:instrText>
             </w:r>
             <w:r>
               <w:rPr>
@@ -2718,7 +2718,7 @@
               <w:szCs w:val="24"/>
             </w:rPr>
           </w:pPr>
-          <w:hyperlink w:anchor="_Toc97749582" w:history="1">
+          <w:hyperlink w:anchor="_Toc97976337" w:history="1">
             <w:r>
               <w:rPr>
                 <w:rStyle w:val="Hyperlink"/>
@@ -2745,7 +2745,7 @@
                 <w:noProof/>
                 <w:webHidden/>
               </w:rPr>
-              <w:instrText xml:space="preserve"> PAGEREF _Toc97749582 \h </w:instrText>
+              <w:instrText xml:space="preserve"> PAGEREF _Toc97976337 \h </w:instrText>
             </w:r>
             <w:r>
               <w:rPr>
@@ -2789,7 +2789,7 @@
               <w:szCs w:val="24"/>
             </w:rPr>
           </w:pPr>
-          <w:hyperlink w:anchor="_Toc97749583" w:history="1">
+          <w:hyperlink w:anchor="_Toc97976338" w:history="1">
             <w:r>
               <w:rPr>
                 <w:rStyle w:val="Hyperlink"/>
@@ -2816,7 +2816,7 @@
                 <w:noProof/>
                 <w:webHidden/>
               </w:rPr>
-              <w:instrText xml:space="preserve"> PAGEREF _Toc97749583 \h </w:instrText>
+              <w:instrText xml:space="preserve"> PAGEREF _Toc97976338 \h </w:instrText>
             </w:r>
             <w:r>
               <w:rPr>
@@ -2860,7 +2860,7 @@
               <w:szCs w:val="24"/>
             </w:rPr>
           </w:pPr>
-          <w:hyperlink w:anchor="_Toc97749584" w:history="1">
+          <w:hyperlink w:anchor="_Toc97976339" w:history="1">
             <w:r>
               <w:rPr>
                 <w:rStyle w:val="Hyperlink"/>
@@ -2887,7 +2887,7 @@
                 <w:noProof/>
                 <w:webHidden/>
               </w:rPr>
-              <w:instrText xml:space="preserve"> PAGEREF _Toc97749584 \h </w:instrText>
+              <w:instrText xml:space="preserve"> PAGEREF _Toc97976339 \h </w:instrText>
             </w:r>
             <w:r>
               <w:rPr>
@@ -2933,7 +2933,7 @@
               <w:szCs w:val="24"/>
             </w:rPr>
           </w:pPr>
-          <w:hyperlink w:anchor="_Toc97749585" w:history="1">
+          <w:hyperlink w:anchor="_Toc97976340" w:history="1">
             <w:r>
               <w:rPr>
                 <w:rStyle w:val="Hyperlink"/>
@@ -2960,7 +2960,7 @@
                 <w:noProof/>
                 <w:webHidden/>
               </w:rPr>
-              <w:instrText xml:space="preserve"> PAGEREF _Toc97749585 \h </w:instrText>
+              <w:instrText xml:space="preserve"> PAGEREF _Toc97976340 \h </w:instrText>
             </w:r>
             <w:r>
               <w:rPr>
@@ -3004,7 +3004,7 @@
               <w:szCs w:val="24"/>
             </w:rPr>
           </w:pPr>
-          <w:hyperlink w:anchor="_Toc97749586" w:history="1">
+          <w:hyperlink w:anchor="_Toc97976341" w:history="1">
             <w:r>
               <w:rPr>
                 <w:rStyle w:val="Hyperlink"/>
@@ -3031,7 +3031,7 @@
                 <w:noProof/>
                 <w:webHidden/>
               </w:rPr>
-              <w:instrText xml:space="preserve"> PAGEREF _Toc97749586 \h </w:instrText>
+              <w:instrText xml:space="preserve"> PAGEREF _Toc97976341 \h </w:instrText>
             </w:r>
             <w:r>
               <w:rPr>
@@ -3075,7 +3075,7 @@
               <w:szCs w:val="24"/>
             </w:rPr>
           </w:pPr>
-          <w:hyperlink w:anchor="_Toc97749587" w:history="1">
+          <w:hyperlink w:anchor="_Toc97976342" w:history="1">
             <w:r>
               <w:rPr>
                 <w:rStyle w:val="Hyperlink"/>
@@ -3102,7 +3102,7 @@
                 <w:noProof/>
                 <w:webHidden/>
               </w:rPr>
-              <w:instrText xml:space="preserve"> PAGEREF _Toc97749587 \h </w:instrText>
+              <w:instrText xml:space="preserve"> PAGEREF _Toc97976342 \h </w:instrText>
             </w:r>
             <w:r>
               <w:rPr>
@@ -3146,7 +3146,7 @@
               <w:szCs w:val="24"/>
             </w:rPr>
           </w:pPr>
-          <w:hyperlink w:anchor="_Toc97749588" w:history="1">
+          <w:hyperlink w:anchor="_Toc97976343" w:history="1">
             <w:r>
               <w:rPr>
                 <w:rStyle w:val="Hyperlink"/>
@@ -3173,7 +3173,7 @@
                 <w:noProof/>
                 <w:webHidden/>
               </w:rPr>
-              <w:instrText xml:space="preserve"> PAGEREF _Toc97749588 \h </w:instrText>
+              <w:instrText xml:space="preserve"> PAGEREF _Toc97976343 \h </w:instrText>
             </w:r>
             <w:r>
               <w:rPr>
@@ -3217,7 +3217,7 @@
               <w:szCs w:val="24"/>
             </w:rPr>
           </w:pPr>
-          <w:hyperlink w:anchor="_Toc97749589" w:history="1">
+          <w:hyperlink w:anchor="_Toc97976344" w:history="1">
             <w:r>
               <w:rPr>
                 <w:rStyle w:val="Hyperlink"/>
@@ -3244,7 +3244,7 @@
                 <w:noProof/>
                 <w:webHidden/>
               </w:rPr>
-              <w:instrText xml:space="preserve"> PAGEREF _Toc97749589 \h </w:instrText>
+              <w:instrText xml:space="preserve"> PAGEREF _Toc97976344 \h </w:instrText>
             </w:r>
             <w:r>
               <w:rPr>
@@ -3288,7 +3288,7 @@
               <w:szCs w:val="24"/>
             </w:rPr>
           </w:pPr>
-          <w:hyperlink w:anchor="_Toc97749590" w:history="1">
+          <w:hyperlink w:anchor="_Toc97976345" w:history="1">
             <w:r>
               <w:rPr>
                 <w:rStyle w:val="Hyperlink"/>
@@ -3315,7 +3315,7 @@
                 <w:noProof/>
                 <w:webHidden/>
               </w:rPr>
-              <w:instrText xml:space="preserve"> PAGEREF _Toc97749590 \h </w:instrText>
+              <w:instrText xml:space="preserve"> PAGEREF _Toc97976345 \h </w:instrText>
             </w:r>
             <w:r>
               <w:rPr>
@@ -3359,7 +3359,7 @@
               <w:szCs w:val="24"/>
             </w:rPr>
           </w:pPr>
-          <w:hyperlink w:anchor="_Toc97749591" w:history="1">
+          <w:hyperlink w:anchor="_Toc97976346" w:history="1">
             <w:r>
               <w:rPr>
                 <w:rStyle w:val="Hyperlink"/>
@@ -3386,7 +3386,7 @@
                 <w:noProof/>
                 <w:webHidden/>
               </w:rPr>
-              <w:instrText xml:space="preserve"> PAGEREF _Toc97749591 \h </w:instrText>
+              <w:instrText xml:space="preserve"> PAGEREF _Toc97976346 \h </w:instrText>
             </w:r>
             <w:r>
               <w:rPr>
@@ -3430,7 +3430,7 @@
               <w:szCs w:val="24"/>
             </w:rPr>
           </w:pPr>
-          <w:hyperlink w:anchor="_Toc97749592" w:history="1">
+          <w:hyperlink w:anchor="_Toc97976347" w:history="1">
             <w:r>
               <w:rPr>
                 <w:rStyle w:val="Hyperlink"/>
@@ -3457,7 +3457,7 @@
                 <w:noProof/>
                 <w:webHidden/>
               </w:rPr>
-              <w:instrText xml:space="preserve"> PAGEREF _Toc97749592 \h </w:instrText>
+              <w:instrText xml:space="preserve"> PAGEREF _Toc97976347 \h </w:instrText>
             </w:r>
             <w:r>
               <w:rPr>
@@ -3503,7 +3503,7 @@
               <w:szCs w:val="24"/>
             </w:rPr>
           </w:pPr>
-          <w:hyperlink w:anchor="_Toc97749593" w:history="1">
+          <w:hyperlink w:anchor="_Toc97976348" w:history="1">
             <w:r>
               <w:rPr>
                 <w:rStyle w:val="Hyperlink"/>
@@ -3530,7 +3530,7 @@
                 <w:noProof/>
                 <w:webHidden/>
               </w:rPr>
-              <w:instrText xml:space="preserve"> PAGEREF _Toc97749593 \h </w:instrText>
+              <w:instrText xml:space="preserve"> PAGEREF _Toc97976348 \h </w:instrText>
             </w:r>
             <w:r>
               <w:rPr>
@@ -3574,27 +3574,13 @@
               <w:szCs w:val="24"/>
             </w:rPr>
           </w:pPr>
-          <w:hyperlink w:anchor="_Toc97749594" w:history="1">
+          <w:hyperlink w:anchor="_Toc97976349" w:history="1">
             <w:r>
               <w:rPr>
                 <w:rStyle w:val="Hyperlink"/>
                 <w:noProof/>
               </w:rPr>
-              <w:t>Fatty Acids Are th</w:t>
-            </w:r>
-            <w:r>
-              <w:rPr>
-                <w:rStyle w:val="Hyperlink"/>
-                <w:noProof/>
-              </w:rPr>
-              <w:t>e</w:t>
-            </w:r>
-            <w:r>
-              <w:rPr>
-                <w:rStyle w:val="Hyperlink"/>
-                <w:noProof/>
-              </w:rPr>
-              <w:t xml:space="preserve"> Building Blocks of several classes of Lipids</w:t>
+              <w:t>Fatty Acids Are the Building Blocks of several classes of Lipids</w:t>
             </w:r>
             <w:r>
               <w:rPr>
@@ -3615,7 +3601,7 @@
                 <w:noProof/>
                 <w:webHidden/>
               </w:rPr>
-              <w:instrText xml:space="preserve"> PAGEREF _Toc97749594 \h </w:instrText>
+              <w:instrText xml:space="preserve"> PAGEREF _Toc97976349 \h </w:instrText>
             </w:r>
             <w:r>
               <w:rPr>
@@ -3659,7 +3645,7 @@
               <w:szCs w:val="24"/>
             </w:rPr>
           </w:pPr>
-          <w:hyperlink w:anchor="_Toc97749595" w:history="1">
+          <w:hyperlink w:anchor="_Toc97976350" w:history="1">
             <w:r>
               <w:rPr>
                 <w:rStyle w:val="Hyperlink"/>
@@ -3686,7 +3672,7 @@
                 <w:noProof/>
                 <w:webHidden/>
               </w:rPr>
-              <w:instrText xml:space="preserve"> PAGEREF _Toc97749595 \h </w:instrText>
+              <w:instrText xml:space="preserve"> PAGEREF _Toc97976350 \h </w:instrText>
             </w:r>
             <w:r>
               <w:rPr>
@@ -3730,7 +3716,7 @@
               <w:szCs w:val="24"/>
             </w:rPr>
           </w:pPr>
-          <w:hyperlink w:anchor="_Toc97749596" w:history="1">
+          <w:hyperlink w:anchor="_Toc97976351" w:history="1">
             <w:r>
               <w:rPr>
                 <w:rStyle w:val="Hyperlink"/>
@@ -3757,7 +3743,7 @@
                 <w:noProof/>
                 <w:webHidden/>
               </w:rPr>
-              <w:instrText xml:space="preserve"> PAGEREF _Toc97749596 \h </w:instrText>
+              <w:instrText xml:space="preserve"> PAGEREF _Toc97976351 \h </w:instrText>
             </w:r>
             <w:r>
               <w:rPr>
@@ -3801,7 +3787,7 @@
               <w:szCs w:val="24"/>
             </w:rPr>
           </w:pPr>
-          <w:hyperlink w:anchor="_Toc97749597" w:history="1">
+          <w:hyperlink w:anchor="_Toc97976352" w:history="1">
             <w:r>
               <w:rPr>
                 <w:rStyle w:val="Hyperlink"/>
@@ -3828,7 +3814,7 @@
                 <w:noProof/>
                 <w:webHidden/>
               </w:rPr>
-              <w:instrText xml:space="preserve"> PAGEREF _Toc97749597 \h </w:instrText>
+              <w:instrText xml:space="preserve"> PAGEREF _Toc97976352 \h </w:instrText>
             </w:r>
             <w:r>
               <w:rPr>
@@ -3872,7 +3858,7 @@
               <w:szCs w:val="24"/>
             </w:rPr>
           </w:pPr>
-          <w:hyperlink w:anchor="_Toc97749598" w:history="1">
+          <w:hyperlink w:anchor="_Toc97976353" w:history="1">
             <w:r>
               <w:rPr>
                 <w:rStyle w:val="Hyperlink"/>
@@ -3899,7 +3885,7 @@
                 <w:noProof/>
                 <w:webHidden/>
               </w:rPr>
-              <w:instrText xml:space="preserve"> PAGEREF _Toc97749598 \h </w:instrText>
+              <w:instrText xml:space="preserve"> PAGEREF _Toc97976353 \h </w:instrText>
             </w:r>
             <w:r>
               <w:rPr>
@@ -3945,7 +3931,7 @@
               <w:noProof/>
             </w:rPr>
           </w:pPr>
-          <w:hyperlink w:anchor="_Toc97749599" w:history="1">
+          <w:hyperlink w:anchor="_Toc97976354" w:history="1">
             <w:r>
               <w:rPr>
                 <w:rStyle w:val="Hyperlink"/>
@@ -3972,7 +3958,7 @@
                 <w:noProof/>
                 <w:webHidden/>
               </w:rPr>
-              <w:instrText xml:space="preserve"> PAGEREF _Toc97749599 \h </w:instrText>
+              <w:instrText xml:space="preserve"> PAGEREF _Toc97976354 \h </w:instrText>
             </w:r>
             <w:r>
               <w:rPr>
@@ -4018,7 +4004,7 @@
               <w:szCs w:val="24"/>
             </w:rPr>
           </w:pPr>
-          <w:hyperlink w:anchor="_Toc97749600" w:history="1">
+          <w:hyperlink w:anchor="_Toc97976355" w:history="1">
             <w:r>
               <w:rPr>
                 <w:rStyle w:val="Hyperlink"/>
@@ -4045,7 +4031,7 @@
                 <w:noProof/>
                 <w:webHidden/>
               </w:rPr>
-              <w:instrText xml:space="preserve"> PAGEREF _Toc97749600 \h </w:instrText>
+              <w:instrText xml:space="preserve"> PAGEREF _Toc97976355 \h </w:instrText>
             </w:r>
             <w:r>
               <w:rPr>
@@ -4089,7 +4075,7 @@
               <w:szCs w:val="24"/>
             </w:rPr>
           </w:pPr>
-          <w:hyperlink w:anchor="_Toc97749601" w:history="1">
+          <w:hyperlink w:anchor="_Toc97976356" w:history="1">
             <w:r>
               <w:rPr>
                 <w:rStyle w:val="Hyperlink"/>
@@ -4116,7 +4102,7 @@
                 <w:noProof/>
                 <w:webHidden/>
               </w:rPr>
-              <w:instrText xml:space="preserve"> PAGEREF _Toc97749601 \h </w:instrText>
+              <w:instrText xml:space="preserve"> PAGEREF _Toc97976356 \h </w:instrText>
             </w:r>
             <w:r>
               <w:rPr>
@@ -4160,7 +4146,7 @@
               <w:szCs w:val="24"/>
             </w:rPr>
           </w:pPr>
-          <w:hyperlink w:anchor="_Toc97749602" w:history="1">
+          <w:hyperlink w:anchor="_Toc97976357" w:history="1">
             <w:r>
               <w:rPr>
                 <w:rStyle w:val="Hyperlink"/>
@@ -4187,7 +4173,7 @@
                 <w:noProof/>
                 <w:webHidden/>
               </w:rPr>
-              <w:instrText xml:space="preserve"> PAGEREF _Toc97749602 \h </w:instrText>
+              <w:instrText xml:space="preserve"> PAGEREF _Toc97976357 \h </w:instrText>
             </w:r>
             <w:r>
               <w:rPr>
@@ -4231,7 +4217,7 @@
               <w:szCs w:val="24"/>
             </w:rPr>
           </w:pPr>
-          <w:hyperlink w:anchor="_Toc97749603" w:history="1">
+          <w:hyperlink w:anchor="_Toc97976358" w:history="1">
             <w:r>
               <w:rPr>
                 <w:rStyle w:val="Hyperlink"/>
@@ -4258,7 +4244,7 @@
                 <w:noProof/>
                 <w:webHidden/>
               </w:rPr>
-              <w:instrText xml:space="preserve"> PAGEREF _Toc97749603 \h </w:instrText>
+              <w:instrText xml:space="preserve"> PAGEREF _Toc97976358 \h </w:instrText>
             </w:r>
             <w:r>
               <w:rPr>
@@ -4302,7 +4288,7 @@
               <w:szCs w:val="24"/>
             </w:rPr>
           </w:pPr>
-          <w:hyperlink w:anchor="_Toc97749604" w:history="1">
+          <w:hyperlink w:anchor="_Toc97976359" w:history="1">
             <w:r>
               <w:rPr>
                 <w:rStyle w:val="Hyperlink"/>
@@ -4329,7 +4315,7 @@
                 <w:noProof/>
                 <w:webHidden/>
               </w:rPr>
-              <w:instrText xml:space="preserve"> PAGEREF _Toc97749604 \h </w:instrText>
+              <w:instrText xml:space="preserve"> PAGEREF _Toc97976359 \h </w:instrText>
             </w:r>
             <w:r>
               <w:rPr>
@@ -4375,7 +4361,7 @@
               <w:szCs w:val="24"/>
             </w:rPr>
           </w:pPr>
-          <w:hyperlink w:anchor="_Toc97749605" w:history="1">
+          <w:hyperlink w:anchor="_Toc97976360" w:history="1">
             <w:r>
               <w:rPr>
                 <w:rStyle w:val="Hyperlink"/>
@@ -4402,7 +4388,7 @@
                 <w:noProof/>
                 <w:webHidden/>
               </w:rPr>
-              <w:instrText xml:space="preserve"> PAGEREF _Toc97749605 \h </w:instrText>
+              <w:instrText xml:space="preserve"> PAGEREF _Toc97976360 \h </w:instrText>
             </w:r>
             <w:r>
               <w:rPr>
@@ -4446,7 +4432,7 @@
               <w:szCs w:val="24"/>
             </w:rPr>
           </w:pPr>
-          <w:hyperlink w:anchor="_Toc97749606" w:history="1">
+          <w:hyperlink w:anchor="_Toc97976361" w:history="1">
             <w:r>
               <w:rPr>
                 <w:rStyle w:val="Hyperlink"/>
@@ -4473,7 +4459,7 @@
                 <w:noProof/>
                 <w:webHidden/>
               </w:rPr>
-              <w:instrText xml:space="preserve"> PAGEREF _Toc97749606 \h </w:instrText>
+              <w:instrText xml:space="preserve"> PAGEREF _Toc97976361 \h </w:instrText>
             </w:r>
             <w:r>
               <w:rPr>
@@ -4517,7 +4503,7 @@
               <w:szCs w:val="24"/>
             </w:rPr>
           </w:pPr>
-          <w:hyperlink w:anchor="_Toc97749607" w:history="1">
+          <w:hyperlink w:anchor="_Toc97976362" w:history="1">
             <w:r>
               <w:rPr>
                 <w:rStyle w:val="Hyperlink"/>
@@ -4544,7 +4530,7 @@
                 <w:noProof/>
                 <w:webHidden/>
               </w:rPr>
-              <w:instrText xml:space="preserve"> PAGEREF _Toc97749607 \h </w:instrText>
+              <w:instrText xml:space="preserve"> PAGEREF _Toc97976362 \h </w:instrText>
             </w:r>
             <w:r>
               <w:rPr>
@@ -4588,7 +4574,7 @@
               <w:szCs w:val="24"/>
             </w:rPr>
           </w:pPr>
-          <w:hyperlink w:anchor="_Toc97749608" w:history="1">
+          <w:hyperlink w:anchor="_Toc97976363" w:history="1">
             <w:r>
               <w:rPr>
                 <w:rStyle w:val="Hyperlink"/>
@@ -4615,7 +4601,7 @@
                 <w:noProof/>
                 <w:webHidden/>
               </w:rPr>
-              <w:instrText xml:space="preserve"> PAGEREF _Toc97749608 \h </w:instrText>
+              <w:instrText xml:space="preserve"> PAGEREF _Toc97976363 \h </w:instrText>
             </w:r>
             <w:r>
               <w:rPr>
@@ -4659,7 +4645,7 @@
               <w:szCs w:val="24"/>
             </w:rPr>
           </w:pPr>
-          <w:hyperlink w:anchor="_Toc97749609" w:history="1">
+          <w:hyperlink w:anchor="_Toc97976364" w:history="1">
             <w:r>
               <w:rPr>
                 <w:rStyle w:val="Hyperlink"/>
@@ -4686,7 +4672,7 @@
                 <w:noProof/>
                 <w:webHidden/>
               </w:rPr>
-              <w:instrText xml:space="preserve"> PAGEREF _Toc97749609 \h </w:instrText>
+              <w:instrText xml:space="preserve"> PAGEREF _Toc97976364 \h </w:instrText>
             </w:r>
             <w:r>
               <w:rPr>
@@ -4730,7 +4716,7 @@
               <w:szCs w:val="24"/>
             </w:rPr>
           </w:pPr>
-          <w:hyperlink w:anchor="_Toc97749610" w:history="1">
+          <w:hyperlink w:anchor="_Toc97976365" w:history="1">
             <w:r>
               <w:rPr>
                 <w:rStyle w:val="Hyperlink"/>
@@ -4757,7 +4743,7 @@
                 <w:noProof/>
                 <w:webHidden/>
               </w:rPr>
-              <w:instrText xml:space="preserve"> PAGEREF _Toc97749610 \h </w:instrText>
+              <w:instrText xml:space="preserve"> PAGEREF _Toc97976365 \h </w:instrText>
             </w:r>
             <w:r>
               <w:rPr>
@@ -4803,7 +4789,7 @@
               <w:szCs w:val="24"/>
             </w:rPr>
           </w:pPr>
-          <w:hyperlink w:anchor="_Toc97749611" w:history="1">
+          <w:hyperlink w:anchor="_Toc97976366" w:history="1">
             <w:r>
               <w:rPr>
                 <w:rStyle w:val="Hyperlink"/>
@@ -4830,7 +4816,7 @@
                 <w:noProof/>
                 <w:webHidden/>
               </w:rPr>
-              <w:instrText xml:space="preserve"> PAGEREF _Toc97749611 \h </w:instrText>
+              <w:instrText xml:space="preserve"> PAGEREF _Toc97976366 \h </w:instrText>
             </w:r>
             <w:r>
               <w:rPr>
@@ -4874,7 +4860,7 @@
               <w:szCs w:val="24"/>
             </w:rPr>
           </w:pPr>
-          <w:hyperlink w:anchor="_Toc97749612" w:history="1">
+          <w:hyperlink w:anchor="_Toc97976367" w:history="1">
             <w:r>
               <w:rPr>
                 <w:rStyle w:val="Hyperlink"/>
@@ -4901,7 +4887,7 @@
                 <w:noProof/>
                 <w:webHidden/>
               </w:rPr>
-              <w:instrText xml:space="preserve"> PAGEREF _Toc97749612 \h </w:instrText>
+              <w:instrText xml:space="preserve"> PAGEREF _Toc97976367 \h </w:instrText>
             </w:r>
             <w:r>
               <w:rPr>
@@ -4945,7 +4931,7 @@
               <w:szCs w:val="24"/>
             </w:rPr>
           </w:pPr>
-          <w:hyperlink w:anchor="_Toc97749613" w:history="1">
+          <w:hyperlink w:anchor="_Toc97976368" w:history="1">
             <w:r>
               <w:rPr>
                 <w:rStyle w:val="Hyperlink"/>
@@ -4972,7 +4958,7 @@
                 <w:noProof/>
                 <w:webHidden/>
               </w:rPr>
-              <w:instrText xml:space="preserve"> PAGEREF _Toc97749613 \h </w:instrText>
+              <w:instrText xml:space="preserve"> PAGEREF _Toc97976368 \h </w:instrText>
             </w:r>
             <w:r>
               <w:rPr>
@@ -5016,7 +5002,7 @@
               <w:szCs w:val="24"/>
             </w:rPr>
           </w:pPr>
-          <w:hyperlink w:anchor="_Toc97749614" w:history="1">
+          <w:hyperlink w:anchor="_Toc97976369" w:history="1">
             <w:r>
               <w:rPr>
                 <w:rStyle w:val="Hyperlink"/>
@@ -5043,7 +5029,7 @@
                 <w:noProof/>
                 <w:webHidden/>
               </w:rPr>
-              <w:instrText xml:space="preserve"> PAGEREF _Toc97749614 \h </w:instrText>
+              <w:instrText xml:space="preserve"> PAGEREF _Toc97976369 \h </w:instrText>
             </w:r>
             <w:r>
               <w:rPr>
@@ -5087,7 +5073,7 @@
               <w:szCs w:val="24"/>
             </w:rPr>
           </w:pPr>
-          <w:hyperlink w:anchor="_Toc97749615" w:history="1">
+          <w:hyperlink w:anchor="_Toc97976370" w:history="1">
             <w:r>
               <w:rPr>
                 <w:rStyle w:val="Hyperlink"/>
@@ -5114,7 +5100,7 @@
                 <w:noProof/>
                 <w:webHidden/>
               </w:rPr>
-              <w:instrText xml:space="preserve"> PAGEREF _Toc97749615 \h </w:instrText>
+              <w:instrText xml:space="preserve"> PAGEREF _Toc97976370 \h </w:instrText>
             </w:r>
             <w:r>
               <w:rPr>
@@ -5158,7 +5144,7 @@
               <w:szCs w:val="24"/>
             </w:rPr>
           </w:pPr>
-          <w:hyperlink w:anchor="_Toc97749616" w:history="1">
+          <w:hyperlink w:anchor="_Toc97976371" w:history="1">
             <w:r>
               <w:rPr>
                 <w:rStyle w:val="Hyperlink"/>
@@ -5185,7 +5171,7 @@
                 <w:noProof/>
                 <w:webHidden/>
               </w:rPr>
-              <w:instrText xml:space="preserve"> PAGEREF _Toc97749616 \h </w:instrText>
+              <w:instrText xml:space="preserve"> PAGEREF _Toc97976371 \h </w:instrText>
             </w:r>
             <w:r>
               <w:rPr>
@@ -5229,7 +5215,7 @@
               <w:szCs w:val="24"/>
             </w:rPr>
           </w:pPr>
-          <w:hyperlink w:anchor="_Toc97749617" w:history="1">
+          <w:hyperlink w:anchor="_Toc97976372" w:history="1">
             <w:r>
               <w:rPr>
                 <w:rStyle w:val="Hyperlink"/>
@@ -5256,7 +5242,7 @@
                 <w:noProof/>
                 <w:webHidden/>
               </w:rPr>
-              <w:instrText xml:space="preserve"> PAGEREF _Toc97749617 \h </w:instrText>
+              <w:instrText xml:space="preserve"> PAGEREF _Toc97976372 \h </w:instrText>
             </w:r>
             <w:r>
               <w:rPr>
@@ -5300,7 +5286,7 @@
               <w:szCs w:val="24"/>
             </w:rPr>
           </w:pPr>
-          <w:hyperlink w:anchor="_Toc97749618" w:history="1">
+          <w:hyperlink w:anchor="_Toc97976373" w:history="1">
             <w:r>
               <w:rPr>
                 <w:rStyle w:val="Hyperlink"/>
@@ -5327,7 +5313,7 @@
                 <w:noProof/>
                 <w:webHidden/>
               </w:rPr>
-              <w:instrText xml:space="preserve"> PAGEREF _Toc97749618 \h </w:instrText>
+              <w:instrText xml:space="preserve"> PAGEREF _Toc97976373 \h </w:instrText>
             </w:r>
             <w:r>
               <w:rPr>
@@ -5371,7 +5357,7 @@
               <w:szCs w:val="24"/>
             </w:rPr>
           </w:pPr>
-          <w:hyperlink w:anchor="_Toc97749619" w:history="1">
+          <w:hyperlink w:anchor="_Toc97976374" w:history="1">
             <w:r>
               <w:rPr>
                 <w:rStyle w:val="Hyperlink"/>
@@ -5398,7 +5384,7 @@
                 <w:noProof/>
                 <w:webHidden/>
               </w:rPr>
-              <w:instrText xml:space="preserve"> PAGEREF _Toc97749619 \h </w:instrText>
+              <w:instrText xml:space="preserve"> PAGEREF _Toc97976374 \h </w:instrText>
             </w:r>
             <w:r>
               <w:rPr>
@@ -5442,7 +5428,7 @@
               <w:szCs w:val="24"/>
             </w:rPr>
           </w:pPr>
-          <w:hyperlink w:anchor="_Toc97749620" w:history="1">
+          <w:hyperlink w:anchor="_Toc97976375" w:history="1">
             <w:r>
               <w:rPr>
                 <w:rStyle w:val="Hyperlink"/>
@@ -5469,7 +5455,7 @@
                 <w:noProof/>
                 <w:webHidden/>
               </w:rPr>
-              <w:instrText xml:space="preserve"> PAGEREF _Toc97749620 \h </w:instrText>
+              <w:instrText xml:space="preserve"> PAGEREF _Toc97976375 \h </w:instrText>
             </w:r>
             <w:r>
               <w:rPr>
@@ -5513,7 +5499,7 @@
               <w:szCs w:val="24"/>
             </w:rPr>
           </w:pPr>
-          <w:hyperlink w:anchor="_Toc97749621" w:history="1">
+          <w:hyperlink w:anchor="_Toc97976376" w:history="1">
             <w:r>
               <w:rPr>
                 <w:rStyle w:val="Hyperlink"/>
@@ -5540,7 +5526,7 @@
                 <w:noProof/>
                 <w:webHidden/>
               </w:rPr>
-              <w:instrText xml:space="preserve"> PAGEREF _Toc97749621 \h </w:instrText>
+              <w:instrText xml:space="preserve"> PAGEREF _Toc97976376 \h </w:instrText>
             </w:r>
             <w:r>
               <w:rPr>
@@ -5584,7 +5570,7 @@
               <w:szCs w:val="24"/>
             </w:rPr>
           </w:pPr>
-          <w:hyperlink w:anchor="_Toc97749622" w:history="1">
+          <w:hyperlink w:anchor="_Toc97976377" w:history="1">
             <w:r>
               <w:rPr>
                 <w:rStyle w:val="Hyperlink"/>
@@ -5611,7 +5597,7 @@
                 <w:noProof/>
                 <w:webHidden/>
               </w:rPr>
-              <w:instrText xml:space="preserve"> PAGEREF _Toc97749622 \h </w:instrText>
+              <w:instrText xml:space="preserve"> PAGEREF _Toc97976377 \h </w:instrText>
             </w:r>
             <w:r>
               <w:rPr>
@@ -5655,7 +5641,7 @@
               <w:szCs w:val="24"/>
             </w:rPr>
           </w:pPr>
-          <w:hyperlink w:anchor="_Toc97749623" w:history="1">
+          <w:hyperlink w:anchor="_Toc97976378" w:history="1">
             <w:r>
               <w:rPr>
                 <w:rStyle w:val="Hyperlink"/>
@@ -5682,7 +5668,7 @@
                 <w:noProof/>
                 <w:webHidden/>
               </w:rPr>
-              <w:instrText xml:space="preserve"> PAGEREF _Toc97749623 \h </w:instrText>
+              <w:instrText xml:space="preserve"> PAGEREF _Toc97976378 \h </w:instrText>
             </w:r>
             <w:r>
               <w:rPr>
@@ -5726,7 +5712,7 @@
               <w:szCs w:val="24"/>
             </w:rPr>
           </w:pPr>
-          <w:hyperlink w:anchor="_Toc97749624" w:history="1">
+          <w:hyperlink w:anchor="_Toc97976379" w:history="1">
             <w:r>
               <w:rPr>
                 <w:rStyle w:val="Hyperlink"/>
@@ -5753,7 +5739,7 @@
                 <w:noProof/>
                 <w:webHidden/>
               </w:rPr>
-              <w:instrText xml:space="preserve"> PAGEREF _Toc97749624 \h </w:instrText>
+              <w:instrText xml:space="preserve"> PAGEREF _Toc97976379 \h </w:instrText>
             </w:r>
             <w:r>
               <w:rPr>
@@ -5797,7 +5783,7 @@
               <w:szCs w:val="24"/>
             </w:rPr>
           </w:pPr>
-          <w:hyperlink w:anchor="_Toc97749625" w:history="1">
+          <w:hyperlink w:anchor="_Toc97976380" w:history="1">
             <w:r>
               <w:rPr>
                 <w:rStyle w:val="Hyperlink"/>
@@ -5824,7 +5810,7 @@
                 <w:noProof/>
                 <w:webHidden/>
               </w:rPr>
-              <w:instrText xml:space="preserve"> PAGEREF _Toc97749625 \h </w:instrText>
+              <w:instrText xml:space="preserve"> PAGEREF _Toc97976380 \h </w:instrText>
             </w:r>
             <w:r>
               <w:rPr>
@@ -5868,7 +5854,7 @@
               <w:szCs w:val="24"/>
             </w:rPr>
           </w:pPr>
-          <w:hyperlink w:anchor="_Toc97749626" w:history="1">
+          <w:hyperlink w:anchor="_Toc97976381" w:history="1">
             <w:r>
               <w:rPr>
                 <w:rStyle w:val="Hyperlink"/>
@@ -5895,7 +5881,7 @@
                 <w:noProof/>
                 <w:webHidden/>
               </w:rPr>
-              <w:instrText xml:space="preserve"> PAGEREF _Toc97749626 \h </w:instrText>
+              <w:instrText xml:space="preserve"> PAGEREF _Toc97976381 \h </w:instrText>
             </w:r>
             <w:r>
               <w:rPr>
@@ -5941,7 +5927,7 @@
               <w:noProof/>
             </w:rPr>
           </w:pPr>
-          <w:hyperlink w:anchor="_Toc97749627" w:history="1">
+          <w:hyperlink w:anchor="_Toc97976382" w:history="1">
             <w:r>
               <w:rPr>
                 <w:rStyle w:val="Hyperlink"/>
@@ -5968,7 +5954,7 @@
                 <w:noProof/>
                 <w:webHidden/>
               </w:rPr>
-              <w:instrText xml:space="preserve"> PAGEREF _Toc97749627 \h </w:instrText>
+              <w:instrText xml:space="preserve"> PAGEREF _Toc97976382 \h </w:instrText>
             </w:r>
             <w:r>
               <w:rPr>
@@ -6014,7 +6000,7 @@
               <w:szCs w:val="24"/>
             </w:rPr>
           </w:pPr>
-          <w:hyperlink w:anchor="_Toc97749628" w:history="1">
+          <w:hyperlink w:anchor="_Toc97976383" w:history="1">
             <w:r>
               <w:rPr>
                 <w:rStyle w:val="Hyperlink"/>
@@ -6041,7 +6027,7 @@
                 <w:noProof/>
                 <w:webHidden/>
               </w:rPr>
-              <w:instrText xml:space="preserve"> PAGEREF _Toc97749628 \h </w:instrText>
+              <w:instrText xml:space="preserve"> PAGEREF _Toc97976383 \h </w:instrText>
             </w:r>
             <w:r>
               <w:rPr>
@@ -6087,7 +6073,7 @@
               <w:szCs w:val="24"/>
             </w:rPr>
           </w:pPr>
-          <w:hyperlink w:anchor="_Toc97749629" w:history="1">
+          <w:hyperlink w:anchor="_Toc97976384" w:history="1">
             <w:r>
               <w:rPr>
                 <w:rStyle w:val="Hyperlink"/>
@@ -6114,7 +6100,7 @@
                 <w:noProof/>
                 <w:webHidden/>
               </w:rPr>
-              <w:instrText xml:space="preserve"> PAGEREF _Toc97749629 \h </w:instrText>
+              <w:instrText xml:space="preserve"> PAGEREF _Toc97976384 \h </w:instrText>
             </w:r>
             <w:r>
               <w:rPr>
@@ -6160,7 +6146,7 @@
               <w:noProof/>
             </w:rPr>
           </w:pPr>
-          <w:hyperlink w:anchor="_Toc97749630" w:history="1">
+          <w:hyperlink w:anchor="_Toc97976385" w:history="1">
             <w:r>
               <w:rPr>
                 <w:rStyle w:val="Hyperlink"/>
@@ -6187,7 +6173,7 @@
                 <w:noProof/>
                 <w:webHidden/>
               </w:rPr>
-              <w:instrText xml:space="preserve"> PAGEREF _Toc97749630 \h </w:instrText>
+              <w:instrText xml:space="preserve"> PAGEREF _Toc97976385 \h </w:instrText>
             </w:r>
             <w:r>
               <w:rPr>
@@ -6233,7 +6219,7 @@
               <w:szCs w:val="24"/>
             </w:rPr>
           </w:pPr>
-          <w:hyperlink w:anchor="_Toc97749631" w:history="1">
+          <w:hyperlink w:anchor="_Toc97976386" w:history="1">
             <w:r>
               <w:rPr>
                 <w:rStyle w:val="Hyperlink"/>
@@ -6260,7 +6246,7 @@
                 <w:noProof/>
                 <w:webHidden/>
               </w:rPr>
-              <w:instrText xml:space="preserve"> PAGEREF _Toc97749631 \h </w:instrText>
+              <w:instrText xml:space="preserve"> PAGEREF _Toc97976386 \h </w:instrText>
             </w:r>
             <w:r>
               <w:rPr>
@@ -6304,7 +6290,7 @@
               <w:szCs w:val="24"/>
             </w:rPr>
           </w:pPr>
-          <w:hyperlink w:anchor="_Toc97749632" w:history="1">
+          <w:hyperlink w:anchor="_Toc97976387" w:history="1">
             <w:r>
               <w:rPr>
                 <w:rStyle w:val="Hyperlink"/>
@@ -6331,7 +6317,7 @@
                 <w:noProof/>
                 <w:webHidden/>
               </w:rPr>
-              <w:instrText xml:space="preserve"> PAGEREF _Toc97749632 \h </w:instrText>
+              <w:instrText xml:space="preserve"> PAGEREF _Toc97976387 \h </w:instrText>
             </w:r>
             <w:r>
               <w:rPr>
@@ -6375,7 +6361,7 @@
               <w:szCs w:val="24"/>
             </w:rPr>
           </w:pPr>
-          <w:hyperlink w:anchor="_Toc97749633" w:history="1">
+          <w:hyperlink w:anchor="_Toc97976388" w:history="1">
             <w:r>
               <w:rPr>
                 <w:rStyle w:val="Hyperlink"/>
@@ -6402,7 +6388,7 @@
                 <w:noProof/>
                 <w:webHidden/>
               </w:rPr>
-              <w:instrText xml:space="preserve"> PAGEREF _Toc97749633 \h </w:instrText>
+              <w:instrText xml:space="preserve"> PAGEREF _Toc97976388 \h </w:instrText>
             </w:r>
             <w:r>
               <w:rPr>
@@ -6446,7 +6432,7 @@
               <w:szCs w:val="24"/>
             </w:rPr>
           </w:pPr>
-          <w:hyperlink w:anchor="_Toc97749634" w:history="1">
+          <w:hyperlink w:anchor="_Toc97976389" w:history="1">
             <w:r>
               <w:rPr>
                 <w:rStyle w:val="Hyperlink"/>
@@ -6473,7 +6459,7 @@
                 <w:noProof/>
                 <w:webHidden/>
               </w:rPr>
-              <w:instrText xml:space="preserve"> PAGEREF _Toc97749634 \h </w:instrText>
+              <w:instrText xml:space="preserve"> PAGEREF _Toc97976389 \h </w:instrText>
             </w:r>
             <w:r>
               <w:rPr>
@@ -6517,7 +6503,7 @@
               <w:szCs w:val="24"/>
             </w:rPr>
           </w:pPr>
-          <w:hyperlink w:anchor="_Toc97749635" w:history="1">
+          <w:hyperlink w:anchor="_Toc97976390" w:history="1">
             <w:r>
               <w:rPr>
                 <w:rStyle w:val="Hyperlink"/>
@@ -6544,7 +6530,7 @@
                 <w:noProof/>
                 <w:webHidden/>
               </w:rPr>
-              <w:instrText xml:space="preserve"> PAGEREF _Toc97749635 \h </w:instrText>
+              <w:instrText xml:space="preserve"> PAGEREF _Toc97976390 \h </w:instrText>
             </w:r>
             <w:r>
               <w:rPr>
@@ -6588,7 +6574,7 @@
               <w:szCs w:val="24"/>
             </w:rPr>
           </w:pPr>
-          <w:hyperlink w:anchor="_Toc97749636" w:history="1">
+          <w:hyperlink w:anchor="_Toc97976391" w:history="1">
             <w:r>
               <w:rPr>
                 <w:rStyle w:val="Hyperlink"/>
@@ -6615,7 +6601,7 @@
                 <w:noProof/>
                 <w:webHidden/>
               </w:rPr>
-              <w:instrText xml:space="preserve"> PAGEREF _Toc97749636 \h </w:instrText>
+              <w:instrText xml:space="preserve"> PAGEREF _Toc97976391 \h </w:instrText>
             </w:r>
             <w:r>
               <w:rPr>
@@ -6659,7 +6645,7 @@
               <w:szCs w:val="24"/>
             </w:rPr>
           </w:pPr>
-          <w:hyperlink w:anchor="_Toc97749637" w:history="1">
+          <w:hyperlink w:anchor="_Toc97976392" w:history="1">
             <w:r>
               <w:rPr>
                 <w:rStyle w:val="Hyperlink"/>
@@ -6686,7 +6672,7 @@
                 <w:noProof/>
                 <w:webHidden/>
               </w:rPr>
-              <w:instrText xml:space="preserve"> PAGEREF _Toc97749637 \h </w:instrText>
+              <w:instrText xml:space="preserve"> PAGEREF _Toc97976392 \h </w:instrText>
             </w:r>
             <w:r>
               <w:rPr>
@@ -6730,7 +6716,7 @@
               <w:szCs w:val="24"/>
             </w:rPr>
           </w:pPr>
-          <w:hyperlink w:anchor="_Toc97749638" w:history="1">
+          <w:hyperlink w:anchor="_Toc97976393" w:history="1">
             <w:r>
               <w:rPr>
                 <w:rStyle w:val="Hyperlink"/>
@@ -6757,7 +6743,7 @@
                 <w:noProof/>
                 <w:webHidden/>
               </w:rPr>
-              <w:instrText xml:space="preserve"> PAGEREF _Toc97749638 \h </w:instrText>
+              <w:instrText xml:space="preserve"> PAGEREF _Toc97976393 \h </w:instrText>
             </w:r>
             <w:r>
               <w:rPr>
@@ -6801,13 +6787,27 @@
               <w:szCs w:val="24"/>
             </w:rPr>
           </w:pPr>
-          <w:hyperlink w:anchor="_Toc97749639" w:history="1">
+          <w:hyperlink w:anchor="_Toc97976394" w:history="1">
             <w:r>
               <w:rPr>
                 <w:rStyle w:val="Hyperlink"/>
                 <w:noProof/>
               </w:rPr>
-              <w:t>Main class of membrane lipids: phospholipids, glycolipids and sterols</w:t>
+              <w:t xml:space="preserve">Main class </w:t>
+            </w:r>
+            <w:r>
+              <w:rPr>
+                <w:rStyle w:val="Hyperlink"/>
+                <w:noProof/>
+              </w:rPr>
+              <w:t>o</w:t>
+            </w:r>
+            <w:r>
+              <w:rPr>
+                <w:rStyle w:val="Hyperlink"/>
+                <w:noProof/>
+              </w:rPr>
+              <w:t>f membrane lipids: phospholipids, glycolipids and sterols</w:t>
             </w:r>
             <w:r>
               <w:rPr>
@@ -6828,7 +6828,7 @@
                 <w:noProof/>
                 <w:webHidden/>
               </w:rPr>
-              <w:instrText xml:space="preserve"> PAGEREF _Toc97749639 \h </w:instrText>
+              <w:instrText xml:space="preserve"> PAGEREF _Toc97976394 \h </w:instrText>
             </w:r>
             <w:r>
               <w:rPr>
@@ -6872,7 +6872,7 @@
               <w:szCs w:val="24"/>
             </w:rPr>
           </w:pPr>
-          <w:hyperlink w:anchor="_Toc97749640" w:history="1">
+          <w:hyperlink w:anchor="_Toc97976395" w:history="1">
             <w:r>
               <w:rPr>
                 <w:rStyle w:val="Hyperlink"/>
@@ -6899,7 +6899,7 @@
                 <w:noProof/>
                 <w:webHidden/>
               </w:rPr>
-              <w:instrText xml:space="preserve"> PAGEREF _Toc97749640 \h </w:instrText>
+              <w:instrText xml:space="preserve"> PAGEREF _Toc97976395 \h </w:instrText>
             </w:r>
             <w:r>
               <w:rPr>
@@ -6943,7 +6943,7 @@
               <w:szCs w:val="24"/>
             </w:rPr>
           </w:pPr>
-          <w:hyperlink w:anchor="_Toc97749641" w:history="1">
+          <w:hyperlink w:anchor="_Toc97976396" w:history="1">
             <w:r>
               <w:rPr>
                 <w:rStyle w:val="Hyperlink"/>
@@ -6970,7 +6970,7 @@
                 <w:noProof/>
                 <w:webHidden/>
               </w:rPr>
-              <w:instrText xml:space="preserve"> PAGEREF _Toc97749641 \h </w:instrText>
+              <w:instrText xml:space="preserve"> PAGEREF _Toc97976396 \h </w:instrText>
             </w:r>
             <w:r>
               <w:rPr>
@@ -7014,7 +7014,7 @@
               <w:szCs w:val="24"/>
             </w:rPr>
           </w:pPr>
-          <w:hyperlink w:anchor="_Toc97749642" w:history="1">
+          <w:hyperlink w:anchor="_Toc97976397" w:history="1">
             <w:r>
               <w:rPr>
                 <w:rStyle w:val="Hyperlink"/>
@@ -7041,7 +7041,7 @@
                 <w:noProof/>
                 <w:webHidden/>
               </w:rPr>
-              <w:instrText xml:space="preserve"> PAGEREF _Toc97749642 \h </w:instrText>
+              <w:instrText xml:space="preserve"> PAGEREF _Toc97976397 \h </w:instrText>
             </w:r>
             <w:r>
               <w:rPr>
@@ -7085,7 +7085,7 @@
               <w:szCs w:val="24"/>
             </w:rPr>
           </w:pPr>
-          <w:hyperlink w:anchor="_Toc97749643" w:history="1">
+          <w:hyperlink w:anchor="_Toc97976398" w:history="1">
             <w:r>
               <w:rPr>
                 <w:rStyle w:val="Hyperlink"/>
@@ -7112,7 +7112,7 @@
                 <w:noProof/>
                 <w:webHidden/>
               </w:rPr>
-              <w:instrText xml:space="preserve"> PAGEREF _Toc97749643 \h </w:instrText>
+              <w:instrText xml:space="preserve"> PAGEREF _Toc97976398 \h </w:instrText>
             </w:r>
             <w:r>
               <w:rPr>
@@ -7156,7 +7156,7 @@
               <w:szCs w:val="24"/>
             </w:rPr>
           </w:pPr>
-          <w:hyperlink w:anchor="_Toc97749644" w:history="1">
+          <w:hyperlink w:anchor="_Toc97976399" w:history="1">
             <w:r>
               <w:rPr>
                 <w:rStyle w:val="Hyperlink"/>
@@ -7183,7 +7183,7 @@
                 <w:noProof/>
                 <w:webHidden/>
               </w:rPr>
-              <w:instrText xml:space="preserve"> PAGEREF _Toc97749644 \h </w:instrText>
+              <w:instrText xml:space="preserve"> PAGEREF _Toc97976399 \h </w:instrText>
             </w:r>
             <w:r>
               <w:rPr>
@@ -7227,7 +7227,7 @@
               <w:szCs w:val="24"/>
             </w:rPr>
           </w:pPr>
-          <w:hyperlink w:anchor="_Toc97749645" w:history="1">
+          <w:hyperlink w:anchor="_Toc97976400" w:history="1">
             <w:r>
               <w:rPr>
                 <w:rStyle w:val="Hyperlink"/>
@@ -7254,7 +7254,7 @@
                 <w:noProof/>
                 <w:webHidden/>
               </w:rPr>
-              <w:instrText xml:space="preserve"> PAGEREF _Toc97749645 \h </w:instrText>
+              <w:instrText xml:space="preserve"> PAGEREF _Toc97976400 \h </w:instrText>
             </w:r>
             <w:r>
               <w:rPr>
@@ -7298,7 +7298,7 @@
               <w:szCs w:val="24"/>
             </w:rPr>
           </w:pPr>
-          <w:hyperlink w:anchor="_Toc97749646" w:history="1">
+          <w:hyperlink w:anchor="_Toc97976401" w:history="1">
             <w:r>
               <w:rPr>
                 <w:rStyle w:val="Hyperlink"/>
@@ -7325,7 +7325,7 @@
                 <w:noProof/>
                 <w:webHidden/>
               </w:rPr>
-              <w:instrText xml:space="preserve"> PAGEREF _Toc97749646 \h </w:instrText>
+              <w:instrText xml:space="preserve"> PAGEREF _Toc97976401 \h </w:instrText>
             </w:r>
             <w:r>
               <w:rPr>
@@ -7369,7 +7369,7 @@
               <w:szCs w:val="24"/>
             </w:rPr>
           </w:pPr>
-          <w:hyperlink w:anchor="_Toc97749647" w:history="1">
+          <w:hyperlink w:anchor="_Toc97976402" w:history="1">
             <w:r>
               <w:rPr>
                 <w:rStyle w:val="Hyperlink"/>
@@ -7396,7 +7396,7 @@
                 <w:noProof/>
                 <w:webHidden/>
               </w:rPr>
-              <w:instrText xml:space="preserve"> PAGEREF _Toc97749647 \h </w:instrText>
+              <w:instrText xml:space="preserve"> PAGEREF _Toc97976402 \h </w:instrText>
             </w:r>
             <w:r>
               <w:rPr>
@@ -7442,7 +7442,7 @@
               <w:szCs w:val="24"/>
             </w:rPr>
           </w:pPr>
-          <w:hyperlink w:anchor="_Toc97749648" w:history="1">
+          <w:hyperlink w:anchor="_Toc97976403" w:history="1">
             <w:r>
               <w:rPr>
                 <w:rStyle w:val="Hyperlink"/>
@@ -7469,7 +7469,7 @@
                 <w:noProof/>
                 <w:webHidden/>
               </w:rPr>
-              <w:instrText xml:space="preserve"> PAGEREF _Toc97749648 \h </w:instrText>
+              <w:instrText xml:space="preserve"> PAGEREF _Toc97976403 \h </w:instrText>
             </w:r>
             <w:r>
               <w:rPr>
@@ -7513,7 +7513,7 @@
               <w:szCs w:val="24"/>
             </w:rPr>
           </w:pPr>
-          <w:hyperlink w:anchor="_Toc97749649" w:history="1">
+          <w:hyperlink w:anchor="_Toc97976404" w:history="1">
             <w:r>
               <w:rPr>
                 <w:rStyle w:val="Hyperlink"/>
@@ -7540,7 +7540,7 @@
                 <w:noProof/>
                 <w:webHidden/>
               </w:rPr>
-              <w:instrText xml:space="preserve"> PAGEREF _Toc97749649 \h </w:instrText>
+              <w:instrText xml:space="preserve"> PAGEREF _Toc97976404 \h </w:instrText>
             </w:r>
             <w:r>
               <w:rPr>
@@ -7584,7 +7584,7 @@
               <w:szCs w:val="24"/>
             </w:rPr>
           </w:pPr>
-          <w:hyperlink w:anchor="_Toc97749650" w:history="1">
+          <w:hyperlink w:anchor="_Toc97976405" w:history="1">
             <w:r>
               <w:rPr>
                 <w:rStyle w:val="Hyperlink"/>
@@ -7620,7 +7620,7 @@
                 <w:noProof/>
                 <w:webHidden/>
               </w:rPr>
-              <w:instrText xml:space="preserve"> PAGEREF _Toc97749650 \h </w:instrText>
+              <w:instrText xml:space="preserve"> PAGEREF _Toc97976405 \h </w:instrText>
             </w:r>
             <w:r>
               <w:rPr>
@@ -7664,7 +7664,7 @@
               <w:szCs w:val="24"/>
             </w:rPr>
           </w:pPr>
-          <w:hyperlink w:anchor="_Toc97749651" w:history="1">
+          <w:hyperlink w:anchor="_Toc97976406" w:history="1">
             <w:r>
               <w:rPr>
                 <w:rStyle w:val="Hyperlink"/>
@@ -7691,7 +7691,7 @@
                 <w:noProof/>
                 <w:webHidden/>
               </w:rPr>
-              <w:instrText xml:space="preserve"> PAGEREF _Toc97749651 \h </w:instrText>
+              <w:instrText xml:space="preserve"> PAGEREF _Toc97976406 \h </w:instrText>
             </w:r>
             <w:r>
               <w:rPr>
@@ -7735,7 +7735,7 @@
               <w:szCs w:val="24"/>
             </w:rPr>
           </w:pPr>
-          <w:hyperlink w:anchor="_Toc97749652" w:history="1">
+          <w:hyperlink w:anchor="_Toc97976407" w:history="1">
             <w:r>
               <w:rPr>
                 <w:rStyle w:val="Hyperlink"/>
@@ -7762,7 +7762,7 @@
                 <w:noProof/>
                 <w:webHidden/>
               </w:rPr>
-              <w:instrText xml:space="preserve"> PAGEREF _Toc97749652 \h </w:instrText>
+              <w:instrText xml:space="preserve"> PAGEREF _Toc97976407 \h </w:instrText>
             </w:r>
             <w:r>
               <w:rPr>
@@ -7806,7 +7806,7 @@
               <w:szCs w:val="24"/>
             </w:rPr>
           </w:pPr>
-          <w:hyperlink w:anchor="_Toc97749653" w:history="1">
+          <w:hyperlink w:anchor="_Toc97976408" w:history="1">
             <w:r>
               <w:rPr>
                 <w:rStyle w:val="Hyperlink"/>
@@ -7833,7 +7833,7 @@
                 <w:noProof/>
                 <w:webHidden/>
               </w:rPr>
-              <w:instrText xml:space="preserve"> PAGEREF _Toc97749653 \h </w:instrText>
+              <w:instrText xml:space="preserve"> PAGEREF _Toc97976408 \h </w:instrText>
             </w:r>
             <w:r>
               <w:rPr>
@@ -7877,7 +7877,7 @@
               <w:szCs w:val="24"/>
             </w:rPr>
           </w:pPr>
-          <w:hyperlink w:anchor="_Toc97749654" w:history="1">
+          <w:hyperlink w:anchor="_Toc97976409" w:history="1">
             <w:r>
               <w:rPr>
                 <w:rStyle w:val="Hyperlink"/>
@@ -7904,7 +7904,7 @@
                 <w:noProof/>
                 <w:webHidden/>
               </w:rPr>
-              <w:instrText xml:space="preserve"> PAGEREF _Toc97749654 \h </w:instrText>
+              <w:instrText xml:space="preserve"> PAGEREF _Toc97976409 \h </w:instrText>
             </w:r>
             <w:r>
               <w:rPr>
@@ -7948,7 +7948,7 @@
               <w:szCs w:val="24"/>
             </w:rPr>
           </w:pPr>
-          <w:hyperlink w:anchor="_Toc97749655" w:history="1">
+          <w:hyperlink w:anchor="_Toc97976410" w:history="1">
             <w:r>
               <w:rPr>
                 <w:rStyle w:val="Hyperlink"/>
@@ -7975,7 +7975,7 @@
                 <w:noProof/>
                 <w:webHidden/>
               </w:rPr>
-              <w:instrText xml:space="preserve"> PAGEREF _Toc97749655 \h </w:instrText>
+              <w:instrText xml:space="preserve"> PAGEREF _Toc97976410 \h </w:instrText>
             </w:r>
             <w:r>
               <w:rPr>
@@ -8019,7 +8019,7 @@
               <w:szCs w:val="24"/>
             </w:rPr>
           </w:pPr>
-          <w:hyperlink w:anchor="_Toc97749656" w:history="1">
+          <w:hyperlink w:anchor="_Toc97976411" w:history="1">
             <w:r>
               <w:rPr>
                 <w:rStyle w:val="Hyperlink"/>
@@ -8046,7 +8046,7 @@
                 <w:noProof/>
                 <w:webHidden/>
               </w:rPr>
-              <w:instrText xml:space="preserve"> PAGEREF _Toc97749656 \h </w:instrText>
+              <w:instrText xml:space="preserve"> PAGEREF _Toc97976411 \h </w:instrText>
             </w:r>
             <w:r>
               <w:rPr>
@@ -8090,7 +8090,7 @@
               <w:szCs w:val="24"/>
             </w:rPr>
           </w:pPr>
-          <w:hyperlink w:anchor="_Toc97749657" w:history="1">
+          <w:hyperlink w:anchor="_Toc97976412" w:history="1">
             <w:r>
               <w:rPr>
                 <w:rStyle w:val="Hyperlink"/>
@@ -8117,7 +8117,7 @@
                 <w:noProof/>
                 <w:webHidden/>
               </w:rPr>
-              <w:instrText xml:space="preserve"> PAGEREF _Toc97749657 \h </w:instrText>
+              <w:instrText xml:space="preserve"> PAGEREF _Toc97976412 \h </w:instrText>
             </w:r>
             <w:r>
               <w:rPr>
@@ -8161,7 +8161,7 @@
               <w:szCs w:val="24"/>
             </w:rPr>
           </w:pPr>
-          <w:hyperlink w:anchor="_Toc97749658" w:history="1">
+          <w:hyperlink w:anchor="_Toc97976413" w:history="1">
             <w:r>
               <w:rPr>
                 <w:rStyle w:val="Hyperlink"/>
@@ -8188,7 +8188,7 @@
                 <w:noProof/>
                 <w:webHidden/>
               </w:rPr>
-              <w:instrText xml:space="preserve"> PAGEREF _Toc97749658 \h </w:instrText>
+              <w:instrText xml:space="preserve"> PAGEREF _Toc97976413 \h </w:instrText>
             </w:r>
             <w:r>
               <w:rPr>
@@ -8232,7 +8232,7 @@
               <w:szCs w:val="24"/>
             </w:rPr>
           </w:pPr>
-          <w:hyperlink w:anchor="_Toc97749659" w:history="1">
+          <w:hyperlink w:anchor="_Toc97976414" w:history="1">
             <w:r>
               <w:rPr>
                 <w:rStyle w:val="Hyperlink"/>
@@ -8259,7 +8259,7 @@
                 <w:noProof/>
                 <w:webHidden/>
               </w:rPr>
-              <w:instrText xml:space="preserve"> PAGEREF _Toc97749659 \h </w:instrText>
+              <w:instrText xml:space="preserve"> PAGEREF _Toc97976414 \h </w:instrText>
             </w:r>
             <w:r>
               <w:rPr>
@@ -8303,7 +8303,7 @@
               <w:szCs w:val="24"/>
             </w:rPr>
           </w:pPr>
-          <w:hyperlink w:anchor="_Toc97749660" w:history="1">
+          <w:hyperlink w:anchor="_Toc97976415" w:history="1">
             <w:r>
               <w:rPr>
                 <w:rStyle w:val="Hyperlink"/>
@@ -8330,7 +8330,7 @@
                 <w:noProof/>
                 <w:webHidden/>
               </w:rPr>
-              <w:instrText xml:space="preserve"> PAGEREF _Toc97749660 \h </w:instrText>
+              <w:instrText xml:space="preserve"> PAGEREF _Toc97976415 \h </w:instrText>
             </w:r>
             <w:r>
               <w:rPr>
@@ -8374,7 +8374,7 @@
               <w:szCs w:val="24"/>
             </w:rPr>
           </w:pPr>
-          <w:hyperlink w:anchor="_Toc97749661" w:history="1">
+          <w:hyperlink w:anchor="_Toc97976416" w:history="1">
             <w:r>
               <w:rPr>
                 <w:rStyle w:val="Hyperlink"/>
@@ -8401,7 +8401,7 @@
                 <w:noProof/>
                 <w:webHidden/>
               </w:rPr>
-              <w:instrText xml:space="preserve"> PAGEREF _Toc97749661 \h </w:instrText>
+              <w:instrText xml:space="preserve"> PAGEREF _Toc97976416 \h </w:instrText>
             </w:r>
             <w:r>
               <w:rPr>
@@ -8445,7 +8445,7 @@
               <w:szCs w:val="24"/>
             </w:rPr>
           </w:pPr>
-          <w:hyperlink w:anchor="_Toc97749662" w:history="1">
+          <w:hyperlink w:anchor="_Toc97976417" w:history="1">
             <w:r>
               <w:rPr>
                 <w:rStyle w:val="Hyperlink"/>
@@ -8472,7 +8472,7 @@
                 <w:noProof/>
                 <w:webHidden/>
               </w:rPr>
-              <w:instrText xml:space="preserve"> PAGEREF _Toc97749662 \h </w:instrText>
+              <w:instrText xml:space="preserve"> PAGEREF _Toc97976417 \h </w:instrText>
             </w:r>
             <w:r>
               <w:rPr>
@@ -8516,7 +8516,7 @@
               <w:szCs w:val="24"/>
             </w:rPr>
           </w:pPr>
-          <w:hyperlink w:anchor="_Toc97749663" w:history="1">
+          <w:hyperlink w:anchor="_Toc97976418" w:history="1">
             <w:r>
               <w:rPr>
                 <w:rStyle w:val="Hyperlink"/>
@@ -8543,7 +8543,7 @@
                 <w:noProof/>
                 <w:webHidden/>
               </w:rPr>
-              <w:instrText xml:space="preserve"> PAGEREF _Toc97749663 \h </w:instrText>
+              <w:instrText xml:space="preserve"> PAGEREF _Toc97976418 \h </w:instrText>
             </w:r>
             <w:r>
               <w:rPr>
@@ -8587,7 +8587,7 @@
               <w:szCs w:val="24"/>
             </w:rPr>
           </w:pPr>
-          <w:hyperlink w:anchor="_Toc97749664" w:history="1">
+          <w:hyperlink w:anchor="_Toc97976419" w:history="1">
             <w:r>
               <w:rPr>
                 <w:rStyle w:val="Hyperlink"/>
@@ -8614,7 +8614,7 @@
                 <w:noProof/>
                 <w:webHidden/>
               </w:rPr>
-              <w:instrText xml:space="preserve"> PAGEREF _Toc97749664 \h </w:instrText>
+              <w:instrText xml:space="preserve"> PAGEREF _Toc97976419 \h </w:instrText>
             </w:r>
             <w:r>
               <w:rPr>
@@ -8660,7 +8660,7 @@
               <w:noProof/>
             </w:rPr>
           </w:pPr>
-          <w:hyperlink w:anchor="_Toc97749665" w:history="1">
+          <w:hyperlink w:anchor="_Toc97976420" w:history="1">
             <w:r>
               <w:rPr>
                 <w:rStyle w:val="Hyperlink"/>
@@ -8687,7 +8687,7 @@
                 <w:noProof/>
                 <w:webHidden/>
               </w:rPr>
-              <w:instrText xml:space="preserve"> PAGEREF _Toc97749665 \h </w:instrText>
+              <w:instrText xml:space="preserve"> PAGEREF _Toc97976420 \h </w:instrText>
             </w:r>
             <w:r>
               <w:rPr>
@@ -8733,7 +8733,7 @@
               <w:szCs w:val="24"/>
             </w:rPr>
           </w:pPr>
-          <w:hyperlink w:anchor="_Toc97749666" w:history="1">
+          <w:hyperlink w:anchor="_Toc97976421" w:history="1">
             <w:r>
               <w:rPr>
                 <w:rStyle w:val="Hyperlink"/>
@@ -8760,7 +8760,7 @@
                 <w:noProof/>
                 <w:webHidden/>
               </w:rPr>
-              <w:instrText xml:space="preserve"> PAGEREF _Toc97749666 \h </w:instrText>
+              <w:instrText xml:space="preserve"> PAGEREF _Toc97976421 \h </w:instrText>
             </w:r>
             <w:r>
               <w:rPr>
@@ -8804,7 +8804,7 @@
               <w:szCs w:val="24"/>
             </w:rPr>
           </w:pPr>
-          <w:hyperlink w:anchor="_Toc97749667" w:history="1">
+          <w:hyperlink w:anchor="_Toc97976422" w:history="1">
             <w:r>
               <w:rPr>
                 <w:rStyle w:val="Hyperlink"/>
@@ -8831,7 +8831,7 @@
                 <w:noProof/>
                 <w:webHidden/>
               </w:rPr>
-              <w:instrText xml:space="preserve"> PAGEREF _Toc97749667 \h </w:instrText>
+              <w:instrText xml:space="preserve"> PAGEREF _Toc97976422 \h </w:instrText>
             </w:r>
             <w:r>
               <w:rPr>
@@ -8875,7 +8875,7 @@
               <w:szCs w:val="24"/>
             </w:rPr>
           </w:pPr>
-          <w:hyperlink w:anchor="_Toc97749668" w:history="1">
+          <w:hyperlink w:anchor="_Toc97976423" w:history="1">
             <w:r>
               <w:rPr>
                 <w:rStyle w:val="Hyperlink"/>
@@ -8902,7 +8902,7 @@
                 <w:noProof/>
                 <w:webHidden/>
               </w:rPr>
-              <w:instrText xml:space="preserve"> PAGEREF _Toc97749668 \h </w:instrText>
+              <w:instrText xml:space="preserve"> PAGEREF _Toc97976423 \h </w:instrText>
             </w:r>
             <w:r>
               <w:rPr>
@@ -8946,7 +8946,7 @@
               <w:szCs w:val="24"/>
             </w:rPr>
           </w:pPr>
-          <w:hyperlink w:anchor="_Toc97749669" w:history="1">
+          <w:hyperlink w:anchor="_Toc97976424" w:history="1">
             <w:r>
               <w:rPr>
                 <w:rStyle w:val="Hyperlink"/>
@@ -8973,7 +8973,7 @@
                 <w:noProof/>
                 <w:webHidden/>
               </w:rPr>
-              <w:instrText xml:space="preserve"> PAGEREF _Toc97749669 \h </w:instrText>
+              <w:instrText xml:space="preserve"> PAGEREF _Toc97976424 \h </w:instrText>
             </w:r>
             <w:r>
               <w:rPr>
@@ -9017,7 +9017,7 @@
               <w:szCs w:val="24"/>
             </w:rPr>
           </w:pPr>
-          <w:hyperlink w:anchor="_Toc97749670" w:history="1">
+          <w:hyperlink w:anchor="_Toc97976425" w:history="1">
             <w:r>
               <w:rPr>
                 <w:rStyle w:val="Hyperlink"/>
@@ -9044,7 +9044,7 @@
                 <w:noProof/>
                 <w:webHidden/>
               </w:rPr>
-              <w:instrText xml:space="preserve"> PAGEREF _Toc97749670 \h </w:instrText>
+              <w:instrText xml:space="preserve"> PAGEREF _Toc97976425 \h </w:instrText>
             </w:r>
             <w:r>
               <w:rPr>
@@ -9088,7 +9088,7 @@
               <w:szCs w:val="24"/>
             </w:rPr>
           </w:pPr>
-          <w:hyperlink w:anchor="_Toc97749671" w:history="1">
+          <w:hyperlink w:anchor="_Toc97976426" w:history="1">
             <w:r>
               <w:rPr>
                 <w:rStyle w:val="Hyperlink"/>
@@ -9115,7 +9115,7 @@
                 <w:noProof/>
                 <w:webHidden/>
               </w:rPr>
-              <w:instrText xml:space="preserve"> PAGEREF _Toc97749671 \h </w:instrText>
+              <w:instrText xml:space="preserve"> PAGEREF _Toc97976426 \h </w:instrText>
             </w:r>
             <w:r>
               <w:rPr>
@@ -9159,7 +9159,7 @@
               <w:szCs w:val="24"/>
             </w:rPr>
           </w:pPr>
-          <w:hyperlink w:anchor="_Toc97749672" w:history="1">
+          <w:hyperlink w:anchor="_Toc97976427" w:history="1">
             <w:r>
               <w:rPr>
                 <w:rStyle w:val="Hyperlink"/>
@@ -9186,7 +9186,7 @@
                 <w:noProof/>
                 <w:webHidden/>
               </w:rPr>
-              <w:instrText xml:space="preserve"> PAGEREF _Toc97749672 \h </w:instrText>
+              <w:instrText xml:space="preserve"> PAGEREF _Toc97976427 \h </w:instrText>
             </w:r>
             <w:r>
               <w:rPr>
@@ -9230,7 +9230,7 @@
               <w:szCs w:val="24"/>
             </w:rPr>
           </w:pPr>
-          <w:hyperlink w:anchor="_Toc97749673" w:history="1">
+          <w:hyperlink w:anchor="_Toc97976428" w:history="1">
             <w:r>
               <w:rPr>
                 <w:rStyle w:val="Hyperlink"/>
@@ -9257,7 +9257,7 @@
                 <w:noProof/>
                 <w:webHidden/>
               </w:rPr>
-              <w:instrText xml:space="preserve"> PAGEREF _Toc97749673 \h </w:instrText>
+              <w:instrText xml:space="preserve"> PAGEREF _Toc97976428 \h </w:instrText>
             </w:r>
             <w:r>
               <w:rPr>
@@ -9301,7 +9301,7 @@
               <w:szCs w:val="24"/>
             </w:rPr>
           </w:pPr>
-          <w:hyperlink w:anchor="_Toc97749674" w:history="1">
+          <w:hyperlink w:anchor="_Toc97976429" w:history="1">
             <w:r>
               <w:rPr>
                 <w:rStyle w:val="Hyperlink"/>
@@ -9328,7 +9328,7 @@
                 <w:noProof/>
                 <w:webHidden/>
               </w:rPr>
-              <w:instrText xml:space="preserve"> PAGEREF _Toc97749674 \h </w:instrText>
+              <w:instrText xml:space="preserve"> PAGEREF _Toc97976429 \h </w:instrText>
             </w:r>
             <w:r>
               <w:rPr>
@@ -9372,7 +9372,7 @@
               <w:szCs w:val="24"/>
             </w:rPr>
           </w:pPr>
-          <w:hyperlink w:anchor="_Toc97749675" w:history="1">
+          <w:hyperlink w:anchor="_Toc97976430" w:history="1">
             <w:r>
               <w:rPr>
                 <w:rStyle w:val="Hyperlink"/>
@@ -9399,7 +9399,7 @@
                 <w:noProof/>
                 <w:webHidden/>
               </w:rPr>
-              <w:instrText xml:space="preserve"> PAGEREF _Toc97749675 \h </w:instrText>
+              <w:instrText xml:space="preserve"> PAGEREF _Toc97976430 \h </w:instrText>
             </w:r>
             <w:r>
               <w:rPr>
@@ -9443,7 +9443,7 @@
               <w:szCs w:val="24"/>
             </w:rPr>
           </w:pPr>
-          <w:hyperlink w:anchor="_Toc97749676" w:history="1">
+          <w:hyperlink w:anchor="_Toc97976431" w:history="1">
             <w:r>
               <w:rPr>
                 <w:rStyle w:val="Hyperlink"/>
@@ -9470,7 +9470,7 @@
                 <w:noProof/>
                 <w:webHidden/>
               </w:rPr>
-              <w:instrText xml:space="preserve"> PAGEREF _Toc97749676 \h </w:instrText>
+              <w:instrText xml:space="preserve"> PAGEREF _Toc97976431 \h </w:instrText>
             </w:r>
             <w:r>
               <w:rPr>
@@ -9514,7 +9514,7 @@
               <w:szCs w:val="24"/>
             </w:rPr>
           </w:pPr>
-          <w:hyperlink w:anchor="_Toc97749677" w:history="1">
+          <w:hyperlink w:anchor="_Toc97976432" w:history="1">
             <w:r>
               <w:rPr>
                 <w:rStyle w:val="Hyperlink"/>
@@ -9541,7 +9541,7 @@
                 <w:noProof/>
                 <w:webHidden/>
               </w:rPr>
-              <w:instrText xml:space="preserve"> PAGEREF _Toc97749677 \h </w:instrText>
+              <w:instrText xml:space="preserve"> PAGEREF _Toc97976432 \h </w:instrText>
             </w:r>
             <w:r>
               <w:rPr>
@@ -9585,7 +9585,7 @@
               <w:szCs w:val="24"/>
             </w:rPr>
           </w:pPr>
-          <w:hyperlink w:anchor="_Toc97749678" w:history="1">
+          <w:hyperlink w:anchor="_Toc97976433" w:history="1">
             <w:r>
               <w:rPr>
                 <w:rStyle w:val="Hyperlink"/>
@@ -9612,7 +9612,7 @@
                 <w:noProof/>
                 <w:webHidden/>
               </w:rPr>
-              <w:instrText xml:space="preserve"> PAGEREF _Toc97749678 \h </w:instrText>
+              <w:instrText xml:space="preserve"> PAGEREF _Toc97976433 \h </w:instrText>
             </w:r>
             <w:r>
               <w:rPr>
@@ -9656,7 +9656,7 @@
               <w:szCs w:val="24"/>
             </w:rPr>
           </w:pPr>
-          <w:hyperlink w:anchor="_Toc97749679" w:history="1">
+          <w:hyperlink w:anchor="_Toc97976434" w:history="1">
             <w:r>
               <w:rPr>
                 <w:rStyle w:val="Hyperlink"/>
@@ -9683,7 +9683,7 @@
                 <w:noProof/>
                 <w:webHidden/>
               </w:rPr>
-              <w:instrText xml:space="preserve"> PAGEREF _Toc97749679 \h </w:instrText>
+              <w:instrText xml:space="preserve"> PAGEREF _Toc97976434 \h </w:instrText>
             </w:r>
             <w:r>
               <w:rPr>
@@ -9727,7 +9727,7 @@
               <w:szCs w:val="24"/>
             </w:rPr>
           </w:pPr>
-          <w:hyperlink w:anchor="_Toc97749680" w:history="1">
+          <w:hyperlink w:anchor="_Toc97976435" w:history="1">
             <w:r>
               <w:rPr>
                 <w:rStyle w:val="Hyperlink"/>
@@ -9754,7 +9754,7 @@
                 <w:noProof/>
                 <w:webHidden/>
               </w:rPr>
-              <w:instrText xml:space="preserve"> PAGEREF _Toc97749680 \h </w:instrText>
+              <w:instrText xml:space="preserve"> PAGEREF _Toc97976435 \h </w:instrText>
             </w:r>
             <w:r>
               <w:rPr>
@@ -9800,7 +9800,7 @@
               <w:noProof/>
             </w:rPr>
           </w:pPr>
-          <w:hyperlink w:anchor="_Toc97749681" w:history="1">
+          <w:hyperlink w:anchor="_Toc97976436" w:history="1">
             <w:r>
               <w:rPr>
                 <w:rStyle w:val="Hyperlink"/>
@@ -9827,7 +9827,7 @@
                 <w:noProof/>
                 <w:webHidden/>
               </w:rPr>
-              <w:instrText xml:space="preserve"> PAGEREF _Toc97749681 \h </w:instrText>
+              <w:instrText xml:space="preserve"> PAGEREF _Toc97976436 \h </w:instrText>
             </w:r>
             <w:r>
               <w:rPr>
@@ -9873,7 +9873,7 @@
               <w:szCs w:val="24"/>
             </w:rPr>
           </w:pPr>
-          <w:hyperlink w:anchor="_Toc97749682" w:history="1">
+          <w:hyperlink w:anchor="_Toc97976437" w:history="1">
             <w:r>
               <w:rPr>
                 <w:rStyle w:val="Hyperlink"/>
@@ -9900,7 +9900,7 @@
                 <w:noProof/>
                 <w:webHidden/>
               </w:rPr>
-              <w:instrText xml:space="preserve"> PAGEREF _Toc97749682 \h </w:instrText>
+              <w:instrText xml:space="preserve"> PAGEREF _Toc97976437 \h </w:instrText>
             </w:r>
             <w:r>
               <w:rPr>
@@ -9946,7 +9946,7 @@
               <w:szCs w:val="24"/>
             </w:rPr>
           </w:pPr>
-          <w:hyperlink w:anchor="_Toc97749683" w:history="1">
+          <w:hyperlink w:anchor="_Toc97976438" w:history="1">
             <w:r>
               <w:rPr>
                 <w:rStyle w:val="Hyperlink"/>
@@ -9973,7 +9973,7 @@
                 <w:noProof/>
                 <w:webHidden/>
               </w:rPr>
-              <w:instrText xml:space="preserve"> PAGEREF _Toc97749683 \h </w:instrText>
+              <w:instrText xml:space="preserve"> PAGEREF _Toc97976438 \h </w:instrText>
             </w:r>
             <w:r>
               <w:rPr>
@@ -10019,7 +10019,7 @@
               <w:szCs w:val="24"/>
             </w:rPr>
           </w:pPr>
-          <w:hyperlink w:anchor="_Toc97749684" w:history="1">
+          <w:hyperlink w:anchor="_Toc97976439" w:history="1">
             <w:r>
               <w:rPr>
                 <w:rStyle w:val="Hyperlink"/>
@@ -10046,7 +10046,7 @@
                 <w:noProof/>
                 <w:webHidden/>
               </w:rPr>
-              <w:instrText xml:space="preserve"> PAGEREF _Toc97749684 \h </w:instrText>
+              <w:instrText xml:space="preserve"> PAGEREF _Toc97976439 \h </w:instrText>
             </w:r>
             <w:r>
               <w:rPr>
@@ -10092,7 +10092,7 @@
               <w:szCs w:val="24"/>
             </w:rPr>
           </w:pPr>
-          <w:hyperlink w:anchor="_Toc97749685" w:history="1">
+          <w:hyperlink w:anchor="_Toc97976440" w:history="1">
             <w:r>
               <w:rPr>
                 <w:rStyle w:val="Hyperlink"/>
@@ -10119,7 +10119,7 @@
                 <w:noProof/>
                 <w:webHidden/>
               </w:rPr>
-              <w:instrText xml:space="preserve"> PAGEREF _Toc97749685 \h </w:instrText>
+              <w:instrText xml:space="preserve"> PAGEREF _Toc97976440 \h </w:instrText>
             </w:r>
             <w:r>
               <w:rPr>
@@ -10165,7 +10165,7 @@
               <w:szCs w:val="24"/>
             </w:rPr>
           </w:pPr>
-          <w:hyperlink w:anchor="_Toc97749686" w:history="1">
+          <w:hyperlink w:anchor="_Toc97976441" w:history="1">
             <w:r>
               <w:rPr>
                 <w:rStyle w:val="Hyperlink"/>
@@ -10192,7 +10192,7 @@
                 <w:noProof/>
                 <w:webHidden/>
               </w:rPr>
-              <w:instrText xml:space="preserve"> PAGEREF _Toc97749686 \h </w:instrText>
+              <w:instrText xml:space="preserve"> PAGEREF _Toc97976441 \h </w:instrText>
             </w:r>
             <w:r>
               <w:rPr>
@@ -10239,7 +10239,7 @@
       <w:pPr>
         <w:pStyle w:val="Heading1"/>
       </w:pPr>
-      <w:bookmarkStart w:id="0" w:name="_Toc97749545"/>
+      <w:bookmarkStart w:id="0" w:name="_Toc97976300"/>
       <w:r>
         <w:t>Module 1</w:t>
       </w:r>
@@ -10249,7 +10249,7 @@
       <w:pPr>
         <w:pStyle w:val="Heading2"/>
       </w:pPr>
-      <w:bookmarkStart w:id="1" w:name="_Toc97749546"/>
+      <w:bookmarkStart w:id="1" w:name="_Toc97976301"/>
       <w:r>
         <w:t>Microscopy</w:t>
       </w:r>
@@ -10400,7 +10400,7 @@
       <w:pPr>
         <w:pStyle w:val="Heading2"/>
       </w:pPr>
-      <w:bookmarkStart w:id="2" w:name="_Toc97749547"/>
+      <w:bookmarkStart w:id="2" w:name="_Toc97976302"/>
       <w:r>
         <w:t>Biochemistry: Important Advance</w:t>
       </w:r>
@@ -10502,7 +10502,7 @@
       <w:pPr>
         <w:pStyle w:val="Heading2"/>
       </w:pPr>
-      <w:bookmarkStart w:id="3" w:name="_Toc97749548"/>
+      <w:bookmarkStart w:id="3" w:name="_Toc97976303"/>
       <w:r>
         <w:t>Genetic: Information Flow and inheritance</w:t>
       </w:r>
@@ -10645,7 +10645,7 @@
       <w:pPr>
         <w:pStyle w:val="Heading2"/>
       </w:pPr>
-      <w:bookmarkStart w:id="4" w:name="_Toc97749549"/>
+      <w:bookmarkStart w:id="4" w:name="_Toc97976304"/>
       <w:r>
         <w:t>Carbon-containing molecules are stable</w:t>
       </w:r>
@@ -10708,7 +10708,7 @@
       <w:pPr>
         <w:pStyle w:val="Heading2"/>
       </w:pPr>
-      <w:bookmarkStart w:id="5" w:name="_Toc97749550"/>
+      <w:bookmarkStart w:id="5" w:name="_Toc97976305"/>
       <w:r>
         <w:t>Bond Polarity</w:t>
       </w:r>
@@ -10734,7 +10734,7 @@
       <w:pPr>
         <w:pStyle w:val="Heading2"/>
       </w:pPr>
-      <w:bookmarkStart w:id="6" w:name="_Toc97749551"/>
+      <w:bookmarkStart w:id="6" w:name="_Toc97976306"/>
       <w:r>
         <w:rPr>
           <w:b/>
@@ -10881,7 +10881,7 @@
       <w:pPr>
         <w:pStyle w:val="Heading2"/>
       </w:pPr>
-      <w:bookmarkStart w:id="7" w:name="_Toc97749552"/>
+      <w:bookmarkStart w:id="7" w:name="_Toc97976307"/>
       <w:r>
         <w:t>Selectively Permeable Membranes</w:t>
       </w:r>
@@ -10932,7 +10932,7 @@
       <w:pPr>
         <w:pStyle w:val="Heading2"/>
       </w:pPr>
-      <w:bookmarkStart w:id="8" w:name="_Toc97749553"/>
+      <w:bookmarkStart w:id="8" w:name="_Toc97976308"/>
       <w:r>
         <w:t>Cellular</w:t>
       </w:r>
@@ -10980,14 +10980,21 @@
         <w:t>membrane proteins, sterols</w:t>
       </w:r>
       <w:r>
-        <w:t xml:space="preserve"> – cholesterol.</w:t>
+        <w:rPr>
+          <w:b/>
+          <w:bCs/>
+        </w:rPr>
+        <w:t>:</w:t>
+      </w:r>
+      <w:r>
+        <w:t xml:space="preserve"> cholesterol.</w:t>
       </w:r>
     </w:p>
     <w:p>
       <w:pPr>
         <w:pStyle w:val="Heading2"/>
       </w:pPr>
-      <w:bookmarkStart w:id="9" w:name="_Toc97749554"/>
+      <w:bookmarkStart w:id="9" w:name="_Toc97976309"/>
       <w:r>
         <w:t>Membrane lipid</w:t>
       </w:r>
@@ -11101,7 +11108,7 @@
       <w:pPr>
         <w:pStyle w:val="Heading2"/>
       </w:pPr>
-      <w:bookmarkStart w:id="10" w:name="_Toc97749555"/>
+      <w:bookmarkStart w:id="10" w:name="_Toc97976310"/>
       <w:r>
         <w:lastRenderedPageBreak/>
         <w:t xml:space="preserve">Membranes are </w:t>
@@ -11240,7 +11247,7 @@
       <w:pPr>
         <w:pStyle w:val="Heading1"/>
       </w:pPr>
-      <w:bookmarkStart w:id="11" w:name="_Toc97749556"/>
+      <w:bookmarkStart w:id="11" w:name="_Toc97976311"/>
       <w:r>
         <w:t>Module 2- Macromolecules of the cell</w:t>
       </w:r>
@@ -11303,7 +11310,7 @@
       <w:pPr>
         <w:pStyle w:val="Heading2"/>
       </w:pPr>
-      <w:bookmarkStart w:id="12" w:name="_Toc97749557"/>
+      <w:bookmarkStart w:id="12" w:name="_Toc97976312"/>
       <w:r>
         <w:t>Proteins</w:t>
       </w:r>
@@ -11313,7 +11320,7 @@
       <w:pPr>
         <w:pStyle w:val="Heading3"/>
       </w:pPr>
-      <w:bookmarkStart w:id="13" w:name="_Toc97749558"/>
+      <w:bookmarkStart w:id="13" w:name="_Toc97976313"/>
       <w:r>
         <w:t>Cell processes</w:t>
       </w:r>
@@ -11397,7 +11404,7 @@
       <w:pPr>
         <w:pStyle w:val="Heading3"/>
       </w:pPr>
-      <w:bookmarkStart w:id="14" w:name="_Toc97749559"/>
+      <w:bookmarkStart w:id="14" w:name="_Toc97976314"/>
       <w:r>
         <w:t>Small molecules</w:t>
       </w:r>
@@ -11519,7 +11526,7 @@
       <w:pPr>
         <w:pStyle w:val="Heading3"/>
       </w:pPr>
-      <w:bookmarkStart w:id="15" w:name="_Toc97749560"/>
+      <w:bookmarkStart w:id="15" w:name="_Toc97976315"/>
       <w:r>
         <w:t>Levels of organization in Protein structure</w:t>
       </w:r>
@@ -11621,7 +11628,7 @@
       <w:pPr>
         <w:pStyle w:val="Heading3"/>
       </w:pPr>
-      <w:bookmarkStart w:id="16" w:name="_Toc97749561"/>
+      <w:bookmarkStart w:id="16" w:name="_Toc97976316"/>
       <w:r>
         <w:t>4 Protein major classes</w:t>
       </w:r>
@@ -11751,7 +11758,7 @@
       <w:pPr>
         <w:pStyle w:val="Heading3"/>
       </w:pPr>
-      <w:bookmarkStart w:id="17" w:name="_Toc97749562"/>
+      <w:bookmarkStart w:id="17" w:name="_Toc97976317"/>
       <w:r>
         <w:t>The monomers are amino acids</w:t>
       </w:r>
@@ -11876,7 +11883,7 @@
           <w:rFonts w:ascii="Times New Roman" w:eastAsia="Times New Roman" w:hAnsi="Times New Roman" w:cs="Times New Roman"/>
         </w:rPr>
       </w:pPr>
-      <w:bookmarkStart w:id="18" w:name="_Toc97749563"/>
+      <w:bookmarkStart w:id="18" w:name="_Toc97976318"/>
       <w:r>
         <w:rPr>
           <w:rFonts w:eastAsia="Times New Roman"/>
@@ -12041,7 +12048,7 @@
       <w:pPr>
         <w:pStyle w:val="Heading3"/>
       </w:pPr>
-      <w:bookmarkStart w:id="19" w:name="_Toc97749564"/>
+      <w:bookmarkStart w:id="19" w:name="_Toc97976319"/>
       <w:r>
         <w:t>The polymers are Polypeptides and Proteins</w:t>
       </w:r>
@@ -12136,7 +12143,7 @@
       <w:pPr>
         <w:pStyle w:val="Heading3"/>
       </w:pPr>
-      <w:bookmarkStart w:id="20" w:name="_Toc97749565"/>
+      <w:bookmarkStart w:id="20" w:name="_Toc97976320"/>
       <w:r>
         <w:lastRenderedPageBreak/>
         <w:t>Peptide bond formation</w:t>
@@ -12152,7 +12159,7 @@
       <w:pPr>
         <w:pStyle w:val="Heading3"/>
       </w:pPr>
-      <w:bookmarkStart w:id="21" w:name="_Toc97749566"/>
+      <w:bookmarkStart w:id="21" w:name="_Toc97976321"/>
       <w:r>
         <w:t>Polypeptide and Proteins</w:t>
       </w:r>
@@ -12352,7 +12359,7 @@
       <w:pPr>
         <w:pStyle w:val="Heading3"/>
       </w:pPr>
-      <w:bookmarkStart w:id="22" w:name="_Toc97749567"/>
+      <w:bookmarkStart w:id="22" w:name="_Toc97976322"/>
       <w:r>
         <w:t>Primary structure</w:t>
       </w:r>
@@ -12463,7 +12470,7 @@
       <w:pPr>
         <w:pStyle w:val="Heading3"/>
       </w:pPr>
-      <w:bookmarkStart w:id="23" w:name="_Toc97749568"/>
+      <w:bookmarkStart w:id="23" w:name="_Toc97976323"/>
       <w:r>
         <w:t>Secondary structure</w:t>
       </w:r>
@@ -12489,7 +12496,7 @@
       <w:pPr>
         <w:pStyle w:val="Heading3"/>
       </w:pPr>
-      <w:bookmarkStart w:id="24" w:name="_Toc97749569"/>
+      <w:bookmarkStart w:id="24" w:name="_Toc97976324"/>
       <w:r>
         <w:t>Categories of Proteins</w:t>
       </w:r>
@@ -12608,7 +12615,7 @@
       <w:pPr>
         <w:pStyle w:val="Heading3"/>
       </w:pPr>
-      <w:bookmarkStart w:id="25" w:name="_Toc97749570"/>
+      <w:bookmarkStart w:id="25" w:name="_Toc97976325"/>
       <w:r>
         <w:t>Tertiary Structure</w:t>
       </w:r>
@@ -12623,7 +12630,7 @@
       <w:pPr>
         <w:pStyle w:val="Heading3"/>
       </w:pPr>
-      <w:bookmarkStart w:id="26" w:name="_Toc97749571"/>
+      <w:bookmarkStart w:id="26" w:name="_Toc97976326"/>
       <w:r>
         <w:t>Quaternary structure</w:t>
       </w:r>
@@ -12691,7 +12698,7 @@
       <w:pPr>
         <w:pStyle w:val="Heading3"/>
       </w:pPr>
-      <w:bookmarkStart w:id="27" w:name="_Toc97749572"/>
+      <w:bookmarkStart w:id="27" w:name="_Toc97976327"/>
       <w:r>
         <w:t>Disulfide Bond formation in Insulin</w:t>
       </w:r>
@@ -12706,7 +12713,7 @@
       <w:pPr>
         <w:pStyle w:val="Heading3"/>
       </w:pPr>
-      <w:bookmarkStart w:id="28" w:name="_Toc97749573"/>
+      <w:bookmarkStart w:id="28" w:name="_Toc97976328"/>
       <w:r>
         <w:t>The Primary structure of Insulin</w:t>
       </w:r>
@@ -12727,7 +12734,7 @@
       <w:pPr>
         <w:pStyle w:val="Heading3"/>
       </w:pPr>
-      <w:bookmarkStart w:id="29" w:name="_Toc97749574"/>
+      <w:bookmarkStart w:id="29" w:name="_Toc97976329"/>
       <w:r>
         <w:t>Structure of Hair</w:t>
       </w:r>
@@ -12765,7 +12772,7 @@
       <w:pPr>
         <w:pStyle w:val="Heading3"/>
       </w:pPr>
-      <w:bookmarkStart w:id="30" w:name="_Toc97749575"/>
+      <w:bookmarkStart w:id="30" w:name="_Toc97976330"/>
       <w:r>
         <w:t>The roles of DNA and RNA in Protein synthesis</w:t>
       </w:r>
@@ -12810,65 +12817,6 @@
         <w:t>: components of the ribosomes that serve as the site of protein synthesis.</w:t>
       </w:r>
     </w:p>
-    <w:p/>
-    <w:p>
-      <w:r>
-        <w:t xml:space="preserve">Suppose you have a patient suffering from anemia and find that her hemoglobin is missing three amino acids from the primary sequence. How might this affect each of the three higher levels of protein structure, thus causing this condition? </w:t>
-      </w:r>
-    </w:p>
-    <w:p/>
-    <w:p>
-      <w:pPr>
-        <w:jc w:val="center"/>
-      </w:pPr>
-      <w:r>
-        <w:rPr>
-          <w:noProof/>
-        </w:rPr>
-        <w:lastRenderedPageBreak/>
-        <w:drawing>
-          <wp:inline distT="0" distB="0" distL="0" distR="0" wp14:anchorId="3FAA5493" wp14:editId="0DB34360">
-            <wp:extent cx="3379264" cy="2334075"/>
-            <wp:effectExtent l="0" t="0" r="0" b="3175"/>
-            <wp:docPr id="3" name="Picture 3"/>
-            <wp:cNvGraphicFramePr>
-              <a:graphicFrameLocks xmlns:a="http://schemas.openxmlformats.org/drawingml/2006/main" noChangeAspect="1"/>
-            </wp:cNvGraphicFramePr>
-            <a:graphic xmlns:a="http://schemas.openxmlformats.org/drawingml/2006/main">
-              <a:graphicData uri="http://schemas.openxmlformats.org/drawingml/2006/picture">
-                <pic:pic xmlns:pic="http://schemas.openxmlformats.org/drawingml/2006/picture">
-                  <pic:nvPicPr>
-                    <pic:cNvPr id="3" name="Picture 3"/>
-                    <pic:cNvPicPr/>
-                  </pic:nvPicPr>
-                  <pic:blipFill>
-                    <a:blip r:embed="rId8" cstate="print">
-                      <a:extLst>
-                        <a:ext uri="{28A0092B-C50C-407E-A947-70E740481C1C}">
-                          <a14:useLocalDpi xmlns:a14="http://schemas.microsoft.com/office/drawing/2010/main" val="0"/>
-                        </a:ext>
-                      </a:extLst>
-                    </a:blip>
-                    <a:stretch>
-                      <a:fillRect/>
-                    </a:stretch>
-                  </pic:blipFill>
-                  <pic:spPr>
-                    <a:xfrm>
-                      <a:off x="0" y="0"/>
-                      <a:ext cx="3397245" cy="2346494"/>
-                    </a:xfrm>
-                    <a:prstGeom prst="rect">
-                      <a:avLst/>
-                    </a:prstGeom>
-                  </pic:spPr>
-                </pic:pic>
-              </a:graphicData>
-            </a:graphic>
-          </wp:inline>
-        </w:drawing>
-      </w:r>
-    </w:p>
     <w:p>
       <w:pPr>
         <w:pStyle w:val="Heading2"/>
@@ -12878,7 +12826,7 @@
       <w:pPr>
         <w:pStyle w:val="Heading2"/>
       </w:pPr>
-      <w:bookmarkStart w:id="31" w:name="_Toc97749576"/>
+      <w:bookmarkStart w:id="31" w:name="_Toc97976331"/>
       <w:r>
         <w:t>Nucleic Acids</w:t>
       </w:r>
@@ -12888,7 +12836,7 @@
       <w:pPr>
         <w:pStyle w:val="Heading3"/>
       </w:pPr>
-      <w:bookmarkStart w:id="32" w:name="_Toc97749577"/>
+      <w:bookmarkStart w:id="32" w:name="_Toc97976332"/>
       <w:r>
         <w:t>Transcription and Translation</w:t>
       </w:r>
@@ -12939,7 +12887,7 @@
       <w:pPr>
         <w:pStyle w:val="Heading3"/>
       </w:pPr>
-      <w:bookmarkStart w:id="33" w:name="_Toc97749578"/>
+      <w:bookmarkStart w:id="33" w:name="_Toc97976333"/>
       <w:r>
         <w:t>Nucleic Acids</w:t>
       </w:r>
@@ -13046,6 +12994,7 @@
           <w:b/>
           <w:bCs/>
         </w:rPr>
+        <w:lastRenderedPageBreak/>
         <w:t>tRNA</w:t>
       </w:r>
       <w:r>
@@ -13075,7 +13024,7 @@
       <w:pPr>
         <w:pStyle w:val="Heading3"/>
       </w:pPr>
-      <w:bookmarkStart w:id="34" w:name="_Toc97749579"/>
+      <w:bookmarkStart w:id="34" w:name="_Toc97976334"/>
       <w:r>
         <w:t>The Monomers are Nucleotides</w:t>
       </w:r>
@@ -13188,21 +13137,7 @@
           <w:b/>
           <w:bCs/>
         </w:rPr>
-        <w:t>phos</w:t>
-      </w:r>
-      <w:r>
-        <w:rPr>
-          <w:b/>
-          <w:bCs/>
-        </w:rPr>
-        <w:t>o</w:t>
-      </w:r>
-      <w:r>
-        <w:rPr>
-          <w:b/>
-          <w:bCs/>
-        </w:rPr>
-        <w:t>phoester</w:t>
+        <w:t>phosphoester</w:t>
       </w:r>
       <w:proofErr w:type="spellEnd"/>
       <w:r>
@@ -13236,7 +13171,6 @@
         </w:numPr>
       </w:pPr>
       <w:r>
-        <w:lastRenderedPageBreak/>
         <w:t xml:space="preserve">DNA contains the </w:t>
       </w:r>
       <w:r>
@@ -13395,7 +13329,7 @@
       <w:pPr>
         <w:pStyle w:val="Heading3"/>
       </w:pPr>
-      <w:bookmarkStart w:id="35" w:name="_Toc97749580"/>
+      <w:bookmarkStart w:id="35" w:name="_Toc97976335"/>
       <w:r>
         <w:t>Polymers: DNA and RNA</w:t>
       </w:r>
@@ -13536,7 +13470,7 @@
       <w:pPr>
         <w:pStyle w:val="Heading3"/>
       </w:pPr>
-      <w:bookmarkStart w:id="36" w:name="_Toc97749581"/>
+      <w:bookmarkStart w:id="36" w:name="_Toc97976336"/>
       <w:r>
         <w:t>A DNA molecule is double-stranded Helix</w:t>
       </w:r>
@@ -13602,6 +13536,7 @@
         </w:numPr>
       </w:pPr>
       <w:r>
+        <w:lastRenderedPageBreak/>
         <w:t>Z-DNA is a left-handed double helix, with a longer, thinner sugar phosphate backbone.</w:t>
       </w:r>
     </w:p>
@@ -13609,7 +13544,7 @@
       <w:pPr>
         <w:pStyle w:val="Heading3"/>
       </w:pPr>
-      <w:bookmarkStart w:id="37" w:name="_Toc97749582"/>
+      <w:bookmarkStart w:id="37" w:name="_Toc97976337"/>
       <w:r>
         <w:t>RNA Structure</w:t>
       </w:r>
@@ -13650,7 +13585,7 @@
       <w:pPr>
         <w:pStyle w:val="Heading3"/>
       </w:pPr>
-      <w:bookmarkStart w:id="38" w:name="_Toc97749583"/>
+      <w:bookmarkStart w:id="38" w:name="_Toc97976338"/>
       <w:r>
         <w:t>The Phosphorylated Forms of Adenosine</w:t>
       </w:r>
@@ -13708,9 +13643,8 @@
       <w:pPr>
         <w:pStyle w:val="Heading3"/>
       </w:pPr>
-      <w:bookmarkStart w:id="39" w:name="_Toc97749584"/>
-      <w:r>
-        <w:lastRenderedPageBreak/>
+      <w:bookmarkStart w:id="39" w:name="_Toc97976339"/>
+      <w:r>
         <w:t>Hydrogen Bonding in Nucleic Acid Structure</w:t>
       </w:r>
       <w:bookmarkEnd w:id="39"/>
@@ -13735,33 +13669,9 @@
     <w:p/>
     <w:p>
       <w:pPr>
-        <w:rPr>
-          <w:b/>
-          <w:bCs/>
-        </w:rPr>
-      </w:pPr>
-      <w:r>
-        <w:rPr>
-          <w:b/>
-          <w:bCs/>
-        </w:rPr>
-        <w:t xml:space="preserve">Like proteins, nucleotides are important informational macromolecules. How are they similar to proteins and how do they differ in terms of monomer types and assembly, polymer structure, and cellular functions? </w:t>
-      </w:r>
-    </w:p>
-    <w:p>
-      <w:r>
-        <w:t xml:space="preserve">Like the proteins, </w:t>
-      </w:r>
-      <w:r>
-        <w:t>nucleic acids DNA and RNA are composed of monomers, nucleotides for the nucleic acids which are linked together by phosphodiester bridges. As in proteins, the order of monomers carries information, which is genetic information.</w:t>
-      </w:r>
-    </w:p>
-    <w:p/>
-    <w:p>
-      <w:pPr>
         <w:pStyle w:val="Heading2"/>
       </w:pPr>
-      <w:bookmarkStart w:id="40" w:name="_Toc97749585"/>
+      <w:bookmarkStart w:id="40" w:name="_Toc97976340"/>
       <w:r>
         <w:t>Polysaccharides</w:t>
       </w:r>
@@ -13771,7 +13681,7 @@
       <w:pPr>
         <w:pStyle w:val="Heading3"/>
       </w:pPr>
-      <w:bookmarkStart w:id="41" w:name="_Toc97749586"/>
+      <w:bookmarkStart w:id="41" w:name="_Toc97976341"/>
       <w:r>
         <w:t>Polysaccharides</w:t>
       </w:r>
@@ -13817,7 +13727,7 @@
       <w:pPr>
         <w:pStyle w:val="Heading3"/>
       </w:pPr>
-      <w:bookmarkStart w:id="42" w:name="_Toc97749587"/>
+      <w:bookmarkStart w:id="42" w:name="_Toc97976342"/>
       <w:r>
         <w:t>The Monomers are Monosaccharides</w:t>
       </w:r>
@@ -13957,7 +13867,7 @@
       <w:pPr>
         <w:pStyle w:val="Heading3"/>
       </w:pPr>
-      <w:bookmarkStart w:id="43" w:name="_Toc97749588"/>
+      <w:bookmarkStart w:id="43" w:name="_Toc97976343"/>
       <w:r>
         <w:t>Polysaccharides</w:t>
       </w:r>
@@ -14034,7 +13944,7 @@
       <w:pPr>
         <w:pStyle w:val="Heading3"/>
       </w:pPr>
-      <w:bookmarkStart w:id="44" w:name="_Toc97749589"/>
+      <w:bookmarkStart w:id="44" w:name="_Toc97976344"/>
       <w:r>
         <w:t>Polysaccharide Polymers are Storage and Structural</w:t>
       </w:r>
@@ -14095,8 +14005,9 @@
       <w:pPr>
         <w:pStyle w:val="Heading3"/>
       </w:pPr>
-      <w:bookmarkStart w:id="45" w:name="_Toc97749590"/>
-      <w:r>
+      <w:bookmarkStart w:id="45" w:name="_Toc97976345"/>
+      <w:r>
+        <w:lastRenderedPageBreak/>
         <w:t>Glycogen (storage)</w:t>
       </w:r>
       <w:bookmarkEnd w:id="45"/>
@@ -14139,9 +14050,8 @@
       <w:pPr>
         <w:pStyle w:val="Heading3"/>
       </w:pPr>
-      <w:bookmarkStart w:id="46" w:name="_Toc97749591"/>
-      <w:r>
-        <w:lastRenderedPageBreak/>
+      <w:bookmarkStart w:id="46" w:name="_Toc97976346"/>
+      <w:r>
         <w:t>Starch (storage)</w:t>
       </w:r>
       <w:bookmarkEnd w:id="46"/>
@@ -14199,7 +14109,7 @@
       <w:pPr>
         <w:pStyle w:val="Heading3"/>
       </w:pPr>
-      <w:bookmarkStart w:id="47" w:name="_Toc97749592"/>
+      <w:bookmarkStart w:id="47" w:name="_Toc97976347"/>
       <w:r>
         <w:t>Cellulose (structural polysaccharide)</w:t>
       </w:r>
@@ -14461,7 +14371,7 @@
       <w:pPr>
         <w:pStyle w:val="Heading2"/>
       </w:pPr>
-      <w:bookmarkStart w:id="48" w:name="_Toc97749593"/>
+      <w:bookmarkStart w:id="48" w:name="_Toc97976348"/>
       <w:r>
         <w:t>Lipids</w:t>
       </w:r>
@@ -14548,6 +14458,7 @@
         </w:numPr>
       </w:pPr>
       <w:r>
+        <w:lastRenderedPageBreak/>
         <w:t>Some lipids are amphipathic having both a polar and a nonpolar region.</w:t>
       </w:r>
     </w:p>
@@ -14628,9 +14539,8 @@
       <w:pPr>
         <w:pStyle w:val="Heading3"/>
       </w:pPr>
-      <w:bookmarkStart w:id="49" w:name="_Toc97749594"/>
-      <w:r>
-        <w:lastRenderedPageBreak/>
+      <w:bookmarkStart w:id="49" w:name="_Toc97976349"/>
+      <w:r>
         <w:t xml:space="preserve">Fatty Acids Are the </w:t>
       </w:r>
       <w:r>
@@ -14781,7 +14691,7 @@
       <w:pPr>
         <w:pStyle w:val="Heading3"/>
       </w:pPr>
-      <w:bookmarkStart w:id="50" w:name="_Toc97749595"/>
+      <w:bookmarkStart w:id="50" w:name="_Toc97976350"/>
       <w:r>
         <w:t>Triacylglycerol Are Storage Lipids</w:t>
       </w:r>
@@ -14875,7 +14785,7 @@
       <w:pPr>
         <w:pStyle w:val="Heading3"/>
       </w:pPr>
-      <w:bookmarkStart w:id="51" w:name="_Toc97749596"/>
+      <w:bookmarkStart w:id="51" w:name="_Toc97976351"/>
       <w:r>
         <w:t>Phospholipids Are Important in Membrane Structure</w:t>
       </w:r>
@@ -14917,7 +14827,7 @@
       <w:pPr>
         <w:pStyle w:val="Heading3"/>
       </w:pPr>
-      <w:bookmarkStart w:id="52" w:name="_Toc97749597"/>
+      <w:bookmarkStart w:id="52" w:name="_Toc97976352"/>
       <w:r>
         <w:t>Steroids Are Lipids with a Variety of Functions</w:t>
       </w:r>
@@ -14987,7 +14897,7 @@
       <w:pPr>
         <w:pStyle w:val="Heading3"/>
       </w:pPr>
-      <w:bookmarkStart w:id="53" w:name="_Toc97749598"/>
+      <w:bookmarkStart w:id="53" w:name="_Toc97976353"/>
       <w:r>
         <w:t>Terpenes are Formed from Isoprene</w:t>
       </w:r>
@@ -15063,7 +14973,6 @@
     </w:p>
     <w:p>
       <w:r>
-        <w:lastRenderedPageBreak/>
         <w:t>Considered as macro</w:t>
       </w:r>
       <w:r>
@@ -15149,7 +15058,7 @@
       <w:pPr>
         <w:pStyle w:val="Heading1"/>
       </w:pPr>
-      <w:bookmarkStart w:id="54" w:name="_Toc97749599"/>
+      <w:bookmarkStart w:id="54" w:name="_Toc97976354"/>
       <w:r>
         <w:t xml:space="preserve">Module 3 – Introduction to Cells </w:t>
       </w:r>
@@ -15165,7 +15074,7 @@
       <w:pPr>
         <w:pStyle w:val="Heading2"/>
       </w:pPr>
-      <w:bookmarkStart w:id="55" w:name="_Toc97749600"/>
+      <w:bookmarkStart w:id="55" w:name="_Toc97976355"/>
       <w:r>
         <w:t xml:space="preserve">Types of Cells </w:t>
       </w:r>
@@ -15244,7 +15153,7 @@
       <w:pPr>
         <w:pStyle w:val="Heading3"/>
       </w:pPr>
-      <w:bookmarkStart w:id="56" w:name="_Toc97749601"/>
+      <w:bookmarkStart w:id="56" w:name="_Toc97976356"/>
       <w:r>
         <w:t>There Are Three Limitations on cell size</w:t>
       </w:r>
@@ -15335,8 +15244,9 @@
       <w:pPr>
         <w:pStyle w:val="Heading3"/>
       </w:pPr>
-      <w:bookmarkStart w:id="57" w:name="_Toc97749602"/>
-      <w:r>
+      <w:bookmarkStart w:id="57" w:name="_Toc97976357"/>
+      <w:r>
+        <w:lastRenderedPageBreak/>
         <w:t>Eukaryote Cells use Organelles to compartmentalize Cellular Function</w:t>
       </w:r>
       <w:bookmarkEnd w:id="57"/>
@@ -15368,9 +15278,8 @@
       <w:pPr>
         <w:pStyle w:val="Heading3"/>
       </w:pPr>
-      <w:bookmarkStart w:id="58" w:name="_Toc97749603"/>
-      <w:r>
-        <w:lastRenderedPageBreak/>
+      <w:bookmarkStart w:id="58" w:name="_Toc97976358"/>
+      <w:r>
         <w:t>Chromosome</w:t>
       </w:r>
       <w:bookmarkEnd w:id="58"/>
@@ -15384,7 +15293,7 @@
       <w:pPr>
         <w:pStyle w:val="Heading3"/>
       </w:pPr>
-      <w:bookmarkStart w:id="59" w:name="_Toc97749604"/>
+      <w:bookmarkStart w:id="59" w:name="_Toc97976359"/>
       <w:r>
         <w:t>Genetic Information</w:t>
       </w:r>
@@ -15411,7 +15320,7 @@
       </w:r>
     </w:p>
     <w:p>
-      <w:hyperlink r:id="rId9" w:history="1">
+      <w:hyperlink r:id="rId8" w:history="1">
         <w:r>
           <w:rPr>
             <w:rStyle w:val="Hyperlink"/>
@@ -15424,7 +15333,7 @@
       <w:pPr>
         <w:pStyle w:val="Heading2"/>
       </w:pPr>
-      <w:bookmarkStart w:id="60" w:name="_Toc97749605"/>
+      <w:bookmarkStart w:id="60" w:name="_Toc97976360"/>
       <w:r>
         <w:t xml:space="preserve">The Eukaryotic Cell – Plasma Membrane, Organelles, And </w:t>
       </w:r>
@@ -15557,7 +15466,7 @@
       <w:pPr>
         <w:pStyle w:val="Heading3"/>
       </w:pPr>
-      <w:bookmarkStart w:id="61" w:name="_Toc97749606"/>
+      <w:bookmarkStart w:id="61" w:name="_Toc97976361"/>
       <w:r>
         <w:t>Mitochondrion</w:t>
       </w:r>
@@ -15695,7 +15604,7 @@
       <w:pPr>
         <w:pStyle w:val="Heading3"/>
       </w:pPr>
-      <w:bookmarkStart w:id="62" w:name="_Toc97749607"/>
+      <w:bookmarkStart w:id="62" w:name="_Toc97976362"/>
       <w:r>
         <w:t>The Chloroplast</w:t>
       </w:r>
@@ -15741,7 +15650,7 @@
       <w:pPr>
         <w:pStyle w:val="Heading3"/>
       </w:pPr>
-      <w:bookmarkStart w:id="63" w:name="_Toc97749608"/>
+      <w:bookmarkStart w:id="63" w:name="_Toc97976363"/>
       <w:r>
         <w:t>The nucleus is the information center of the Eukaryotic cell</w:t>
       </w:r>
@@ -15887,6 +15796,7 @@
         </w:numPr>
       </w:pPr>
       <w:r>
+        <w:lastRenderedPageBreak/>
         <w:t>sensitivities to inhibitor</w:t>
       </w:r>
       <w:r>
@@ -15936,9 +15846,8 @@
       <w:pPr>
         <w:pStyle w:val="Heading3"/>
       </w:pPr>
-      <w:bookmarkStart w:id="64" w:name="_Toc97749609"/>
-      <w:r>
-        <w:lastRenderedPageBreak/>
+      <w:bookmarkStart w:id="64" w:name="_Toc97976364"/>
+      <w:r>
         <w:t>The Endoplasmic Reticulum</w:t>
       </w:r>
       <w:bookmarkEnd w:id="64"/>
@@ -16111,7 +16020,7 @@
       <w:pPr>
         <w:pStyle w:val="Heading3"/>
       </w:pPr>
-      <w:bookmarkStart w:id="65" w:name="_Toc97749610"/>
+      <w:bookmarkStart w:id="65" w:name="_Toc97976365"/>
       <w:r>
         <w:t>The Golgi Complex</w:t>
       </w:r>
@@ -16237,7 +16146,7 @@
       <w:pPr>
         <w:pStyle w:val="Heading2"/>
       </w:pPr>
-      <w:bookmarkStart w:id="66" w:name="_Toc97749611"/>
+      <w:bookmarkStart w:id="66" w:name="_Toc97976366"/>
       <w:r>
         <w:t>Cell Vesicles, Structural Components, and Examples of Cellular Invaders</w:t>
       </w:r>
@@ -16267,7 +16176,7 @@
       <w:pPr>
         <w:pStyle w:val="Heading3"/>
       </w:pPr>
-      <w:bookmarkStart w:id="67" w:name="_Toc97749612"/>
+      <w:bookmarkStart w:id="67" w:name="_Toc97976367"/>
       <w:r>
         <w:t>Ribosome</w:t>
       </w:r>
@@ -16313,7 +16222,7 @@
       <w:pPr>
         <w:pStyle w:val="Heading3"/>
       </w:pPr>
-      <w:bookmarkStart w:id="68" w:name="_Toc97749613"/>
+      <w:bookmarkStart w:id="68" w:name="_Toc97976368"/>
       <w:r>
         <w:t>Cytoplasm</w:t>
       </w:r>
@@ -16382,7 +16291,7 @@
       <w:pPr>
         <w:pStyle w:val="Heading3"/>
       </w:pPr>
-      <w:bookmarkStart w:id="69" w:name="_Toc97749614"/>
+      <w:bookmarkStart w:id="69" w:name="_Toc97976369"/>
       <w:r>
         <w:lastRenderedPageBreak/>
         <w:t>Cytoskeleton</w:t>
@@ -16417,7 +16326,7 @@
                     <pic:cNvPicPr/>
                   </pic:nvPicPr>
                   <pic:blipFill>
-                    <a:blip r:embed="rId10" cstate="print">
+                    <a:blip r:embed="rId9" cstate="print">
                       <a:extLst>
                         <a:ext uri="{28A0092B-C50C-407E-A947-70E740481C1C}">
                           <a14:useLocalDpi xmlns:a14="http://schemas.microsoft.com/office/drawing/2010/main" val="0"/>
@@ -16527,7 +16436,7 @@
       <w:pPr>
         <w:pStyle w:val="Heading3"/>
       </w:pPr>
-      <w:bookmarkStart w:id="70" w:name="_Toc97749615"/>
+      <w:bookmarkStart w:id="70" w:name="_Toc97976370"/>
       <w:r>
         <w:t>Microtubules</w:t>
       </w:r>
@@ -16659,7 +16568,7 @@
       <w:pPr>
         <w:pStyle w:val="Heading3"/>
       </w:pPr>
-      <w:bookmarkStart w:id="71" w:name="_Toc97749616"/>
+      <w:bookmarkStart w:id="71" w:name="_Toc97976371"/>
       <w:r>
         <w:t>Microfilaments</w:t>
       </w:r>
@@ -16786,7 +16695,7 @@
       <w:pPr>
         <w:pStyle w:val="Heading3"/>
       </w:pPr>
-      <w:bookmarkStart w:id="72" w:name="_Toc97749617"/>
+      <w:bookmarkStart w:id="72" w:name="_Toc97976372"/>
       <w:r>
         <w:t>ECM and Cell Wall Are “Outside” the cell</w:t>
       </w:r>
@@ -16862,7 +16771,7 @@
       <w:pPr>
         <w:pStyle w:val="Heading3"/>
       </w:pPr>
-      <w:bookmarkStart w:id="73" w:name="_Toc97749618"/>
+      <w:bookmarkStart w:id="73" w:name="_Toc97976373"/>
       <w:r>
         <w:t>The ECM</w:t>
       </w:r>
@@ -16982,7 +16891,7 @@
       <w:pPr>
         <w:pStyle w:val="Heading3"/>
       </w:pPr>
-      <w:bookmarkStart w:id="74" w:name="_Toc97749619"/>
+      <w:bookmarkStart w:id="74" w:name="_Toc97976374"/>
       <w:r>
         <w:t>Vacuoles</w:t>
       </w:r>
@@ -17016,7 +16925,7 @@
       <w:pPr>
         <w:pStyle w:val="Heading3"/>
       </w:pPr>
-      <w:bookmarkStart w:id="75" w:name="_Toc97749620"/>
+      <w:bookmarkStart w:id="75" w:name="_Toc97976375"/>
       <w:r>
         <w:t>Secretory Vesicles</w:t>
       </w:r>
@@ -17062,7 +16971,7 @@
       <w:pPr>
         <w:pStyle w:val="Heading3"/>
       </w:pPr>
-      <w:bookmarkStart w:id="76" w:name="_Toc97749621"/>
+      <w:bookmarkStart w:id="76" w:name="_Toc97976376"/>
       <w:r>
         <w:t>Lysosome</w:t>
       </w:r>
@@ -17128,7 +17037,7 @@
       <w:pPr>
         <w:pStyle w:val="Heading3"/>
       </w:pPr>
-      <w:bookmarkStart w:id="77" w:name="_Toc97749622"/>
+      <w:bookmarkStart w:id="77" w:name="_Toc97976377"/>
       <w:r>
         <w:t>The Phagolysosome</w:t>
       </w:r>
@@ -17183,7 +17092,7 @@
       <w:pPr>
         <w:pStyle w:val="Heading3"/>
       </w:pPr>
-      <w:bookmarkStart w:id="78" w:name="_Toc97749623"/>
+      <w:bookmarkStart w:id="78" w:name="_Toc97976378"/>
       <w:r>
         <w:t>Peroxisome</w:t>
       </w:r>
@@ -17217,7 +17126,7 @@
       <w:pPr>
         <w:pStyle w:val="Heading3"/>
       </w:pPr>
-      <w:bookmarkStart w:id="79" w:name="_Toc97749624"/>
+      <w:bookmarkStart w:id="79" w:name="_Toc97976379"/>
       <w:r>
         <w:t>Hydrogen Peroxide</w:t>
       </w:r>
@@ -17297,7 +17206,7 @@
       <w:pPr>
         <w:pStyle w:val="Heading3"/>
       </w:pPr>
-      <w:bookmarkStart w:id="80" w:name="_Toc97749625"/>
+      <w:bookmarkStart w:id="80" w:name="_Toc97976380"/>
       <w:r>
         <w:t>Viruses</w:t>
       </w:r>
@@ -17443,7 +17352,7 @@
       <w:pPr>
         <w:pStyle w:val="Heading3"/>
       </w:pPr>
-      <w:bookmarkStart w:id="81" w:name="_Toc97749626"/>
+      <w:bookmarkStart w:id="81" w:name="_Toc97976381"/>
       <w:r>
         <w:t>Bacteriophage</w:t>
       </w:r>
@@ -17489,7 +17398,7 @@
       <w:pPr>
         <w:pStyle w:val="Heading1"/>
       </w:pPr>
-      <w:bookmarkStart w:id="82" w:name="_Toc97749627"/>
+      <w:bookmarkStart w:id="82" w:name="_Toc97976382"/>
       <w:r>
         <w:t>Module 4 -Enzymes</w:t>
       </w:r>
@@ -17499,7 +17408,7 @@
       <w:pPr>
         <w:pStyle w:val="Heading2"/>
       </w:pPr>
-      <w:bookmarkStart w:id="83" w:name="_Toc97749628"/>
+      <w:bookmarkStart w:id="83" w:name="_Toc97976383"/>
       <w:r>
         <w:t>Enzyme Structure</w:t>
       </w:r>
@@ -17641,7 +17550,7 @@
       <w:pPr>
         <w:pStyle w:val="Heading2"/>
       </w:pPr>
-      <w:bookmarkStart w:id="84" w:name="_Toc97749629"/>
+      <w:bookmarkStart w:id="84" w:name="_Toc97976384"/>
       <w:r>
         <w:t>Factors Affecting enzymes</w:t>
       </w:r>
@@ -17826,7 +17735,7 @@
       <w:pPr>
         <w:pStyle w:val="Heading1"/>
       </w:pPr>
-      <w:bookmarkStart w:id="85" w:name="_Toc97749630"/>
+      <w:bookmarkStart w:id="85" w:name="_Toc97976385"/>
       <w:r>
         <w:lastRenderedPageBreak/>
         <w:t xml:space="preserve">Module 5 - </w:t>
@@ -17840,7 +17749,7 @@
       <w:pPr>
         <w:pStyle w:val="Heading2"/>
       </w:pPr>
-      <w:bookmarkStart w:id="86" w:name="_Toc97749631"/>
+      <w:bookmarkStart w:id="86" w:name="_Toc97976386"/>
       <w:r>
         <w:t xml:space="preserve">Membrane Characteristics </w:t>
       </w:r>
@@ -17856,7 +17765,7 @@
       <w:pPr>
         <w:pStyle w:val="Heading3"/>
       </w:pPr>
-      <w:bookmarkStart w:id="87" w:name="_Toc97749632"/>
+      <w:bookmarkStart w:id="87" w:name="_Toc97976387"/>
       <w:r>
         <w:t>The functions of the membrane</w:t>
       </w:r>
@@ -17944,7 +17853,7 @@
       <w:pPr>
         <w:pStyle w:val="Heading3"/>
       </w:pPr>
-      <w:bookmarkStart w:id="88" w:name="_Toc97749633"/>
+      <w:bookmarkStart w:id="88" w:name="_Toc97976388"/>
       <w:r>
         <w:t>Membranes are sites of specific proteins and specific functions</w:t>
       </w:r>
@@ -18007,7 +17916,7 @@
       <w:pPr>
         <w:pStyle w:val="Heading3"/>
       </w:pPr>
-      <w:bookmarkStart w:id="89" w:name="_Toc97749634"/>
+      <w:bookmarkStart w:id="89" w:name="_Toc97976389"/>
       <w:r>
         <w:t>Regulation of Transport across the cell is a main function of membrane protein</w:t>
       </w:r>
@@ -18065,7 +17974,7 @@
       <w:pPr>
         <w:pStyle w:val="Heading3"/>
       </w:pPr>
-      <w:bookmarkStart w:id="90" w:name="_Toc97749635"/>
+      <w:bookmarkStart w:id="90" w:name="_Toc97976390"/>
       <w:r>
         <w:t>Membrane Proteins Mediate Cell Adhesion and Cell-to-Cell Communication</w:t>
       </w:r>
@@ -18119,7 +18028,7 @@
       <w:pPr>
         <w:pStyle w:val="Heading3"/>
       </w:pPr>
-      <w:bookmarkStart w:id="91" w:name="_Toc97749636"/>
+      <w:bookmarkStart w:id="91" w:name="_Toc97976391"/>
       <w:r>
         <w:t>Membrane protein play role in other cell functions</w:t>
       </w:r>
@@ -18179,7 +18088,7 @@
       <w:pPr>
         <w:pStyle w:val="Heading3"/>
       </w:pPr>
-      <w:bookmarkStart w:id="92" w:name="_Toc97749637"/>
+      <w:bookmarkStart w:id="92" w:name="_Toc97976392"/>
       <w:r>
         <w:t>Membrane Structure: Fluid Mosaic Model</w:t>
       </w:r>
@@ -18221,7 +18130,7 @@
       <w:pPr>
         <w:pStyle w:val="Heading3"/>
       </w:pPr>
-      <w:bookmarkStart w:id="93" w:name="_Toc97749638"/>
+      <w:bookmarkStart w:id="93" w:name="_Toc97976393"/>
       <w:r>
         <w:t>Three classes of membrane proteins</w:t>
       </w:r>
@@ -18291,7 +18200,7 @@
       <w:pPr>
         <w:pStyle w:val="Heading3"/>
       </w:pPr>
-      <w:bookmarkStart w:id="94" w:name="_Toc97749639"/>
+      <w:bookmarkStart w:id="94" w:name="_Toc97976394"/>
       <w:r>
         <w:t>Main class of membrane lipids: phospholipids, glycolipids and sterols</w:t>
       </w:r>
@@ -18301,7 +18210,7 @@
       <w:pPr>
         <w:pStyle w:val="Heading3"/>
       </w:pPr>
-      <w:bookmarkStart w:id="95" w:name="_Toc97749640"/>
+      <w:bookmarkStart w:id="95" w:name="_Toc97976395"/>
       <w:r>
         <w:t>Phospholipids</w:t>
       </w:r>
@@ -18365,7 +18274,7 @@
       <w:pPr>
         <w:pStyle w:val="Heading3"/>
       </w:pPr>
-      <w:bookmarkStart w:id="96" w:name="_Toc97749641"/>
+      <w:bookmarkStart w:id="96" w:name="_Toc97976396"/>
       <w:r>
         <w:t>Glycolipids</w:t>
       </w:r>
@@ -18426,7 +18335,7 @@
       <w:pPr>
         <w:pStyle w:val="Heading3"/>
       </w:pPr>
-      <w:bookmarkStart w:id="97" w:name="_Toc97749642"/>
+      <w:bookmarkStart w:id="97" w:name="_Toc97976397"/>
       <w:r>
         <w:t>Gangliosides</w:t>
       </w:r>
@@ -18441,7 +18350,7 @@
       <w:pPr>
         <w:pStyle w:val="Heading3"/>
       </w:pPr>
-      <w:bookmarkStart w:id="98" w:name="_Toc97749643"/>
+      <w:bookmarkStart w:id="98" w:name="_Toc97976398"/>
       <w:r>
         <w:t>Sterols</w:t>
       </w:r>
@@ -18463,7 +18372,7 @@
       <w:pPr>
         <w:pStyle w:val="Heading3"/>
       </w:pPr>
-      <w:bookmarkStart w:id="99" w:name="_Toc97749644"/>
+      <w:bookmarkStart w:id="99" w:name="_Toc97976399"/>
       <w:r>
         <w:t>Membrane Asymmetry: most lipids are distributed unequally between two monolayers</w:t>
       </w:r>
@@ -18509,7 +18418,7 @@
       <w:pPr>
         <w:pStyle w:val="Heading3"/>
       </w:pPr>
-      <w:bookmarkStart w:id="100" w:name="_Toc97749645"/>
+      <w:bookmarkStart w:id="100" w:name="_Toc97976400"/>
       <w:r>
         <w:t>Lipids move freely within their monolayer</w:t>
       </w:r>
@@ -18543,7 +18452,7 @@
       <w:pPr>
         <w:pStyle w:val="Heading3"/>
       </w:pPr>
-      <w:bookmarkStart w:id="101" w:name="_Toc97749646"/>
+      <w:bookmarkStart w:id="101" w:name="_Toc97976401"/>
       <w:r>
         <w:t>Membrane fluidity is measured using fluorescence recovery after photobleaching (FRAP).</w:t>
       </w:r>
@@ -18553,7 +18462,7 @@
       <w:pPr>
         <w:pStyle w:val="Heading3"/>
       </w:pPr>
-      <w:bookmarkStart w:id="102" w:name="_Toc97749647"/>
+      <w:bookmarkStart w:id="102" w:name="_Toc97976402"/>
       <w:r>
         <w:t>Membrane function properly only in the fluid state</w:t>
       </w:r>
@@ -18678,7 +18587,7 @@
       <w:pPr>
         <w:pStyle w:val="Heading2"/>
       </w:pPr>
-      <w:bookmarkStart w:id="103" w:name="_Toc97749648"/>
+      <w:bookmarkStart w:id="103" w:name="_Toc97976403"/>
       <w:r>
         <w:t>Membranes Functions and the Endomembrane System</w:t>
       </w:r>
@@ -18691,7 +18600,7 @@
       <w:pPr>
         <w:pStyle w:val="Heading3"/>
       </w:pPr>
-      <w:bookmarkStart w:id="104" w:name="_Toc97749649"/>
+      <w:bookmarkStart w:id="104" w:name="_Toc97976404"/>
       <w:r>
         <w:t>Membrane Composition</w:t>
       </w:r>
@@ -18764,7 +18673,7 @@
       <w:pPr>
         <w:pStyle w:val="Heading3"/>
       </w:pPr>
-      <w:bookmarkStart w:id="105" w:name="_Toc97749650"/>
+      <w:bookmarkStart w:id="105" w:name="_Toc97976405"/>
       <w:r>
         <w:rPr>
           <w:b/>
@@ -18805,7 +18714,7 @@
       <w:pPr>
         <w:pStyle w:val="Heading3"/>
       </w:pPr>
-      <w:bookmarkStart w:id="106" w:name="_Toc97749651"/>
+      <w:bookmarkStart w:id="106" w:name="_Toc97976406"/>
       <w:r>
         <w:t xml:space="preserve">Function of the </w:t>
       </w:r>
@@ -18869,7 +18778,7 @@
       <w:pPr>
         <w:pStyle w:val="Heading3"/>
       </w:pPr>
-      <w:bookmarkStart w:id="107" w:name="_Toc97749652"/>
+      <w:bookmarkStart w:id="107" w:name="_Toc97976407"/>
       <w:r>
         <w:t>Receptors in lipid rafts</w:t>
       </w:r>
@@ -18903,7 +18812,7 @@
       <w:pPr>
         <w:pStyle w:val="Heading3"/>
       </w:pPr>
-      <w:bookmarkStart w:id="108" w:name="_Toc97749653"/>
+      <w:bookmarkStart w:id="108" w:name="_Toc97976408"/>
       <w:r>
         <w:t>The membrane consists of a mosaic of proteins: evidence from Freeze-Fracture Microscopy</w:t>
       </w:r>
@@ -18925,7 +18834,7 @@
       <w:pPr>
         <w:pStyle w:val="Heading3"/>
       </w:pPr>
-      <w:bookmarkStart w:id="109" w:name="_Toc97749654"/>
+      <w:bookmarkStart w:id="109" w:name="_Toc97976409"/>
       <w:r>
         <w:t>Membrane Proteins are Oriented Asymmetrically Across the Lipid Bilayer</w:t>
       </w:r>
@@ -18947,7 +18856,7 @@
       <w:pPr>
         <w:pStyle w:val="Heading3"/>
       </w:pPr>
-      <w:bookmarkStart w:id="110" w:name="_Toc97749655"/>
+      <w:bookmarkStart w:id="110" w:name="_Toc97976410"/>
       <w:r>
         <w:t>DNA Sequencing</w:t>
       </w:r>
@@ -18975,7 +18884,7 @@
       <w:pPr>
         <w:pStyle w:val="Heading3"/>
       </w:pPr>
-      <w:bookmarkStart w:id="111" w:name="_Toc97749656"/>
+      <w:bookmarkStart w:id="111" w:name="_Toc97976411"/>
       <w:r>
         <w:t>The Endomembrane System</w:t>
       </w:r>
@@ -18997,7 +18906,7 @@
       <w:pPr>
         <w:pStyle w:val="Heading3"/>
       </w:pPr>
-      <w:bookmarkStart w:id="112" w:name="_Toc97749657"/>
+      <w:bookmarkStart w:id="112" w:name="_Toc97976412"/>
       <w:r>
         <w:t>Variations in Amount of Rough and Smooth ER</w:t>
       </w:r>
@@ -19007,7 +18916,7 @@
       <w:pPr>
         <w:pStyle w:val="Heading3"/>
       </w:pPr>
-      <w:bookmarkStart w:id="113" w:name="_Toc97749658"/>
+      <w:bookmarkStart w:id="113" w:name="_Toc97976413"/>
       <w:r>
         <w:t>The Golgi Complex</w:t>
       </w:r>
@@ -19175,7 +19084,7 @@
       <w:pPr>
         <w:pStyle w:val="Heading3"/>
       </w:pPr>
-      <w:bookmarkStart w:id="114" w:name="_Toc97749659"/>
+      <w:bookmarkStart w:id="114" w:name="_Toc97976414"/>
       <w:r>
         <w:t>Roles of the ER and Golgi Complex in Protein Trafficking</w:t>
       </w:r>
@@ -19209,7 +19118,7 @@
       <w:pPr>
         <w:pStyle w:val="Heading3"/>
       </w:pPr>
-      <w:bookmarkStart w:id="115" w:name="_Toc97749660"/>
+      <w:bookmarkStart w:id="115" w:name="_Toc97976415"/>
       <w:r>
         <w:lastRenderedPageBreak/>
         <w:t>Protein and Lipid Tags</w:t>
@@ -19266,7 +19175,7 @@
       <w:pPr>
         <w:pStyle w:val="Heading3"/>
       </w:pPr>
-      <w:bookmarkStart w:id="116" w:name="_Toc97749661"/>
+      <w:bookmarkStart w:id="116" w:name="_Toc97976416"/>
       <w:r>
         <w:t>Exocytosis and Endocytosis: Transporting Material Across the Plasma Membrane</w:t>
       </w:r>
@@ -19278,7 +19187,7 @@
       </w:r>
     </w:p>
     <w:p>
-      <w:bookmarkStart w:id="117" w:name="_Toc97749662"/>
+      <w:bookmarkStart w:id="117" w:name="_Toc97976417"/>
       <w:r>
         <w:rPr>
           <w:rStyle w:val="Heading3Char"/>
@@ -19318,7 +19227,7 @@
       <w:pPr>
         <w:pStyle w:val="Heading3"/>
       </w:pPr>
-      <w:bookmarkStart w:id="118" w:name="_Toc97749663"/>
+      <w:bookmarkStart w:id="118" w:name="_Toc97976418"/>
       <w:r>
         <w:t>Receptor-Mediated Endocytosis</w:t>
       </w:r>
@@ -19362,7 +19271,7 @@
       <w:pPr>
         <w:pStyle w:val="Heading3"/>
       </w:pPr>
-      <w:bookmarkStart w:id="119" w:name="_Toc97749664"/>
+      <w:bookmarkStart w:id="119" w:name="_Toc97976419"/>
       <w:r>
         <w:t>Process of receptor-mediated endocytosis</w:t>
       </w:r>
@@ -19472,7 +19381,7 @@
       <w:pPr>
         <w:pStyle w:val="Heading1"/>
       </w:pPr>
-      <w:bookmarkStart w:id="120" w:name="_Toc97749665"/>
+      <w:bookmarkStart w:id="120" w:name="_Toc97976420"/>
       <w:r>
         <w:t xml:space="preserve">Module 6 </w:t>
       </w:r>
@@ -19491,7 +19400,7 @@
       <w:pPr>
         <w:pStyle w:val="Heading2"/>
       </w:pPr>
-      <w:bookmarkStart w:id="121" w:name="_Toc97749666"/>
+      <w:bookmarkStart w:id="121" w:name="_Toc97976421"/>
       <w:r>
         <w:t>Transport Across Membranes: Overcoming the Permeability Barrier.</w:t>
       </w:r>
@@ -19501,7 +19410,7 @@
       <w:pPr>
         <w:pStyle w:val="Heading3"/>
       </w:pPr>
-      <w:bookmarkStart w:id="122" w:name="_Toc97749667"/>
+      <w:bookmarkStart w:id="122" w:name="_Toc97976422"/>
       <w:r>
         <w:t>Cell Transport</w:t>
       </w:r>
@@ -19697,7 +19606,7 @@
       <w:pPr>
         <w:pStyle w:val="Heading3"/>
       </w:pPr>
-      <w:bookmarkStart w:id="123" w:name="_Toc97749668"/>
+      <w:bookmarkStart w:id="123" w:name="_Toc97976423"/>
       <w:r>
         <w:t>Simple diffusion: unassisted movement down the gradient.</w:t>
       </w:r>
@@ -19802,7 +19711,7 @@
       <w:pPr>
         <w:pStyle w:val="Heading3"/>
       </w:pPr>
-      <w:bookmarkStart w:id="124" w:name="_Toc97749669"/>
+      <w:bookmarkStart w:id="124" w:name="_Toc97976424"/>
       <w:r>
         <w:t>Osmosis of water across membrane</w:t>
       </w:r>
@@ -19879,7 +19788,7 @@
       <w:pPr>
         <w:pStyle w:val="Heading3"/>
       </w:pPr>
-      <w:bookmarkStart w:id="125" w:name="_Toc97749670"/>
+      <w:bookmarkStart w:id="125" w:name="_Toc97976425"/>
       <w:r>
         <w:t>Second Law of Thermodynamics</w:t>
       </w:r>
@@ -19913,7 +19822,7 @@
       <w:pPr>
         <w:pStyle w:val="Heading3"/>
       </w:pPr>
-      <w:bookmarkStart w:id="126" w:name="_Toc97749671"/>
+      <w:bookmarkStart w:id="126" w:name="_Toc97976426"/>
       <w:r>
         <w:t>Solute size</w:t>
       </w:r>
@@ -19947,7 +19856,7 @@
       <w:pPr>
         <w:pStyle w:val="Heading3"/>
       </w:pPr>
-      <w:bookmarkStart w:id="127" w:name="_Toc97749672"/>
+      <w:bookmarkStart w:id="127" w:name="_Toc97976427"/>
       <w:r>
         <w:t>Solute Polarity</w:t>
       </w:r>
@@ -19969,7 +19878,7 @@
       <w:pPr>
         <w:pStyle w:val="Heading3"/>
       </w:pPr>
-      <w:bookmarkStart w:id="128" w:name="_Toc97749673"/>
+      <w:bookmarkStart w:id="128" w:name="_Toc97976428"/>
       <w:r>
         <w:t xml:space="preserve">Ion </w:t>
       </w:r>
@@ -20024,7 +19933,7 @@
       <w:pPr>
         <w:pStyle w:val="Heading3"/>
       </w:pPr>
-      <w:bookmarkStart w:id="129" w:name="_Toc97749674"/>
+      <w:bookmarkStart w:id="129" w:name="_Toc97976429"/>
       <w:r>
         <w:t>Rate of simple diffusion directly proportional to concentration gradient</w:t>
       </w:r>
@@ -20091,7 +20000,7 @@
       <w:pPr>
         <w:pStyle w:val="Heading3"/>
       </w:pPr>
-      <w:bookmarkStart w:id="130" w:name="_Toc97749675"/>
+      <w:bookmarkStart w:id="130" w:name="_Toc97976430"/>
       <w:r>
         <w:t>Facilitated diffusion: protein-mediated movement down the gradient</w:t>
       </w:r>
@@ -20183,7 +20092,7 @@
       <w:pPr>
         <w:pStyle w:val="Heading3"/>
       </w:pPr>
-      <w:bookmarkStart w:id="131" w:name="_Toc97749676"/>
+      <w:bookmarkStart w:id="131" w:name="_Toc97976431"/>
       <w:r>
         <w:t>Carrier and channel proteins facilitate transport by different mechanisms</w:t>
       </w:r>
@@ -20419,7 +20328,7 @@
       <w:pPr>
         <w:pStyle w:val="Heading3"/>
       </w:pPr>
-      <w:bookmarkStart w:id="132" w:name="_Toc97749677"/>
+      <w:bookmarkStart w:id="132" w:name="_Toc97976432"/>
       <w:r>
         <w:t xml:space="preserve">Glucose </w:t>
       </w:r>
@@ -20459,7 +20368,7 @@
       <w:pPr>
         <w:pStyle w:val="Heading3"/>
       </w:pPr>
-      <w:bookmarkStart w:id="133" w:name="_Toc97749678"/>
+      <w:bookmarkStart w:id="133" w:name="_Toc97976433"/>
       <w:r>
         <w:t>Active transport: protein-mediated movement up the gradient.</w:t>
       </w:r>
@@ -20580,7 +20489,7 @@
       <w:pPr>
         <w:pStyle w:val="Heading3"/>
       </w:pPr>
-      <w:bookmarkStart w:id="134" w:name="_Toc97749679"/>
+      <w:bookmarkStart w:id="134" w:name="_Toc97976434"/>
       <w:r>
         <w:t>Pumps</w:t>
       </w:r>
@@ -20647,7 +20556,7 @@
       <w:pPr>
         <w:pStyle w:val="Heading3"/>
       </w:pPr>
-      <w:bookmarkStart w:id="135" w:name="_Toc97749680"/>
+      <w:bookmarkStart w:id="135" w:name="_Toc97976435"/>
       <w:r>
         <w:t>Na+/K+ pump</w:t>
       </w:r>
@@ -20694,7 +20603,7 @@
       <w:pPr>
         <w:pStyle w:val="Heading1"/>
       </w:pPr>
-      <w:bookmarkStart w:id="136" w:name="_Toc97749681"/>
+      <w:bookmarkStart w:id="136" w:name="_Toc97976436"/>
       <w:r>
         <w:lastRenderedPageBreak/>
         <w:t>Module 8 - DNA, Chromosomes, the Nucleus</w:t>
@@ -20705,7 +20614,7 @@
       <w:pPr>
         <w:pStyle w:val="Heading2"/>
       </w:pPr>
-      <w:bookmarkStart w:id="137" w:name="_Toc97749682"/>
+      <w:bookmarkStart w:id="137" w:name="_Toc97976437"/>
       <w:r>
         <w:t>Information and DNA</w:t>
       </w:r>
@@ -20844,7 +20753,7 @@
       <w:pPr>
         <w:pStyle w:val="Heading2"/>
       </w:pPr>
-      <w:bookmarkStart w:id="138" w:name="_Toc97749683"/>
+      <w:bookmarkStart w:id="138" w:name="_Toc97976438"/>
       <w:r>
         <w:t>DNA</w:t>
       </w:r>
@@ -21250,7 +21159,7 @@
       <w:pPr>
         <w:pStyle w:val="Heading2"/>
       </w:pPr>
-      <w:bookmarkStart w:id="139" w:name="_Toc97749684"/>
+      <w:bookmarkStart w:id="139" w:name="_Toc97976439"/>
       <w:r>
         <w:t>DNA in the genome</w:t>
       </w:r>
@@ -21348,7 +21257,7 @@
       <w:pPr>
         <w:pStyle w:val="Heading2"/>
       </w:pPr>
-      <w:bookmarkStart w:id="140" w:name="_Toc97749685"/>
+      <w:bookmarkStart w:id="140" w:name="_Toc97976440"/>
       <w:r>
         <w:t>Restriction Enzymes</w:t>
       </w:r>
@@ -21424,7 +21333,7 @@
       <w:pPr>
         <w:pStyle w:val="Heading2"/>
       </w:pPr>
-      <w:bookmarkStart w:id="141" w:name="_Toc97749686"/>
+      <w:bookmarkStart w:id="141" w:name="_Toc97976441"/>
       <w:r>
         <w:t>The Nucleus</w:t>
       </w:r>

</xml_diff>